<commit_message>
Added the monolithic and microfrontend architecture
</commit_message>
<xml_diff>
--- a/webFundamentals/Web Fundamentals.docx
+++ b/webFundamentals/Web Fundamentals.docx
@@ -1,6 +1,6 @@
 
 <file path=word/document.xml><?xml version="1.0" encoding="utf-8"?>
-<w:document xmlns:ve="http://schemas.openxmlformats.org/markup-compatibility/2006" xmlns:o="urn:schemas-microsoft-com:office:office" xmlns:r="http://schemas.openxmlformats.org/officeDocument/2006/relationships" xmlns:m="http://schemas.openxmlformats.org/officeDocument/2006/math" xmlns:v="urn:schemas-microsoft-com:vml" xmlns:wp="http://schemas.openxmlformats.org/drawingml/2006/wordprocessingDrawing" xmlns:w10="urn:schemas-microsoft-com:office:word" xmlns:w="http://schemas.openxmlformats.org/wordprocessingml/2006/main" xmlns:wne="http://schemas.microsoft.com/office/word/2006/wordml">
+<w:document xmlns:wpc="http://schemas.microsoft.com/office/word/2010/wordprocessingCanvas" xmlns:cx="http://schemas.microsoft.com/office/drawing/2014/chartex" xmlns:cx1="http://schemas.microsoft.com/office/drawing/2015/9/8/chartex" xmlns:cx2="http://schemas.microsoft.com/office/drawing/2015/10/21/chartex" xmlns:cx3="http://schemas.microsoft.com/office/drawing/2016/5/9/chartex" xmlns:cx4="http://schemas.microsoft.com/office/drawing/2016/5/10/chartex" xmlns:cx5="http://schemas.microsoft.com/office/drawing/2016/5/11/chartex" xmlns:cx6="http://schemas.microsoft.com/office/drawing/2016/5/12/chartex" xmlns:cx7="http://schemas.microsoft.com/office/drawing/2016/5/13/chartex" xmlns:cx8="http://schemas.microsoft.com/office/drawing/2016/5/14/chartex" xmlns:mc="http://schemas.openxmlformats.org/markup-compatibility/2006" xmlns:aink="http://schemas.microsoft.com/office/drawing/2016/ink" xmlns:am3d="http://schemas.microsoft.com/office/drawing/2017/model3d" xmlns:o="urn:schemas-microsoft-com:office:office" xmlns:oel="http://schemas.microsoft.com/office/2019/extlst" xmlns:r="http://schemas.openxmlformats.org/officeDocument/2006/relationships" xmlns:m="http://schemas.openxmlformats.org/officeDocument/2006/math" xmlns:v="urn:schemas-microsoft-com:vml" xmlns:wp14="http://schemas.microsoft.com/office/word/2010/wordprocessingDrawing" xmlns:wp="http://schemas.openxmlformats.org/drawingml/2006/wordprocessingDrawing" xmlns:w10="urn:schemas-microsoft-com:office:word" xmlns:w="http://schemas.openxmlformats.org/wordprocessingml/2006/main" xmlns:w14="http://schemas.microsoft.com/office/word/2010/wordml" xmlns:w15="http://schemas.microsoft.com/office/word/2012/wordml" xmlns:w16cex="http://schemas.microsoft.com/office/word/2018/wordml/cex" xmlns:w16cid="http://schemas.microsoft.com/office/word/2016/wordml/cid" xmlns:w16="http://schemas.microsoft.com/office/word/2018/wordml" xmlns:w16du="http://schemas.microsoft.com/office/word/2023/wordml/word16du" xmlns:w16sdtdh="http://schemas.microsoft.com/office/word/2020/wordml/sdtdatahash" xmlns:w16se="http://schemas.microsoft.com/office/word/2015/wordml/symex" xmlns:wpg="http://schemas.microsoft.com/office/word/2010/wordprocessingGroup" xmlns:wpi="http://schemas.microsoft.com/office/word/2010/wordprocessingInk" xmlns:wne="http://schemas.microsoft.com/office/word/2006/wordml" xmlns:wps="http://schemas.microsoft.com/office/word/2010/wordprocessingShape" mc:Ignorable="w14 w15 w16se w16cid w16 w16cex w16sdtdh w16du wp14">
   <w:body>
     <w:p>
       <w:pPr>
@@ -67,21 +67,7 @@
         <w:rPr>
           <w:lang w:val="en-US"/>
         </w:rPr>
-        <w:t xml:space="preserve">Lets learn about the difference between the </w:t>
-      </w:r>
-      <w:proofErr w:type="gramStart"/>
-      <w:r>
-        <w:rPr>
-          <w:lang w:val="en-US"/>
-        </w:rPr>
-        <w:t>default ,async</w:t>
-      </w:r>
-      <w:proofErr w:type="gramEnd"/>
-      <w:r>
-        <w:rPr>
-          <w:lang w:val="en-US"/>
-        </w:rPr>
-        <w:t xml:space="preserve"> and defer tag:</w:t>
+        <w:t>Lets learn about the difference between the default ,async and defer tag:</w:t>
       </w:r>
     </w:p>
     <w:p>
@@ -135,29 +121,7 @@
         <w:rPr>
           <w:lang w:val="en-US"/>
         </w:rPr>
-        <w:t xml:space="preserve">Now </w:t>
-      </w:r>
-      <w:proofErr w:type="spellStart"/>
-      <w:proofErr w:type="gramStart"/>
-      <w:r>
-        <w:rPr>
-          <w:lang w:val="en-US"/>
-        </w:rPr>
-        <w:t>letsunderstand</w:t>
-      </w:r>
-      <w:proofErr w:type="spellEnd"/>
-      <w:r>
-        <w:rPr>
-          <w:lang w:val="en-US"/>
-        </w:rPr>
-        <w:t xml:space="preserve"> :</w:t>
-      </w:r>
-      <w:proofErr w:type="gramEnd"/>
-      <w:r>
-        <w:rPr>
-          <w:lang w:val="en-US"/>
-        </w:rPr>
-        <w:t>-</w:t>
+        <w:t>Now letsunderstand :-</w:t>
       </w:r>
     </w:p>
     <w:p>
@@ -217,35 +181,7 @@
         <w:rPr>
           <w:lang w:val="en-US"/>
         </w:rPr>
-        <w:t xml:space="preserve">When we just define the script tag without async or </w:t>
-      </w:r>
-      <w:proofErr w:type="gramStart"/>
-      <w:r>
-        <w:rPr>
-          <w:lang w:val="en-US"/>
-        </w:rPr>
-        <w:t>defer ,</w:t>
-      </w:r>
-      <w:proofErr w:type="gramEnd"/>
-      <w:r>
-        <w:rPr>
-          <w:lang w:val="en-US"/>
-        </w:rPr>
-        <w:t xml:space="preserve"> the script is loaded as soon as it comes on html parsing and till the </w:t>
-      </w:r>
-      <w:proofErr w:type="spellStart"/>
-      <w:r>
-        <w:rPr>
-          <w:lang w:val="en-US"/>
-        </w:rPr>
-        <w:t>js</w:t>
-      </w:r>
-      <w:proofErr w:type="spellEnd"/>
-      <w:r>
-        <w:rPr>
-          <w:lang w:val="en-US"/>
-        </w:rPr>
-        <w:t xml:space="preserve"> parsing and execution is not finished then only html parsing will start .</w:t>
+        <w:t>When we just define the script tag without async or defer , the script is loaded as soon as it comes on html parsing and till the js parsing and execution is not finished then only html parsing will start .</w:t>
       </w:r>
     </w:p>
     <w:p>
@@ -265,42 +201,24 @@
           <w:bCs/>
           <w:lang w:val="en-US"/>
         </w:rPr>
-        <w:t xml:space="preserve">Some Very </w:t>
-      </w:r>
-      <w:proofErr w:type="spellStart"/>
+        <w:t>Some Very Very important because of the above explanation it is valid to define the script tag at the end of the html</w:t>
+      </w:r>
       <w:r>
         <w:rPr>
           <w:b/>
           <w:bCs/>
           <w:lang w:val="en-US"/>
         </w:rPr>
-        <w:t>Very</w:t>
-      </w:r>
-      <w:proofErr w:type="spellEnd"/>
-      <w:r>
-        <w:rPr>
-          <w:b/>
-          <w:bCs/>
+        <w:t>so the script tag only comes in html parsing when whole above html is parsed</w:t>
+      </w:r>
+    </w:p>
+    <w:p>
+      <w:pPr>
+        <w:pStyle w:val="ListParagraph"/>
+        <w:ind w:left="2520"/>
+        <w:rPr>
           <w:lang w:val="en-US"/>
         </w:rPr>
-        <w:t xml:space="preserve"> important because of the above explanation it is valid to define the script tag at the end of the html</w:t>
-      </w:r>
-      <w:r>
-        <w:rPr>
-          <w:b/>
-          <w:bCs/>
-          <w:lang w:val="en-US"/>
-        </w:rPr>
-        <w:t>so the script tag only comes in html parsing when whole above html is parsed</w:t>
-      </w:r>
-    </w:p>
-    <w:p>
-      <w:pPr>
-        <w:pStyle w:val="ListParagraph"/>
-        <w:ind w:left="2520"/>
-        <w:rPr>
-          <w:lang w:val="en-US"/>
-        </w:rPr>
       </w:pPr>
       <w:r>
         <w:rPr>
@@ -308,7 +226,7 @@
           <w:lang w:eastAsia="en-IN"/>
         </w:rPr>
         <w:drawing>
-          <wp:inline distT="0" distB="0" distL="0" distR="0">
+          <wp:inline distT="0" distB="0" distL="0" distR="0" wp14:anchorId="77B0300B" wp14:editId="3D300ABC">
             <wp:extent cx="3857314" cy="617957"/>
             <wp:effectExtent l="0" t="0" r="0" b="0"/>
             <wp:docPr id="1" name="Picture 1"/>
@@ -383,29 +301,13 @@
           <w:bCs/>
           <w:lang w:val="en-US"/>
         </w:rPr>
-        <w:t xml:space="preserve">async </w:t>
-      </w:r>
-      <w:proofErr w:type="gramStart"/>
-      <w:r>
-        <w:rPr>
-          <w:b/>
-          <w:bCs/>
+        <w:t xml:space="preserve">async tag  </w:t>
+      </w:r>
+      <w:r>
+        <w:rPr>
           <w:lang w:val="en-US"/>
         </w:rPr>
-        <w:t xml:space="preserve">tag  </w:t>
-      </w:r>
-      <w:r>
-        <w:rPr>
-          <w:lang w:val="en-US"/>
-        </w:rPr>
-        <w:t>,</w:t>
-      </w:r>
-      <w:proofErr w:type="gramEnd"/>
-      <w:r>
-        <w:rPr>
-          <w:lang w:val="en-US"/>
-        </w:rPr>
-        <w:t xml:space="preserve"> the script will load along with the html parsing and as </w:t>
+        <w:t xml:space="preserve">, the script will load along with the html parsing and as </w:t>
       </w:r>
       <w:r>
         <w:rPr>
@@ -439,16 +341,8 @@
         <w:rPr>
           <w:lang w:val="en-US"/>
         </w:rPr>
-        <w:t xml:space="preserve">tag is not viable to use as it can cause half </w:t>
-      </w:r>
-      <w:proofErr w:type="spellStart"/>
-      <w:r>
-        <w:rPr>
-          <w:lang w:val="en-US"/>
-        </w:rPr>
-        <w:t>domparsing</w:t>
-      </w:r>
-      <w:proofErr w:type="spellEnd"/>
+        <w:t>tag is not viable to use as it can cause half domparsing</w:t>
+      </w:r>
     </w:p>
     <w:p>
       <w:pPr>
@@ -467,34 +361,16 @@
           <w:bCs/>
           <w:lang w:val="en-US"/>
         </w:rPr>
-        <w:t xml:space="preserve">But if we know the script tag has no </w:t>
-      </w:r>
-      <w:proofErr w:type="spellStart"/>
-      <w:r>
-        <w:rPr>
-          <w:b/>
-          <w:bCs/>
+        <w:t>But if we know the script tag has no dom interaction and we want fast script loading we can use async tag</w:t>
+      </w:r>
+    </w:p>
+    <w:p>
+      <w:pPr>
+        <w:pStyle w:val="ListParagraph"/>
+        <w:ind w:left="2520"/>
+        <w:rPr>
           <w:lang w:val="en-US"/>
         </w:rPr>
-        <w:t>dom</w:t>
-      </w:r>
-      <w:proofErr w:type="spellEnd"/>
-      <w:r>
-        <w:rPr>
-          <w:b/>
-          <w:bCs/>
-          <w:lang w:val="en-US"/>
-        </w:rPr>
-        <w:t xml:space="preserve"> interaction and we want fast script loading we can use async tag</w:t>
-      </w:r>
-    </w:p>
-    <w:p>
-      <w:pPr>
-        <w:pStyle w:val="ListParagraph"/>
-        <w:ind w:left="2520"/>
-        <w:rPr>
-          <w:lang w:val="en-US"/>
-        </w:rPr>
       </w:pPr>
       <w:r>
         <w:rPr>
@@ -502,7 +378,7 @@
           <w:lang w:eastAsia="en-IN"/>
         </w:rPr>
         <w:drawing>
-          <wp:inline distT="0" distB="0" distL="0" distR="0">
+          <wp:inline distT="0" distB="0" distL="0" distR="0" wp14:anchorId="7718A822" wp14:editId="07F71864">
             <wp:extent cx="3798948" cy="576198"/>
             <wp:effectExtent l="0" t="0" r="0" b="0"/>
             <wp:docPr id="2" name="Picture 2" descr="A colorful squares in a white background&#10;&#10;Description automatically generated with medium confidence"/>
@@ -569,79 +445,15 @@
         <w:rPr>
           <w:lang w:val="en-US"/>
         </w:rPr>
-        <w:t xml:space="preserve">Defer tag is best tag to load the </w:t>
-      </w:r>
-      <w:proofErr w:type="spellStart"/>
-      <w:r>
-        <w:rPr>
+        <w:t xml:space="preserve">Defer tag is best tag to load the javascriptfiles , as the defer tag makes javascipt to load with html parsing and </w:t>
+      </w:r>
+      <w:r>
+        <w:rPr>
+          <w:b/>
+          <w:bCs/>
           <w:lang w:val="en-US"/>
         </w:rPr>
-        <w:t>javascriptfiles</w:t>
-      </w:r>
-      <w:proofErr w:type="spellEnd"/>
-      <w:r>
-        <w:rPr>
-          <w:lang w:val="en-US"/>
-        </w:rPr>
-        <w:t xml:space="preserve"> , as the defer tag makes </w:t>
-      </w:r>
-      <w:proofErr w:type="spellStart"/>
-      <w:r>
-        <w:rPr>
-          <w:lang w:val="en-US"/>
-        </w:rPr>
-        <w:t>javascipt</w:t>
-      </w:r>
-      <w:proofErr w:type="spellEnd"/>
-      <w:r>
-        <w:rPr>
-          <w:lang w:val="en-US"/>
-        </w:rPr>
-        <w:t xml:space="preserve"> to load with html parsing and </w:t>
-      </w:r>
-      <w:r>
-        <w:rPr>
-          <w:b/>
-          <w:bCs/>
-          <w:lang w:val="en-US"/>
-        </w:rPr>
-        <w:t xml:space="preserve">the </w:t>
-      </w:r>
-      <w:proofErr w:type="spellStart"/>
-      <w:r>
-        <w:rPr>
-          <w:b/>
-          <w:bCs/>
-          <w:lang w:val="en-US"/>
-        </w:rPr>
-        <w:t>javascript</w:t>
-      </w:r>
-      <w:proofErr w:type="spellEnd"/>
-      <w:r>
-        <w:rPr>
-          <w:b/>
-          <w:bCs/>
-          <w:lang w:val="en-US"/>
-        </w:rPr>
-        <w:t xml:space="preserve"> is executed always after the HTML is </w:t>
-      </w:r>
-      <w:proofErr w:type="spellStart"/>
-      <w:r>
-        <w:rPr>
-          <w:b/>
-          <w:bCs/>
-          <w:lang w:val="en-US"/>
-        </w:rPr>
-        <w:t>compelelty</w:t>
-      </w:r>
-      <w:proofErr w:type="spellEnd"/>
-      <w:r>
-        <w:rPr>
-          <w:b/>
-          <w:bCs/>
-          <w:lang w:val="en-US"/>
-        </w:rPr>
-        <w:t xml:space="preserve"> parsed</w:t>
+        <w:t>the javascript is executed always after the HTML is compelelty parsed</w:t>
       </w:r>
     </w:p>
     <w:p>
@@ -679,7 +491,7 @@
           <w:lang w:eastAsia="en-IN"/>
         </w:rPr>
         <w:drawing>
-          <wp:inline distT="0" distB="0" distL="0" distR="0">
+          <wp:inline distT="0" distB="0" distL="0" distR="0" wp14:anchorId="2D6F6781" wp14:editId="25E29C07">
             <wp:extent cx="4162115" cy="647881"/>
             <wp:effectExtent l="0" t="0" r="0" b="0"/>
             <wp:docPr id="3" name="Picture 3" descr="A green and purple rectangle&#10;&#10;Description automatically generated"/>
@@ -729,25 +541,7 @@
           <w:bCs/>
           <w:lang w:val="en-US"/>
         </w:rPr>
-        <w:t xml:space="preserve">Final Summary About </w:t>
-      </w:r>
-      <w:proofErr w:type="gramStart"/>
-      <w:r>
-        <w:rPr>
-          <w:b/>
-          <w:bCs/>
-          <w:lang w:val="en-US"/>
-        </w:rPr>
-        <w:t>Async ,</w:t>
-      </w:r>
-      <w:proofErr w:type="gramEnd"/>
-      <w:r>
-        <w:rPr>
-          <w:b/>
-          <w:bCs/>
-          <w:lang w:val="en-US"/>
-        </w:rPr>
-        <w:t xml:space="preserve"> Defer </w:t>
+        <w:t xml:space="preserve">Final Summary About Async , Defer </w:t>
       </w:r>
     </w:p>
     <w:p>
@@ -757,13 +551,8 @@
     </w:p>
     <w:p>
       <w:r>
-        <w:t xml:space="preserve">2. If script depends upon another script then go with defer. </w:t>
-      </w:r>
-      <w:proofErr w:type="gramStart"/>
-      <w:r>
-        <w:t>Also if the script is depended on DOM.</w:t>
-      </w:r>
-      <w:proofErr w:type="gramEnd"/>
+        <w:t>2. If script depends upon another script then go with defer. Also if the script is depended on DOM.</w:t>
+      </w:r>
     </w:p>
     <w:p>
       <w:r>
@@ -799,23 +588,7 @@
           <w:b/>
           <w:bCs/>
         </w:rPr>
-        <w:t xml:space="preserve"> A Performance Optimization </w:t>
-      </w:r>
-      <w:proofErr w:type="spellStart"/>
-      <w:r>
-        <w:rPr>
-          <w:b/>
-          <w:bCs/>
-        </w:rPr>
-        <w:t>Techinque</w:t>
-      </w:r>
-      <w:proofErr w:type="spellEnd"/>
-      <w:r>
-        <w:rPr>
-          <w:b/>
-          <w:bCs/>
-        </w:rPr>
-        <w:t>)</w:t>
+        <w:t xml:space="preserve"> A Performance Optimization Techinque)</w:t>
       </w:r>
     </w:p>
     <w:p>
@@ -848,63 +621,18 @@
           <w:b/>
           <w:bCs/>
         </w:rPr>
-        <w:t xml:space="preserve">load as less </w:t>
-      </w:r>
-      <w:proofErr w:type="spellStart"/>
-      <w:r>
-        <w:rPr>
-          <w:b/>
-          <w:bCs/>
-        </w:rPr>
-        <w:t>javascript</w:t>
-      </w:r>
-      <w:proofErr w:type="spellEnd"/>
-      <w:r>
-        <w:rPr>
-          <w:b/>
-          <w:bCs/>
-        </w:rPr>
-        <w:t xml:space="preserve"> on the load </w:t>
-      </w:r>
-      <w:proofErr w:type="gramStart"/>
-      <w:r>
-        <w:rPr>
-          <w:b/>
-          <w:bCs/>
-        </w:rPr>
-        <w:t>time</w:t>
-      </w:r>
-      <w:r>
-        <w:t xml:space="preserve"> .</w:t>
-      </w:r>
-      <w:proofErr w:type="gramEnd"/>
-      <w:r>
-        <w:t xml:space="preserve"> The lesser the </w:t>
-      </w:r>
-      <w:proofErr w:type="spellStart"/>
-      <w:r>
-        <w:t>javascript</w:t>
-      </w:r>
-      <w:proofErr w:type="spellEnd"/>
-      <w:r>
-        <w:t xml:space="preserve"> on load time means </w:t>
-      </w:r>
-      <w:r>
-        <w:rPr>
-          <w:b/>
-          <w:bCs/>
-        </w:rPr>
-        <w:t xml:space="preserve">less parsing and less execution </w:t>
-      </w:r>
-      <w:proofErr w:type="gramStart"/>
-      <w:r>
-        <w:rPr>
-          <w:b/>
-          <w:bCs/>
-        </w:rPr>
-        <w:t>time .</w:t>
-      </w:r>
-      <w:proofErr w:type="gramEnd"/>
+        <w:t>load as less javascript on the load time</w:t>
+      </w:r>
+      <w:r>
+        <w:t xml:space="preserve"> . The lesser the javascript on load time means </w:t>
+      </w:r>
+      <w:r>
+        <w:rPr>
+          <w:b/>
+          <w:bCs/>
+        </w:rPr>
+        <w:t>less parsing and less execution time .</w:t>
+      </w:r>
     </w:p>
     <w:p>
       <w:pPr>
@@ -943,17 +671,8 @@
           <w:b/>
           <w:bCs/>
         </w:rPr>
-        <w:t>Lazy loading Techniques</w:t>
-      </w:r>
-      <w:proofErr w:type="gramStart"/>
-      <w:r>
-        <w:rPr>
-          <w:b/>
-          <w:bCs/>
-        </w:rPr>
-        <w:t>:-</w:t>
-      </w:r>
-      <w:proofErr w:type="gramEnd"/>
+        <w:t>Lazy loading Techniques:-</w:t>
+      </w:r>
       <w:r>
         <w:t xml:space="preserve"> We have to lazy load the component as much as possible for the components which are not required in the first render.</w:t>
       </w:r>
@@ -1092,7 +811,6 @@
           <w:lang w:eastAsia="en-IN"/>
         </w:rPr>
       </w:pPr>
-      <w:proofErr w:type="spellStart"/>
       <w:r>
         <w:rPr>
           <w:rFonts w:ascii="Consolas" w:eastAsia="Times New Roman" w:hAnsi="Consolas" w:cs="Courier New"/>
@@ -1115,7 +833,6 @@
         </w:rPr>
         <w:t>Home</w:t>
       </w:r>
-      <w:proofErr w:type="spellEnd"/>
       <w:r>
         <w:rPr>
           <w:rFonts w:ascii="Consolas" w:eastAsia="Times New Roman" w:hAnsi="Consolas" w:cs="Courier New"/>
@@ -1127,7 +844,6 @@
         </w:rPr>
         <w:t>=</w:t>
       </w:r>
-      <w:proofErr w:type="spellStart"/>
       <w:r>
         <w:rPr>
           <w:rFonts w:ascii="Consolas" w:eastAsia="Times New Roman" w:hAnsi="Consolas" w:cs="Courier New"/>
@@ -1161,7 +877,6 @@
         </w:rPr>
         <w:t>lazy</w:t>
       </w:r>
-      <w:proofErr w:type="spellEnd"/>
       <w:r>
         <w:rPr>
           <w:rFonts w:ascii="Consolas" w:eastAsia="Times New Roman" w:hAnsi="Consolas" w:cs="Courier New"/>
@@ -1260,7 +975,6 @@
           <w:lang w:eastAsia="en-IN"/>
         </w:rPr>
       </w:pPr>
-      <w:proofErr w:type="spellStart"/>
       <w:r>
         <w:rPr>
           <w:rFonts w:ascii="Consolas" w:eastAsia="Times New Roman" w:hAnsi="Consolas" w:cs="Courier New"/>
@@ -1283,7 +997,6 @@
         </w:rPr>
         <w:t>About</w:t>
       </w:r>
-      <w:proofErr w:type="spellEnd"/>
       <w:r>
         <w:rPr>
           <w:rFonts w:ascii="Consolas" w:eastAsia="Times New Roman" w:hAnsi="Consolas" w:cs="Courier New"/>
@@ -1295,7 +1008,6 @@
         </w:rPr>
         <w:t>=</w:t>
       </w:r>
-      <w:proofErr w:type="spellStart"/>
       <w:r>
         <w:rPr>
           <w:rFonts w:ascii="Consolas" w:eastAsia="Times New Roman" w:hAnsi="Consolas" w:cs="Courier New"/>
@@ -1329,7 +1041,6 @@
         </w:rPr>
         <w:t>lazy</w:t>
       </w:r>
-      <w:proofErr w:type="spellEnd"/>
       <w:r>
         <w:rPr>
           <w:rFonts w:ascii="Consolas" w:eastAsia="Times New Roman" w:hAnsi="Consolas" w:cs="Courier New"/>
@@ -1461,7 +1172,6 @@
         </w:rPr>
         <w:t>=</w:t>
       </w:r>
-      <w:proofErr w:type="spellStart"/>
       <w:r>
         <w:rPr>
           <w:rFonts w:ascii="Consolas" w:eastAsia="Times New Roman" w:hAnsi="Consolas" w:cs="Courier New"/>
@@ -1495,7 +1205,6 @@
         </w:rPr>
         <w:t>lazy</w:t>
       </w:r>
-      <w:proofErr w:type="spellEnd"/>
       <w:r>
         <w:rPr>
           <w:rFonts w:ascii="Consolas" w:eastAsia="Times New Roman" w:hAnsi="Consolas" w:cs="Courier New"/>
@@ -1670,7 +1379,6 @@
         </w:rPr>
         <w:t>=</w:t>
       </w:r>
-      <w:proofErr w:type="spellStart"/>
       <w:r>
         <w:rPr>
           <w:rFonts w:ascii="Consolas" w:eastAsia="Times New Roman" w:hAnsi="Consolas" w:cs="Courier New"/>
@@ -1704,7 +1412,6 @@
         </w:rPr>
         <w:t>createRoot</w:t>
       </w:r>
-      <w:proofErr w:type="spellEnd"/>
       <w:r>
         <w:rPr>
           <w:rFonts w:ascii="Consolas" w:eastAsia="Times New Roman" w:hAnsi="Consolas" w:cs="Courier New"/>
@@ -1716,7 +1423,6 @@
         </w:rPr>
         <w:t>(</w:t>
       </w:r>
-      <w:proofErr w:type="spellStart"/>
       <w:r>
         <w:rPr>
           <w:rFonts w:ascii="Consolas" w:eastAsia="Times New Roman" w:hAnsi="Consolas" w:cs="Courier New"/>
@@ -1750,7 +1456,6 @@
         </w:rPr>
         <w:t>getElementById</w:t>
       </w:r>
-      <w:proofErr w:type="spellEnd"/>
       <w:r>
         <w:rPr>
           <w:rFonts w:ascii="Consolas" w:eastAsia="Times New Roman" w:hAnsi="Consolas" w:cs="Courier New"/>
@@ -1827,7 +1532,6 @@
           <w:lang w:eastAsia="en-IN"/>
         </w:rPr>
       </w:pPr>
-      <w:proofErr w:type="spellStart"/>
       <w:r>
         <w:rPr>
           <w:rFonts w:ascii="Consolas" w:eastAsia="Times New Roman" w:hAnsi="Consolas" w:cs="Courier New"/>
@@ -1861,7 +1565,6 @@
         </w:rPr>
         <w:t>render</w:t>
       </w:r>
-      <w:proofErr w:type="spellEnd"/>
       <w:r>
         <w:rPr>
           <w:rFonts w:ascii="Consolas" w:eastAsia="Times New Roman" w:hAnsi="Consolas" w:cs="Courier New"/>
@@ -1927,7 +1630,6 @@
         </w:rPr>
         <w:t>&lt;</w:t>
       </w:r>
-      <w:proofErr w:type="spellStart"/>
       <w:r>
         <w:rPr>
           <w:rFonts w:ascii="Consolas" w:eastAsia="Times New Roman" w:hAnsi="Consolas" w:cs="Courier New"/>
@@ -1961,7 +1663,6 @@
         </w:rPr>
         <w:t>StrictMode</w:t>
       </w:r>
-      <w:proofErr w:type="spellEnd"/>
       <w:r>
         <w:rPr>
           <w:rFonts w:ascii="Consolas" w:eastAsia="Times New Roman" w:hAnsi="Consolas" w:cs="Courier New"/>
@@ -2027,7 +1728,6 @@
         </w:rPr>
         <w:t>&lt;</w:t>
       </w:r>
-      <w:proofErr w:type="spellStart"/>
       <w:r>
         <w:rPr>
           <w:rFonts w:ascii="Consolas" w:eastAsia="Times New Roman" w:hAnsi="Consolas" w:cs="Courier New"/>
@@ -2039,7 +1739,6 @@
         </w:rPr>
         <w:t>BrowserRouter</w:t>
       </w:r>
-      <w:proofErr w:type="spellEnd"/>
       <w:r>
         <w:rPr>
           <w:rFonts w:ascii="Consolas" w:eastAsia="Times New Roman" w:hAnsi="Consolas" w:cs="Courier New"/>
@@ -2365,7 +2064,6 @@
         </w:rPr>
         <w:t>&lt;</w:t>
       </w:r>
-      <w:proofErr w:type="spellStart"/>
       <w:r>
         <w:rPr>
           <w:rFonts w:ascii="Consolas" w:eastAsia="Times New Roman" w:hAnsi="Consolas" w:cs="Courier New"/>
@@ -2399,7 +2097,6 @@
         </w:rPr>
         <w:t>Suspense</w:t>
       </w:r>
-      <w:proofErr w:type="spellEnd"/>
       <w:r>
         <w:rPr>
           <w:rFonts w:ascii="Consolas" w:eastAsia="Times New Roman" w:hAnsi="Consolas" w:cs="Courier New"/>
@@ -2574,7 +2271,6 @@
         </w:rPr>
         <w:t>&lt;/</w:t>
       </w:r>
-      <w:proofErr w:type="spellStart"/>
       <w:r>
         <w:rPr>
           <w:rFonts w:ascii="Consolas" w:eastAsia="Times New Roman" w:hAnsi="Consolas" w:cs="Courier New"/>
@@ -2608,7 +2304,6 @@
         </w:rPr>
         <w:t>Suspense</w:t>
       </w:r>
-      <w:proofErr w:type="spellEnd"/>
       <w:r>
         <w:rPr>
           <w:rFonts w:ascii="Consolas" w:eastAsia="Times New Roman" w:hAnsi="Consolas" w:cs="Courier New"/>
@@ -2880,35 +2575,7 @@
           <w:bCs/>
           <w:lang w:eastAsia="en-IN"/>
         </w:rPr>
-        <w:t xml:space="preserve">But Still how the code is </w:t>
-      </w:r>
-      <w:proofErr w:type="spellStart"/>
-      <w:proofErr w:type="gramStart"/>
-      <w:r>
-        <w:rPr>
-          <w:b/>
-          <w:bCs/>
-          <w:lang w:eastAsia="en-IN"/>
-        </w:rPr>
-        <w:t>spillted</w:t>
-      </w:r>
-      <w:proofErr w:type="spellEnd"/>
-      <w:r>
-        <w:rPr>
-          <w:b/>
-          <w:bCs/>
-          <w:lang w:eastAsia="en-IN"/>
-        </w:rPr>
-        <w:t xml:space="preserve"> ,</w:t>
-      </w:r>
-      <w:proofErr w:type="gramEnd"/>
-      <w:r>
-        <w:rPr>
-          <w:b/>
-          <w:bCs/>
-          <w:lang w:eastAsia="en-IN"/>
-        </w:rPr>
-        <w:t xml:space="preserve"> what are the internal functioning of the code splitting?</w:t>
+        <w:t>But Still how the code is spillted , what are the internal functioning of the code splitting?</w:t>
       </w:r>
     </w:p>
     <w:p>
@@ -2926,49 +2593,7 @@
         <w:rPr>
           <w:lang w:eastAsia="en-IN"/>
         </w:rPr>
-        <w:t xml:space="preserve">So during the build time as we know </w:t>
-      </w:r>
-      <w:proofErr w:type="spellStart"/>
-      <w:r>
-        <w:rPr>
-          <w:lang w:eastAsia="en-IN"/>
-        </w:rPr>
-        <w:t>babel</w:t>
-      </w:r>
-      <w:proofErr w:type="spellEnd"/>
-      <w:r>
-        <w:rPr>
-          <w:lang w:eastAsia="en-IN"/>
-        </w:rPr>
-        <w:t xml:space="preserve"> </w:t>
-      </w:r>
-      <w:proofErr w:type="spellStart"/>
-      <w:r>
-        <w:rPr>
-          <w:lang w:eastAsia="en-IN"/>
-        </w:rPr>
-        <w:t>transpiles</w:t>
-      </w:r>
-      <w:proofErr w:type="spellEnd"/>
-      <w:r>
-        <w:rPr>
-          <w:lang w:eastAsia="en-IN"/>
-        </w:rPr>
-        <w:t xml:space="preserve"> the code and minification </w:t>
-      </w:r>
-      <w:proofErr w:type="gramStart"/>
-      <w:r>
-        <w:rPr>
-          <w:lang w:eastAsia="en-IN"/>
-        </w:rPr>
-        <w:t>happens ,</w:t>
-      </w:r>
-      <w:proofErr w:type="gramEnd"/>
-      <w:r>
-        <w:rPr>
-          <w:lang w:eastAsia="en-IN"/>
-        </w:rPr>
-        <w:t xml:space="preserve"> which creates certain files . </w:t>
+        <w:t xml:space="preserve">So during the build time as we know babel transpiles the code and minification happens , which creates certain files . </w:t>
       </w:r>
     </w:p>
     <w:p>
@@ -2982,16 +2607,8 @@
         <w:rPr>
           <w:lang w:eastAsia="en-IN"/>
         </w:rPr>
-        <w:t xml:space="preserve">Less understand what files are </w:t>
-      </w:r>
-      <w:proofErr w:type="gramStart"/>
-      <w:r>
-        <w:rPr>
-          <w:lang w:eastAsia="en-IN"/>
-        </w:rPr>
-        <w:t>created :</w:t>
-      </w:r>
-      <w:proofErr w:type="gramEnd"/>
+        <w:t>Less understand what files are created :</w:t>
+      </w:r>
     </w:p>
     <w:p>
       <w:pPr>
@@ -3025,18 +2642,8 @@
           <w:bCs/>
           <w:lang w:eastAsia="en-IN"/>
         </w:rPr>
-        <w:t>main.[hash].</w:t>
-      </w:r>
-      <w:proofErr w:type="spellStart"/>
-      <w:r>
-        <w:rPr>
-          <w:b/>
-          <w:bCs/>
-          <w:lang w:eastAsia="en-IN"/>
-        </w:rPr>
-        <w:t>js</w:t>
-      </w:r>
-      <w:proofErr w:type="spellEnd"/>
+        <w:t>main.[hash].js</w:t>
+      </w:r>
       <w:r>
         <w:rPr>
           <w:b/>
@@ -3049,21 +2656,7 @@
         <w:rPr>
           <w:lang w:eastAsia="en-IN"/>
         </w:rPr>
-        <w:t xml:space="preserve">This the file which will be loaded on the first load , heavier this file will more </w:t>
-      </w:r>
-      <w:proofErr w:type="spellStart"/>
-      <w:r>
-        <w:rPr>
-          <w:lang w:eastAsia="en-IN"/>
-        </w:rPr>
-        <w:t>javascript</w:t>
-      </w:r>
-      <w:proofErr w:type="spellEnd"/>
-      <w:r>
-        <w:rPr>
-          <w:lang w:eastAsia="en-IN"/>
-        </w:rPr>
-        <w:t xml:space="preserve"> will be loaded and hence the performance issue will be their(make this file as less as possible) , all the libraries + components will be loaded in this file.</w:t>
+        <w:t>This the file which will be loaded on the first load , heavier this file will more javascript will be loaded and hence the performance issue will be their(make this file as less as possible) , all the libraries + components will be loaded in this file.</w:t>
       </w:r>
     </w:p>
     <w:p>
@@ -3121,53 +2714,13 @@
           <w:bCs/>
           <w:lang w:eastAsia="en-IN"/>
         </w:rPr>
-        <w:t>[</w:t>
-      </w:r>
-      <w:proofErr w:type="gramStart"/>
-      <w:r>
-        <w:rPr>
-          <w:b/>
-          <w:bCs/>
-          <w:lang w:eastAsia="en-IN"/>
-        </w:rPr>
-        <w:t>hash</w:t>
-      </w:r>
-      <w:proofErr w:type="gramEnd"/>
-      <w:r>
-        <w:rPr>
-          <w:b/>
-          <w:bCs/>
-          <w:lang w:eastAsia="en-IN"/>
-        </w:rPr>
-        <w:t>].</w:t>
-      </w:r>
-      <w:proofErr w:type="spellStart"/>
-      <w:r>
-        <w:rPr>
-          <w:lang w:eastAsia="en-IN"/>
-        </w:rPr>
-        <w:t>js</w:t>
-      </w:r>
-      <w:proofErr w:type="spellEnd"/>
-      <w:r>
-        <w:rPr>
-          <w:lang w:eastAsia="en-IN"/>
-        </w:rPr>
-        <w:t xml:space="preserve">:- this are the chunks of the </w:t>
-      </w:r>
-      <w:proofErr w:type="spellStart"/>
-      <w:r>
-        <w:rPr>
-          <w:lang w:eastAsia="en-IN"/>
-        </w:rPr>
-        <w:t>js</w:t>
-      </w:r>
-      <w:proofErr w:type="spellEnd"/>
-      <w:r>
-        <w:rPr>
-          <w:lang w:eastAsia="en-IN"/>
-        </w:rPr>
-        <w:t xml:space="preserve"> file which are required to be loaded </w:t>
+        <w:t>[hash].</w:t>
+      </w:r>
+      <w:r>
+        <w:rPr>
+          <w:lang w:eastAsia="en-IN"/>
+        </w:rPr>
+        <w:t xml:space="preserve">js:- this are the chunks of the js file which are required to be loaded </w:t>
       </w:r>
       <w:r>
         <w:rPr>
@@ -3203,7 +2756,7 @@
           <w:noProof/>
           <w:lang w:eastAsia="en-IN"/>
         </w:rPr>
-        <w:pict>
+        <w:pict w14:anchorId="01887C0F">
           <v:rect id="Rectangle 7" o:spid="_x0000_s1026" style="position:absolute;margin-left:295.65pt;margin-top:172.35pt;width:85.75pt;height:39.85pt;z-index:251661312;visibility:visible;mso-height-relative:margin;v-text-anchor:middle" o:gfxdata="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" fillcolor="#4472c4 [3204]" strokecolor="#09101d [484]" strokeweight="1pt">
             <v:textbox>
               <w:txbxContent>
@@ -3236,7 +2789,7 @@
           <w:noProof/>
           <w:lang w:eastAsia="en-IN"/>
         </w:rPr>
-        <w:pict>
+        <w:pict w14:anchorId="6C0BF1CF">
           <v:rect id="Rectangle 6" o:spid="_x0000_s1027" style="position:absolute;margin-left:64.35pt;margin-top:173.9pt;width:110.3pt;height:35.25pt;z-index:251659264;visibility:visible;mso-width-relative:margin;mso-height-relative:margin;v-text-anchor:middle" o:gfxdata="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" fillcolor="#4472c4 [3204]" strokecolor="#09101d [484]" strokeweight="1pt">
             <v:textbox>
               <w:txbxContent>
@@ -3265,7 +2818,7 @@
           <w:lang w:eastAsia="en-IN"/>
         </w:rPr>
         <w:drawing>
-          <wp:inline distT="0" distB="0" distL="0" distR="0">
+          <wp:inline distT="0" distB="0" distL="0" distR="0" wp14:anchorId="21489268" wp14:editId="782556B3">
             <wp:extent cx="2962338" cy="2011869"/>
             <wp:effectExtent l="0" t="0" r="0" b="7620"/>
             <wp:docPr id="5" name="Picture 5" descr="A screenshot of a computer&#10;&#10;Description automatically generated"/>
@@ -3306,7 +2859,7 @@
           <w:lang w:eastAsia="en-IN"/>
         </w:rPr>
         <w:drawing>
-          <wp:inline distT="0" distB="0" distL="0" distR="0">
+          <wp:inline distT="0" distB="0" distL="0" distR="0" wp14:anchorId="4B7C16B3" wp14:editId="727FACA9">
             <wp:extent cx="2531061" cy="2058535"/>
             <wp:effectExtent l="0" t="0" r="3175" b="0"/>
             <wp:docPr id="4" name="Picture 4" descr="A screenshot of a computer&#10;&#10;Description automatically generated"/>
@@ -3599,43 +3152,7 @@
           <w:bCs/>
           <w:lang w:eastAsia="en-IN"/>
         </w:rPr>
-        <w:t xml:space="preserve">Image Optimization (Use of CDN / </w:t>
-      </w:r>
-      <w:proofErr w:type="spellStart"/>
-      <w:r>
-        <w:rPr>
-          <w:b/>
-          <w:bCs/>
-          <w:lang w:eastAsia="en-IN"/>
-        </w:rPr>
-        <w:t>webp</w:t>
-      </w:r>
-      <w:proofErr w:type="spellEnd"/>
-      <w:r>
-        <w:rPr>
-          <w:b/>
-          <w:bCs/>
-          <w:lang w:eastAsia="en-IN"/>
-        </w:rPr>
-        <w:t xml:space="preserve"> and </w:t>
-      </w:r>
-      <w:proofErr w:type="spellStart"/>
-      <w:r>
-        <w:rPr>
-          <w:b/>
-          <w:bCs/>
-          <w:lang w:eastAsia="en-IN"/>
-        </w:rPr>
-        <w:t>avif</w:t>
-      </w:r>
-      <w:proofErr w:type="spellEnd"/>
-      <w:r>
-        <w:rPr>
-          <w:b/>
-          <w:bCs/>
-          <w:lang w:eastAsia="en-IN"/>
-        </w:rPr>
-        <w:t xml:space="preserve"> images)</w:t>
+        <w:t>Image Optimization (Use of CDN / webp and avif images)</w:t>
       </w:r>
     </w:p>
     <w:p>
@@ -3680,43 +3197,7 @@
           <w:bCs/>
           <w:lang w:eastAsia="en-IN"/>
         </w:rPr>
-        <w:t xml:space="preserve">Use of performance optimization hooks like </w:t>
-      </w:r>
-      <w:proofErr w:type="spellStart"/>
-      <w:r>
-        <w:rPr>
-          <w:b/>
-          <w:bCs/>
-          <w:lang w:eastAsia="en-IN"/>
-        </w:rPr>
-        <w:t>useMemo</w:t>
-      </w:r>
-      <w:proofErr w:type="spellEnd"/>
-      <w:r>
-        <w:rPr>
-          <w:b/>
-          <w:bCs/>
-          <w:lang w:eastAsia="en-IN"/>
-        </w:rPr>
-        <w:t xml:space="preserve"> ,memo and </w:t>
-      </w:r>
-      <w:proofErr w:type="spellStart"/>
-      <w:r>
-        <w:rPr>
-          <w:b/>
-          <w:bCs/>
-          <w:lang w:eastAsia="en-IN"/>
-        </w:rPr>
-        <w:t>callback</w:t>
-      </w:r>
-      <w:proofErr w:type="spellEnd"/>
-      <w:r>
-        <w:rPr>
-          <w:b/>
-          <w:bCs/>
-          <w:lang w:eastAsia="en-IN"/>
-        </w:rPr>
-        <w:t xml:space="preserve"> to handle unnecessary and heavy rendering</w:t>
+        <w:t>Use of performance optimization hooks like useMemo ,memo and callback to handle unnecessary and heavy rendering</w:t>
       </w:r>
     </w:p>
     <w:p>
@@ -3777,61 +3258,7 @@
           <w:bCs/>
           <w:lang w:eastAsia="en-IN"/>
         </w:rPr>
-        <w:t xml:space="preserve">Question 4) What is </w:t>
-      </w:r>
-      <w:proofErr w:type="spellStart"/>
-      <w:r>
-        <w:rPr>
-          <w:b/>
-          <w:bCs/>
-          <w:lang w:eastAsia="en-IN"/>
-        </w:rPr>
-        <w:t>Serverside</w:t>
-      </w:r>
-      <w:proofErr w:type="spellEnd"/>
-      <w:r>
-        <w:rPr>
-          <w:b/>
-          <w:bCs/>
-          <w:lang w:eastAsia="en-IN"/>
-        </w:rPr>
-        <w:t xml:space="preserve"> rendering and client side rendering</w:t>
-      </w:r>
-      <w:proofErr w:type="gramStart"/>
-      <w:r>
-        <w:rPr>
-          <w:b/>
-          <w:bCs/>
-          <w:lang w:eastAsia="en-IN"/>
-        </w:rPr>
-        <w:t>?(</w:t>
-      </w:r>
-      <w:proofErr w:type="gramEnd"/>
-      <w:r>
-        <w:rPr>
-          <w:b/>
-          <w:bCs/>
-          <w:lang w:eastAsia="en-IN"/>
-        </w:rPr>
-        <w:t xml:space="preserve">Most Important Part of the next </w:t>
-      </w:r>
-      <w:proofErr w:type="spellStart"/>
-      <w:r>
-        <w:rPr>
-          <w:b/>
-          <w:bCs/>
-          <w:lang w:eastAsia="en-IN"/>
-        </w:rPr>
-        <w:t>js</w:t>
-      </w:r>
-      <w:proofErr w:type="spellEnd"/>
-      <w:r>
-        <w:rPr>
-          <w:b/>
-          <w:bCs/>
-          <w:lang w:eastAsia="en-IN"/>
-        </w:rPr>
-        <w:t xml:space="preserve"> and optimization patterns)</w:t>
+        <w:t>Question 4) What is Serverside rendering and client side rendering?(Most Important Part of the next js and optimization patterns)</w:t>
       </w:r>
     </w:p>
     <w:p>
@@ -3870,7 +3297,7 @@
           <w:lang w:eastAsia="en-IN"/>
         </w:rPr>
         <w:drawing>
-          <wp:inline distT="0" distB="0" distL="0" distR="0">
+          <wp:inline distT="0" distB="0" distL="0" distR="0" wp14:anchorId="270FD538" wp14:editId="257388B5">
             <wp:extent cx="5427980" cy="3994826"/>
             <wp:effectExtent l="0" t="0" r="1270" b="5715"/>
             <wp:docPr id="8" name="Picture 8" descr="A diagram of a server side rendering&#10;&#10;Description automatically generated"/>
@@ -3932,7 +3359,7 @@
         </w:rPr>
         <w:lastRenderedPageBreak/>
         <w:drawing>
-          <wp:inline distT="0" distB="0" distL="0" distR="0">
+          <wp:inline distT="0" distB="0" distL="0" distR="0" wp14:anchorId="5C50468B" wp14:editId="0EAF2495">
             <wp:extent cx="4949910" cy="3917263"/>
             <wp:effectExtent l="0" t="0" r="3175" b="7620"/>
             <wp:docPr id="9" name="Picture 9" descr="A diagram of a server&#10;&#10;Description automatically generated"/>
@@ -3984,7 +3411,7 @@
           <w:lang w:eastAsia="en-IN"/>
         </w:rPr>
         <w:drawing>
-          <wp:inline distT="0" distB="0" distL="0" distR="0">
+          <wp:inline distT="0" distB="0" distL="0" distR="0" wp14:anchorId="701B12B0" wp14:editId="59A8CA5E">
             <wp:extent cx="4652348" cy="4529158"/>
             <wp:effectExtent l="0" t="0" r="0" b="5080"/>
             <wp:docPr id="10" name="Picture 10" descr="A diagram of a software company&#10;&#10;Description automatically generated"/>
@@ -4063,35 +3490,7 @@
         <w:rPr>
           <w:lang w:eastAsia="en-IN"/>
         </w:rPr>
-        <w:t xml:space="preserve">The Cross site scripting attack is the frontend application attacks where the some hacker can induce some script through web loopholes and that script can get the browser store cookies , tokens from </w:t>
-      </w:r>
-      <w:proofErr w:type="spellStart"/>
-      <w:r>
-        <w:rPr>
-          <w:lang w:eastAsia="en-IN"/>
-        </w:rPr>
-        <w:t>localstorage</w:t>
-      </w:r>
-      <w:proofErr w:type="spellEnd"/>
-      <w:r>
-        <w:rPr>
-          <w:lang w:eastAsia="en-IN"/>
-        </w:rPr>
-        <w:t xml:space="preserve"> which can be used to do things from the users data like making unauthorized </w:t>
-      </w:r>
-      <w:proofErr w:type="spellStart"/>
-      <w:r>
-        <w:rPr>
-          <w:lang w:eastAsia="en-IN"/>
-        </w:rPr>
-        <w:t>api</w:t>
-      </w:r>
-      <w:proofErr w:type="spellEnd"/>
-      <w:r>
-        <w:rPr>
-          <w:lang w:eastAsia="en-IN"/>
-        </w:rPr>
-        <w:t xml:space="preserve"> call, even getting bank details</w:t>
+        <w:t>The Cross site scripting attack is the frontend application attacks where the some hacker can induce some script through web loopholes and that script can get the browser store cookies , tokens from localstorage which can be used to do things from the users data like making unauthorized api call, even getting bank details</w:t>
       </w:r>
     </w:p>
     <w:p>
@@ -4121,25 +3520,7 @@
           <w:bCs/>
           <w:lang w:eastAsia="en-IN"/>
         </w:rPr>
-        <w:t xml:space="preserve">For Example </w:t>
-      </w:r>
-      <w:proofErr w:type="gramStart"/>
-      <w:r>
-        <w:rPr>
-          <w:b/>
-          <w:bCs/>
-          <w:lang w:eastAsia="en-IN"/>
-        </w:rPr>
-        <w:t>Setting</w:t>
-      </w:r>
-      <w:proofErr w:type="gramEnd"/>
-      <w:r>
-        <w:rPr>
-          <w:b/>
-          <w:bCs/>
-          <w:lang w:eastAsia="en-IN"/>
-        </w:rPr>
-        <w:t xml:space="preserve"> the inner HTML (Never Ever Set the Inner HTML)</w:t>
+        <w:t>For Example Setting the inner HTML (Never Ever Set the Inner HTML)</w:t>
       </w:r>
     </w:p>
     <w:p>
@@ -4182,7 +3563,6 @@
           <w:lang w:eastAsia="en-IN"/>
         </w:rPr>
       </w:pPr>
-      <w:proofErr w:type="spellStart"/>
       <w:r>
         <w:rPr>
           <w:rFonts w:ascii="Cascadia Code" w:eastAsia="Times New Roman" w:hAnsi="Cascadia Code" w:cs="Cascadia Code"/>
@@ -4205,7 +3585,6 @@
         </w:rPr>
         <w:t>str</w:t>
       </w:r>
-      <w:proofErr w:type="spellEnd"/>
       <w:r>
         <w:rPr>
           <w:rFonts w:ascii="Cascadia Code" w:eastAsia="Times New Roman" w:hAnsi="Cascadia Code" w:cs="Cascadia Code"/>
@@ -4242,8 +3621,6 @@
           <w:lang w:eastAsia="en-IN"/>
         </w:rPr>
       </w:pPr>
-      <w:proofErr w:type="spellStart"/>
-      <w:proofErr w:type="gramStart"/>
       <w:r>
         <w:rPr>
           <w:rFonts w:ascii="Cascadia Code" w:eastAsia="Times New Roman" w:hAnsi="Cascadia Code" w:cs="Cascadia Code"/>
@@ -4266,7 +3643,6 @@
         </w:rPr>
         <w:t>paragraph</w:t>
       </w:r>
-      <w:proofErr w:type="spellEnd"/>
       <w:r>
         <w:rPr>
           <w:rFonts w:ascii="Cascadia Code" w:eastAsia="Times New Roman" w:hAnsi="Cascadia Code" w:cs="Cascadia Code"/>
@@ -4278,8 +3654,6 @@
         </w:rPr>
         <w:t>=</w:t>
       </w:r>
-      <w:proofErr w:type="spellStart"/>
-      <w:proofErr w:type="gramEnd"/>
       <w:r>
         <w:rPr>
           <w:rFonts w:ascii="Cascadia Code" w:eastAsia="Times New Roman" w:hAnsi="Cascadia Code" w:cs="Cascadia Code"/>
@@ -4313,7 +3687,6 @@
         </w:rPr>
         <w:t>querySelector</w:t>
       </w:r>
-      <w:proofErr w:type="spellEnd"/>
       <w:r>
         <w:rPr>
           <w:rFonts w:ascii="Cascadia Code" w:eastAsia="Times New Roman" w:hAnsi="Cascadia Code" w:cs="Cascadia Code"/>
@@ -4361,7 +3734,6 @@
           <w:lang w:eastAsia="en-IN"/>
         </w:rPr>
       </w:pPr>
-      <w:proofErr w:type="spellStart"/>
       <w:r>
         <w:rPr>
           <w:rFonts w:ascii="Cascadia Code" w:eastAsia="Times New Roman" w:hAnsi="Cascadia Code" w:cs="Cascadia Code"/>
@@ -4395,7 +3767,6 @@
         </w:rPr>
         <w:t>innerHTML</w:t>
       </w:r>
-      <w:proofErr w:type="spellEnd"/>
       <w:r>
         <w:rPr>
           <w:rFonts w:ascii="Cascadia Code" w:eastAsia="Times New Roman" w:hAnsi="Cascadia Code" w:cs="Cascadia Code"/>
@@ -4407,8 +3778,6 @@
         </w:rPr>
         <w:t>=</w:t>
       </w:r>
-      <w:proofErr w:type="spellStart"/>
-      <w:proofErr w:type="gramStart"/>
       <w:r>
         <w:rPr>
           <w:rFonts w:ascii="Cascadia Code" w:eastAsia="Times New Roman" w:hAnsi="Cascadia Code" w:cs="Cascadia Code"/>
@@ -4420,36 +3789,26 @@
         </w:rPr>
         <w:t>str</w:t>
       </w:r>
-      <w:proofErr w:type="spellEnd"/>
-      <w:proofErr w:type="gramEnd"/>
-    </w:p>
-    <w:p>
-      <w:pPr>
-        <w:rPr>
-          <w:lang w:eastAsia="en-IN"/>
-        </w:rPr>
-      </w:pPr>
-    </w:p>
-    <w:p>
-      <w:pPr>
-        <w:rPr>
-          <w:lang w:eastAsia="en-IN"/>
-        </w:rPr>
-      </w:pPr>
-      <w:r>
-        <w:rPr>
-          <w:lang w:eastAsia="en-IN"/>
-        </w:rPr>
-        <w:t xml:space="preserve">What are the Type of XSS </w:t>
-      </w:r>
-      <w:proofErr w:type="gramStart"/>
-      <w:r>
-        <w:rPr>
-          <w:lang w:eastAsia="en-IN"/>
-        </w:rPr>
-        <w:t>attacks:</w:t>
-      </w:r>
-      <w:proofErr w:type="gramEnd"/>
+    </w:p>
+    <w:p>
+      <w:pPr>
+        <w:rPr>
+          <w:lang w:eastAsia="en-IN"/>
+        </w:rPr>
+      </w:pPr>
+    </w:p>
+    <w:p>
+      <w:pPr>
+        <w:rPr>
+          <w:lang w:eastAsia="en-IN"/>
+        </w:rPr>
+      </w:pPr>
+      <w:r>
+        <w:rPr>
+          <w:lang w:eastAsia="en-IN"/>
+        </w:rPr>
+        <w:t>What are the Type of XSS attacks:</w:t>
+      </w:r>
     </w:p>
     <w:p>
       <w:pPr>
@@ -4539,18 +3898,8 @@
           <w:bCs/>
           <w:lang w:eastAsia="en-IN"/>
         </w:rPr>
-        <w:t xml:space="preserve">of the </w:t>
-      </w:r>
-      <w:proofErr w:type="gramStart"/>
-      <w:r>
-        <w:rPr>
-          <w:b/>
-          <w:bCs/>
-          <w:lang w:eastAsia="en-IN"/>
-        </w:rPr>
-        <w:t>following :</w:t>
-      </w:r>
-      <w:proofErr w:type="gramEnd"/>
+        <w:t>of the following :</w:t>
+      </w:r>
     </w:p>
     <w:p>
       <w:pPr>
@@ -4571,29 +3920,13 @@
           <w:bCs/>
           <w:lang w:eastAsia="en-IN"/>
         </w:rPr>
-        <w:t xml:space="preserve">Stored </w:t>
-      </w:r>
-      <w:proofErr w:type="gramStart"/>
-      <w:r>
-        <w:rPr>
-          <w:b/>
-          <w:bCs/>
-          <w:lang w:eastAsia="en-IN"/>
-        </w:rPr>
-        <w:t>XSS :</w:t>
-      </w:r>
-      <w:r>
-        <w:rPr>
-          <w:lang w:eastAsia="en-IN"/>
-        </w:rPr>
-        <w:t>This</w:t>
-      </w:r>
-      <w:proofErr w:type="gramEnd"/>
-      <w:r>
-        <w:rPr>
-          <w:lang w:eastAsia="en-IN"/>
-        </w:rPr>
-        <w:t xml:space="preserve"> is the process where the hacker any how stores the malicious script in the database and whenever that script is being fetched from the db to the browser the malicious script will run and </w:t>
+        <w:t>Stored XSS :</w:t>
+      </w:r>
+      <w:r>
+        <w:rPr>
+          <w:lang w:eastAsia="en-IN"/>
+        </w:rPr>
+        <w:t xml:space="preserve">This is the process where the hacker any how stores the malicious script in the database and whenever that script is being fetched from the db to the browser the malicious script will run and </w:t>
       </w:r>
       <w:r>
         <w:rPr>
@@ -4621,21 +3954,7 @@
         <w:rPr>
           <w:lang w:eastAsia="en-IN"/>
         </w:rPr>
-        <w:t xml:space="preserve"> A Chat application if not preserved the hacker can send the malicious code to the more privileged user which </w:t>
-      </w:r>
-      <w:proofErr w:type="gramStart"/>
-      <w:r>
-        <w:rPr>
-          <w:lang w:eastAsia="en-IN"/>
-        </w:rPr>
-        <w:t>Is</w:t>
-      </w:r>
-      <w:proofErr w:type="gramEnd"/>
-      <w:r>
-        <w:rPr>
-          <w:lang w:eastAsia="en-IN"/>
-        </w:rPr>
-        <w:t xml:space="preserve"> support person and can get their credentials</w:t>
+        <w:t xml:space="preserve"> A Chat application if not preserved the hacker can send the malicious code to the more privileged user which Is support person and can get their credentials</w:t>
       </w:r>
     </w:p>
     <w:p>
@@ -4657,21 +3976,7 @@
         <w:rPr>
           <w:lang w:eastAsia="en-IN"/>
         </w:rPr>
-        <w:t xml:space="preserve"> The Product Review , if the textbox is not properly sanitized then the reviewer can submit the review with the malicious script tag and if it stores in the db , then every user which opens that </w:t>
-      </w:r>
-      <w:proofErr w:type="spellStart"/>
-      <w:r>
-        <w:rPr>
-          <w:lang w:eastAsia="en-IN"/>
-        </w:rPr>
-        <w:t>pdp</w:t>
-      </w:r>
-      <w:proofErr w:type="spellEnd"/>
-      <w:r>
-        <w:rPr>
-          <w:lang w:eastAsia="en-IN"/>
-        </w:rPr>
-        <w:t xml:space="preserve"> page the script will run and get the data </w:t>
+        <w:t xml:space="preserve"> The Product Review , if the textbox is not properly sanitized then the reviewer can submit the review with the malicious script tag and if it stores in the db , then every user which opens that pdp page the script will run and get the data </w:t>
       </w:r>
     </w:p>
     <w:p>
@@ -4723,27 +4028,7 @@
           <w:bCs/>
           <w:lang w:eastAsia="en-IN"/>
         </w:rPr>
-        <w:t xml:space="preserve">If the some person make the </w:t>
-      </w:r>
-      <w:proofErr w:type="spellStart"/>
-      <w:proofErr w:type="gramStart"/>
-      <w:r>
-        <w:rPr>
-          <w:b/>
-          <w:bCs/>
-          <w:lang w:eastAsia="en-IN"/>
-        </w:rPr>
-        <w:t>url</w:t>
-      </w:r>
-      <w:proofErr w:type="spellEnd"/>
-      <w:proofErr w:type="gramEnd"/>
-      <w:r>
-        <w:rPr>
-          <w:b/>
-          <w:bCs/>
-          <w:lang w:eastAsia="en-IN"/>
-        </w:rPr>
-        <w:t xml:space="preserve"> with </w:t>
+        <w:t xml:space="preserve">If the some person make the url with </w:t>
       </w:r>
     </w:p>
     <w:p>
@@ -4851,99 +4136,51 @@
           <w:bCs/>
           <w:lang w:eastAsia="en-IN"/>
         </w:rPr>
-        <w:t xml:space="preserve">Dom Based </w:t>
-      </w:r>
-      <w:proofErr w:type="gramStart"/>
-      <w:r>
-        <w:rPr>
-          <w:b/>
-          <w:bCs/>
-          <w:lang w:eastAsia="en-IN"/>
-        </w:rPr>
-        <w:t>XSS :</w:t>
-      </w:r>
-      <w:r>
-        <w:rPr>
-          <w:lang w:eastAsia="en-IN"/>
-        </w:rPr>
-        <w:t>This</w:t>
-      </w:r>
-      <w:proofErr w:type="gramEnd"/>
-      <w:r>
-        <w:rPr>
-          <w:lang w:eastAsia="en-IN"/>
-        </w:rPr>
-        <w:t xml:space="preserve"> XSS can be stored XSS or reflected XSS but it uses the DOM APIs to inject the script into the </w:t>
-      </w:r>
-      <w:proofErr w:type="spellStart"/>
-      <w:r>
-        <w:rPr>
-          <w:lang w:eastAsia="en-IN"/>
-        </w:rPr>
-        <w:t>dom</w:t>
-      </w:r>
-      <w:proofErr w:type="spellEnd"/>
-      <w:r>
-        <w:rPr>
-          <w:lang w:eastAsia="en-IN"/>
-        </w:rPr>
-        <w:t xml:space="preserve"> .</w:t>
-      </w:r>
-    </w:p>
-    <w:p>
-      <w:pPr>
-        <w:rPr>
-          <w:lang w:eastAsia="en-IN"/>
-        </w:rPr>
-      </w:pPr>
-    </w:p>
-    <w:p>
-      <w:pPr>
-        <w:rPr>
-          <w:lang w:eastAsia="en-IN"/>
-        </w:rPr>
-      </w:pPr>
-    </w:p>
-    <w:p>
-      <w:pPr>
-        <w:rPr>
-          <w:lang w:eastAsia="en-IN"/>
-        </w:rPr>
-      </w:pPr>
-    </w:p>
-    <w:p>
-      <w:pPr>
-        <w:rPr>
-          <w:b/>
-          <w:bCs/>
-          <w:lang w:eastAsia="en-IN"/>
-        </w:rPr>
-      </w:pPr>
-      <w:r>
-        <w:rPr>
-          <w:b/>
-          <w:bCs/>
-          <w:lang w:eastAsia="en-IN"/>
-        </w:rPr>
-        <w:t xml:space="preserve">Question 7) Ways to prevent the Cross Site </w:t>
-      </w:r>
-      <w:proofErr w:type="gramStart"/>
-      <w:r>
-        <w:rPr>
-          <w:b/>
-          <w:bCs/>
-          <w:lang w:eastAsia="en-IN"/>
-        </w:rPr>
-        <w:t>Scripting  (</w:t>
-      </w:r>
-      <w:proofErr w:type="gramEnd"/>
-      <w:r>
-        <w:rPr>
-          <w:b/>
-          <w:bCs/>
-          <w:lang w:eastAsia="en-IN"/>
-        </w:rPr>
-        <w:t>XSS)?</w:t>
+        <w:t>Dom Based XSS :</w:t>
+      </w:r>
+      <w:r>
+        <w:rPr>
+          <w:lang w:eastAsia="en-IN"/>
+        </w:rPr>
+        <w:t>This XSS can be stored XSS or reflected XSS but it uses the DOM APIs to inject the script into the dom .</w:t>
+      </w:r>
+    </w:p>
+    <w:p>
+      <w:pPr>
+        <w:rPr>
+          <w:lang w:eastAsia="en-IN"/>
+        </w:rPr>
+      </w:pPr>
+    </w:p>
+    <w:p>
+      <w:pPr>
+        <w:rPr>
+          <w:lang w:eastAsia="en-IN"/>
+        </w:rPr>
+      </w:pPr>
+    </w:p>
+    <w:p>
+      <w:pPr>
+        <w:rPr>
+          <w:lang w:eastAsia="en-IN"/>
+        </w:rPr>
+      </w:pPr>
+    </w:p>
+    <w:p>
+      <w:pPr>
+        <w:rPr>
+          <w:b/>
+          <w:bCs/>
+          <w:lang w:eastAsia="en-IN"/>
+        </w:rPr>
+      </w:pPr>
+      <w:r>
+        <w:rPr>
+          <w:b/>
+          <w:bCs/>
+          <w:lang w:eastAsia="en-IN"/>
+        </w:rPr>
+        <w:t>Question 7) Ways to prevent the Cross Site Scripting  (XSS)?</w:t>
       </w:r>
     </w:p>
     <w:p>
@@ -4986,7 +4223,6 @@
         </w:rPr>
         <w:t xml:space="preserve">Use </w:t>
       </w:r>
-      <w:proofErr w:type="spellStart"/>
       <w:r>
         <w:rPr>
           <w:b/>
@@ -4999,14 +4235,7 @@
         <w:rPr>
           <w:lang w:eastAsia="en-IN"/>
         </w:rPr>
-        <w:t>library</w:t>
-      </w:r>
-      <w:proofErr w:type="spellEnd"/>
-      <w:r>
-        <w:rPr>
-          <w:lang w:eastAsia="en-IN"/>
-        </w:rPr>
-        <w:t xml:space="preserve"> to sanitize html before injection</w:t>
+        <w:t>library to sanitize html before injection</w:t>
       </w:r>
     </w:p>
     <w:p>
@@ -5036,73 +4265,13 @@
           <w:bCs/>
           <w:lang w:eastAsia="en-IN"/>
         </w:rPr>
-        <w:t xml:space="preserve"> add new node if we want to add new child in </w:t>
-      </w:r>
-      <w:proofErr w:type="spellStart"/>
-      <w:r>
-        <w:rPr>
-          <w:b/>
-          <w:bCs/>
-          <w:lang w:eastAsia="en-IN"/>
-        </w:rPr>
-        <w:t>dom</w:t>
-      </w:r>
-      <w:proofErr w:type="spellEnd"/>
-      <w:r>
-        <w:rPr>
-          <w:b/>
-          <w:bCs/>
-          <w:lang w:eastAsia="en-IN"/>
-        </w:rPr>
-        <w:t xml:space="preserve"> using the vanilla </w:t>
-      </w:r>
-      <w:proofErr w:type="spellStart"/>
-      <w:proofErr w:type="gramStart"/>
-      <w:r>
-        <w:rPr>
-          <w:b/>
-          <w:bCs/>
-          <w:lang w:eastAsia="en-IN"/>
-        </w:rPr>
-        <w:t>js</w:t>
-      </w:r>
-      <w:proofErr w:type="spellEnd"/>
-      <w:r>
-        <w:rPr>
-          <w:b/>
-          <w:bCs/>
-          <w:lang w:eastAsia="en-IN"/>
-        </w:rPr>
-        <w:t xml:space="preserve"> ,</w:t>
-      </w:r>
-      <w:proofErr w:type="gramEnd"/>
-      <w:r>
-        <w:rPr>
-          <w:b/>
-          <w:bCs/>
-          <w:lang w:eastAsia="en-IN"/>
-        </w:rPr>
-        <w:t xml:space="preserve"> never use </w:t>
-      </w:r>
-      <w:r>
-        <w:rPr>
-          <w:lang w:eastAsia="en-IN"/>
-        </w:rPr>
-        <w:t xml:space="preserve">the </w:t>
-      </w:r>
-      <w:proofErr w:type="spellStart"/>
-      <w:r>
-        <w:rPr>
-          <w:lang w:eastAsia="en-IN"/>
-        </w:rPr>
-        <w:t>innerHTML</w:t>
-      </w:r>
-      <w:proofErr w:type="spellEnd"/>
-      <w:r>
-        <w:rPr>
-          <w:lang w:eastAsia="en-IN"/>
-        </w:rPr>
-        <w:t xml:space="preserve"> .</w:t>
+        <w:t xml:space="preserve"> add new node if we want to add new child in dom using the vanilla js , never use </w:t>
+      </w:r>
+      <w:r>
+        <w:rPr>
+          <w:lang w:eastAsia="en-IN"/>
+        </w:rPr>
+        <w:t>the innerHTML .</w:t>
       </w:r>
     </w:p>
     <w:p>
@@ -5124,61 +4293,7 @@
           <w:bCs/>
           <w:lang w:eastAsia="en-IN"/>
         </w:rPr>
-        <w:t>For the places where we have to show string as it is , encode the string to special characters escape them like &amp; to "&amp;amp;", &lt; to &amp;</w:t>
-      </w:r>
-      <w:proofErr w:type="spellStart"/>
-      <w:r>
-        <w:rPr>
-          <w:b/>
-          <w:bCs/>
-          <w:lang w:eastAsia="en-IN"/>
-        </w:rPr>
-        <w:t>lt</w:t>
-      </w:r>
-      <w:proofErr w:type="spellEnd"/>
-      <w:r>
-        <w:rPr>
-          <w:b/>
-          <w:bCs/>
-          <w:lang w:eastAsia="en-IN"/>
-        </w:rPr>
-        <w:t>;, &gt; to &amp;</w:t>
-      </w:r>
-      <w:proofErr w:type="spellStart"/>
-      <w:r>
-        <w:rPr>
-          <w:b/>
-          <w:bCs/>
-          <w:lang w:eastAsia="en-IN"/>
-        </w:rPr>
-        <w:t>gt</w:t>
-      </w:r>
-      <w:proofErr w:type="spellEnd"/>
-      <w:r>
-        <w:rPr>
-          <w:b/>
-          <w:bCs/>
-          <w:lang w:eastAsia="en-IN"/>
-        </w:rPr>
-        <w:t>;, " to &amp;</w:t>
-      </w:r>
-      <w:proofErr w:type="spellStart"/>
-      <w:r>
-        <w:rPr>
-          <w:b/>
-          <w:bCs/>
-          <w:lang w:eastAsia="en-IN"/>
-        </w:rPr>
-        <w:t>quot</w:t>
-      </w:r>
-      <w:proofErr w:type="spellEnd"/>
-      <w:r>
-        <w:rPr>
-          <w:b/>
-          <w:bCs/>
-          <w:lang w:eastAsia="en-IN"/>
-        </w:rPr>
-        <w:t>;, ' to &amp;#x27;.</w:t>
+        <w:t>For the places where we have to show string as it is , encode the string to special characters escape them like &amp; to "&amp;amp;", &lt; to &amp;lt;, &gt; to &amp;gt;, " to &amp;quot;, ' to &amp;#x27;.</w:t>
       </w:r>
     </w:p>
     <w:p>
@@ -5203,18 +4318,8 @@
           <w:bCs/>
           <w:lang w:eastAsia="en-IN"/>
         </w:rPr>
-        <w:t xml:space="preserve"> How HTML is rendered into the </w:t>
-      </w:r>
-      <w:proofErr w:type="gramStart"/>
-      <w:r>
-        <w:rPr>
-          <w:b/>
-          <w:bCs/>
-          <w:lang w:eastAsia="en-IN"/>
-        </w:rPr>
-        <w:t>browser ?</w:t>
-      </w:r>
-      <w:proofErr w:type="gramEnd"/>
+        <w:t xml:space="preserve"> How HTML is rendered into the browser ?</w:t>
+      </w:r>
     </w:p>
     <w:p>
       <w:pPr>
@@ -5251,23 +4356,7 @@
           <w:bCs/>
           <w:lang w:eastAsia="en-IN"/>
         </w:rPr>
-        <w:t xml:space="preserve">The HTML rendering on the browser takes in five steps below are the following </w:t>
-      </w:r>
-      <w:proofErr w:type="gramStart"/>
-      <w:r>
-        <w:rPr>
-          <w:bCs/>
-          <w:lang w:eastAsia="en-IN"/>
-        </w:rPr>
-        <w:t>steps :</w:t>
-      </w:r>
-      <w:proofErr w:type="gramEnd"/>
-      <w:r>
-        <w:rPr>
-          <w:bCs/>
-          <w:lang w:eastAsia="en-IN"/>
-        </w:rPr>
-        <w:t>-</w:t>
+        <w:t>The HTML rendering on the browser takes in five steps below are the following steps :-</w:t>
       </w:r>
     </w:p>
     <w:p>
@@ -5349,23 +4438,13 @@
           <w:lang w:eastAsia="en-IN"/>
         </w:rPr>
       </w:pPr>
-      <w:proofErr w:type="spellStart"/>
-      <w:r>
-        <w:rPr>
-          <w:b/>
-          <w:bCs/>
-          <w:lang w:eastAsia="en-IN"/>
-        </w:rPr>
-        <w:t>Layouting</w:t>
-      </w:r>
-      <w:proofErr w:type="spellEnd"/>
-      <w:r>
-        <w:rPr>
-          <w:b/>
-          <w:bCs/>
-          <w:lang w:eastAsia="en-IN"/>
-        </w:rPr>
-        <w:t xml:space="preserve"> </w:t>
+      <w:r>
+        <w:rPr>
+          <w:b/>
+          <w:bCs/>
+          <w:lang w:eastAsia="en-IN"/>
+        </w:rPr>
+        <w:t xml:space="preserve">Layouting </w:t>
       </w:r>
     </w:p>
     <w:p>
@@ -5405,25 +4484,7 @@
           <w:bCs/>
           <w:lang w:eastAsia="en-IN"/>
         </w:rPr>
-        <w:t xml:space="preserve">Lets Learn about them Step by </w:t>
-      </w:r>
-      <w:proofErr w:type="gramStart"/>
-      <w:r>
-        <w:rPr>
-          <w:b/>
-          <w:bCs/>
-          <w:lang w:eastAsia="en-IN"/>
-        </w:rPr>
-        <w:t>step :</w:t>
-      </w:r>
-      <w:proofErr w:type="gramEnd"/>
-      <w:r>
-        <w:rPr>
-          <w:b/>
-          <w:bCs/>
-          <w:lang w:eastAsia="en-IN"/>
-        </w:rPr>
-        <w:t>-</w:t>
+        <w:t>Lets Learn about them Step by step :-</w:t>
       </w:r>
     </w:p>
     <w:p>
@@ -5525,25 +4586,7 @@
           <w:bCs/>
           <w:lang w:eastAsia="en-IN"/>
         </w:rPr>
-        <w:t xml:space="preserve">Characters are converted to </w:t>
-      </w:r>
-      <w:proofErr w:type="spellStart"/>
-      <w:r>
-        <w:rPr>
-          <w:b/>
-          <w:bCs/>
-          <w:lang w:eastAsia="en-IN"/>
-        </w:rPr>
-        <w:t>ElementTags</w:t>
-      </w:r>
-      <w:proofErr w:type="spellEnd"/>
-      <w:r>
-        <w:rPr>
-          <w:b/>
-          <w:bCs/>
-          <w:lang w:eastAsia="en-IN"/>
-        </w:rPr>
-        <w:t xml:space="preserve"> </w:t>
+        <w:t xml:space="preserve">Characters are converted to ElementTags </w:t>
       </w:r>
       <w:r>
         <w:rPr>
@@ -5595,18 +4638,8 @@
           <w:bCs/>
           <w:lang w:eastAsia="en-IN"/>
         </w:rPr>
-        <w:t xml:space="preserve">Based on nodes the DOM tree is </w:t>
-      </w:r>
-      <w:proofErr w:type="gramStart"/>
-      <w:r>
-        <w:rPr>
-          <w:b/>
-          <w:bCs/>
-          <w:lang w:eastAsia="en-IN"/>
-        </w:rPr>
-        <w:t>formed .</w:t>
-      </w:r>
-      <w:proofErr w:type="gramEnd"/>
+        <w:t>Based on nodes the DOM tree is formed .</w:t>
+      </w:r>
     </w:p>
     <w:p>
       <w:pPr>
@@ -5645,7 +4678,7 @@
           <w:lang w:eastAsia="en-IN"/>
         </w:rPr>
         <w:drawing>
-          <wp:inline distT="0" distB="0" distL="0" distR="0">
+          <wp:inline distT="0" distB="0" distL="0" distR="0" wp14:anchorId="3B686FA9" wp14:editId="3090755F">
             <wp:extent cx="6002371" cy="3044757"/>
             <wp:effectExtent l="19050" t="0" r="0" b="0"/>
             <wp:docPr id="6" name="Picture 1"/>
@@ -5705,23 +4738,7 @@
           <w:bCs/>
           <w:lang w:eastAsia="en-IN"/>
         </w:rPr>
-        <w:t xml:space="preserve">During the </w:t>
-      </w:r>
-      <w:proofErr w:type="gramStart"/>
-      <w:r>
-        <w:rPr>
-          <w:bCs/>
-          <w:lang w:eastAsia="en-IN"/>
-        </w:rPr>
-        <w:t>HTML  parsing</w:t>
-      </w:r>
-      <w:proofErr w:type="gramEnd"/>
-      <w:r>
-        <w:rPr>
-          <w:bCs/>
-          <w:lang w:eastAsia="en-IN"/>
-        </w:rPr>
-        <w:t xml:space="preserve"> the CSS and Script if present will be parsed and executed which are blocking in nature and due to html parsing maybe blocked .</w:t>
+        <w:t>During the HTML  parsing the CSS and Script if present will be parsed and executed which are blocking in nature and due to html parsing maybe blocked .</w:t>
       </w:r>
     </w:p>
     <w:p>
@@ -5743,65 +4760,22 @@
           <w:lang w:eastAsia="en-IN"/>
         </w:rPr>
         <w:lastRenderedPageBreak/>
-        <w:t>Step 2 Formation of CSSOM</w:t>
-      </w:r>
-      <w:proofErr w:type="gramStart"/>
-      <w:r>
-        <w:rPr>
-          <w:b/>
-          <w:bCs/>
-          <w:lang w:eastAsia="en-IN"/>
-        </w:rPr>
-        <w:t>:-</w:t>
-      </w:r>
-      <w:proofErr w:type="gramEnd"/>
-      <w:r>
-        <w:rPr>
-          <w:b/>
-          <w:bCs/>
-          <w:lang w:eastAsia="en-IN"/>
-        </w:rPr>
-        <w:t xml:space="preserve"> </w:t>
-      </w:r>
-      <w:r>
-        <w:rPr>
-          <w:bCs/>
-          <w:lang w:eastAsia="en-IN"/>
-        </w:rPr>
-        <w:t xml:space="preserve">CSSOM called </w:t>
-      </w:r>
-      <w:proofErr w:type="spellStart"/>
-      <w:r>
-        <w:rPr>
-          <w:bCs/>
-          <w:lang w:eastAsia="en-IN"/>
-        </w:rPr>
-        <w:t>css</w:t>
-      </w:r>
-      <w:proofErr w:type="spellEnd"/>
-      <w:r>
-        <w:rPr>
-          <w:bCs/>
-          <w:lang w:eastAsia="en-IN"/>
-        </w:rPr>
-        <w:t xml:space="preserve"> </w:t>
-      </w:r>
-      <w:r>
-        <w:rPr>
-          <w:bCs/>
-          <w:lang w:eastAsia="en-IN"/>
-        </w:rPr>
-        <w:t xml:space="preserve">object model , as the DOM is tree containing all the content . The CSS object model contains all the CSS properties node </w:t>
-      </w:r>
-      <w:proofErr w:type="gramStart"/>
-      <w:r>
-        <w:rPr>
-          <w:bCs/>
-          <w:lang w:eastAsia="en-IN"/>
-        </w:rPr>
-        <w:t>wise .</w:t>
-      </w:r>
-      <w:proofErr w:type="gramEnd"/>
+        <w:t xml:space="preserve">Step 2 Formation of CSSOM:- </w:t>
+      </w:r>
+      <w:r>
+        <w:rPr>
+          <w:bCs/>
+          <w:lang w:eastAsia="en-IN"/>
+        </w:rPr>
+        <w:t xml:space="preserve">CSSOM called css </w:t>
+      </w:r>
+      <w:r>
+        <w:rPr>
+          <w:bCs/>
+          <w:lang w:eastAsia="en-IN"/>
+        </w:rPr>
+        <w:t>object model , as the DOM is tree containing all the content . The CSS object model contains all the CSS properties node wise .</w:t>
+      </w:r>
     </w:p>
     <w:p>
       <w:pPr>
@@ -5817,23 +4791,7 @@
           <w:bCs/>
           <w:lang w:eastAsia="en-IN"/>
         </w:rPr>
-        <w:t xml:space="preserve">The formation of the CSSOM is blocking in </w:t>
-      </w:r>
-      <w:proofErr w:type="gramStart"/>
-      <w:r>
-        <w:rPr>
-          <w:bCs/>
-          <w:lang w:eastAsia="en-IN"/>
-        </w:rPr>
-        <w:t>nature ,as</w:t>
-      </w:r>
-      <w:proofErr w:type="gramEnd"/>
-      <w:r>
-        <w:rPr>
-          <w:bCs/>
-          <w:lang w:eastAsia="en-IN"/>
-        </w:rPr>
-        <w:t xml:space="preserve"> the CSSOM works in cascading and overriding manner . </w:t>
+        <w:t xml:space="preserve">The formation of the CSSOM is blocking in nature ,as the CSSOM works in cascading and overriding manner . </w:t>
       </w:r>
     </w:p>
     <w:p>
@@ -5887,25 +4845,7 @@
           <w:bCs/>
           <w:lang w:eastAsia="en-IN"/>
         </w:rPr>
-        <w:t xml:space="preserve">Render Tree is </w:t>
-      </w:r>
-      <w:proofErr w:type="gramStart"/>
-      <w:r>
-        <w:rPr>
-          <w:b/>
-          <w:bCs/>
-          <w:lang w:eastAsia="en-IN"/>
-        </w:rPr>
-        <w:t>formed ,</w:t>
-      </w:r>
-      <w:proofErr w:type="gramEnd"/>
-      <w:r>
-        <w:rPr>
-          <w:b/>
-          <w:bCs/>
-          <w:lang w:eastAsia="en-IN"/>
-        </w:rPr>
-        <w:t xml:space="preserve"> the Render Tree is formed , The Render is the combination of Both DOM and CSSOM , </w:t>
+        <w:t xml:space="preserve">Render Tree is formed , the Render Tree is formed , The Render is the combination of Both DOM and CSSOM , </w:t>
       </w:r>
       <w:r>
         <w:rPr>
@@ -5929,33 +4869,13 @@
         </w:rPr>
         <w:t xml:space="preserve">If the node has </w:t>
       </w:r>
-      <w:proofErr w:type="spellStart"/>
-      <w:r>
-        <w:rPr>
-          <w:b/>
-          <w:bCs/>
-          <w:lang w:eastAsia="en-IN"/>
-        </w:rPr>
-        <w:t>display</w:t>
-      </w:r>
-      <w:proofErr w:type="gramStart"/>
-      <w:r>
-        <w:rPr>
-          <w:b/>
-          <w:bCs/>
-          <w:lang w:eastAsia="en-IN"/>
-        </w:rPr>
-        <w:t>:none</w:t>
-      </w:r>
-      <w:proofErr w:type="spellEnd"/>
-      <w:proofErr w:type="gramEnd"/>
-      <w:r>
-        <w:rPr>
-          <w:b/>
-          <w:bCs/>
-          <w:lang w:eastAsia="en-IN"/>
-        </w:rPr>
-        <w:t xml:space="preserve"> </w:t>
+      <w:r>
+        <w:rPr>
+          <w:b/>
+          <w:bCs/>
+          <w:lang w:eastAsia="en-IN"/>
+        </w:rPr>
+        <w:t xml:space="preserve">display:none </w:t>
       </w:r>
       <w:r>
         <w:rPr>
@@ -5970,25 +4890,7 @@
           <w:bCs/>
           <w:lang w:eastAsia="en-IN"/>
         </w:rPr>
-        <w:t xml:space="preserve">that element + its </w:t>
-      </w:r>
-      <w:proofErr w:type="spellStart"/>
-      <w:r>
-        <w:rPr>
-          <w:b/>
-          <w:bCs/>
-          <w:lang w:eastAsia="en-IN"/>
-        </w:rPr>
-        <w:t>decendants</w:t>
-      </w:r>
-      <w:proofErr w:type="spellEnd"/>
-      <w:r>
-        <w:rPr>
-          <w:b/>
-          <w:bCs/>
-          <w:lang w:eastAsia="en-IN"/>
-        </w:rPr>
-        <w:t xml:space="preserve"> child will not be present in  the render tree</w:t>
+        <w:t>that element + its decendants child will not be present in  the render tree</w:t>
       </w:r>
       <w:r>
         <w:rPr>
@@ -6018,25 +4920,7 @@
           <w:bCs/>
           <w:lang w:eastAsia="en-IN"/>
         </w:rPr>
-        <w:t xml:space="preserve">Step 4 </w:t>
-      </w:r>
-      <w:proofErr w:type="spellStart"/>
-      <w:r>
-        <w:rPr>
-          <w:b/>
-          <w:bCs/>
-          <w:lang w:eastAsia="en-IN"/>
-        </w:rPr>
-        <w:t>Layouting</w:t>
-      </w:r>
-      <w:proofErr w:type="spellEnd"/>
-      <w:r>
-        <w:rPr>
-          <w:b/>
-          <w:bCs/>
-          <w:lang w:eastAsia="en-IN"/>
-        </w:rPr>
-        <w:t xml:space="preserve"> :-</w:t>
+        <w:t>Step 4 Layouting :-</w:t>
       </w:r>
     </w:p>
     <w:p>
@@ -6053,93 +4937,23 @@
           <w:bCs/>
           <w:lang w:eastAsia="en-IN"/>
         </w:rPr>
-        <w:t xml:space="preserve">Once the Render tree is created the layout of the page is being </w:t>
-      </w:r>
-      <w:proofErr w:type="gramStart"/>
-      <w:r>
-        <w:rPr>
-          <w:bCs/>
-          <w:lang w:eastAsia="en-IN"/>
-        </w:rPr>
-        <w:t>formed ,</w:t>
-      </w:r>
-      <w:proofErr w:type="gramEnd"/>
-      <w:r>
-        <w:rPr>
-          <w:bCs/>
-          <w:lang w:eastAsia="en-IN"/>
-        </w:rPr>
-        <w:t xml:space="preserve"> The layout the page is formed based on the device viewport . </w:t>
-      </w:r>
-      <w:r>
-        <w:rPr>
-          <w:b/>
-          <w:bCs/>
-          <w:lang w:eastAsia="en-IN"/>
-        </w:rPr>
-        <w:t>If their no tag &lt;meta device-width=”full-</w:t>
-      </w:r>
-      <w:proofErr w:type="spellStart"/>
-      <w:r>
-        <w:rPr>
-          <w:b/>
-          <w:bCs/>
-          <w:lang w:eastAsia="en-IN"/>
-        </w:rPr>
-        <w:t>wdith</w:t>
-      </w:r>
-      <w:proofErr w:type="spellEnd"/>
-      <w:r>
-        <w:rPr>
-          <w:b/>
-          <w:bCs/>
-          <w:lang w:eastAsia="en-IN"/>
-        </w:rPr>
-        <w:t>”/</w:t>
-      </w:r>
-      <w:proofErr w:type="gramStart"/>
-      <w:r>
-        <w:rPr>
-          <w:b/>
-          <w:bCs/>
-          <w:lang w:eastAsia="en-IN"/>
-        </w:rPr>
-        <w:t>&gt; ,</w:t>
-      </w:r>
-      <w:proofErr w:type="gramEnd"/>
-      <w:r>
-        <w:rPr>
-          <w:b/>
-          <w:bCs/>
-          <w:lang w:eastAsia="en-IN"/>
-        </w:rPr>
-        <w:t xml:space="preserve"> then </w:t>
-      </w:r>
-      <w:r>
-        <w:rPr>
-          <w:b/>
-          <w:bCs/>
-          <w:lang w:eastAsia="en-IN"/>
-        </w:rPr>
-        <w:t xml:space="preserve">default size 960 </w:t>
-      </w:r>
-      <w:proofErr w:type="spellStart"/>
-      <w:r>
-        <w:rPr>
-          <w:b/>
-          <w:bCs/>
-          <w:lang w:eastAsia="en-IN"/>
-        </w:rPr>
-        <w:t>px</w:t>
-      </w:r>
-      <w:proofErr w:type="spellEnd"/>
-      <w:r>
-        <w:rPr>
-          <w:b/>
-          <w:bCs/>
-          <w:lang w:eastAsia="en-IN"/>
-        </w:rPr>
-        <w:t xml:space="preserve"> based layout is formed .</w:t>
+        <w:t xml:space="preserve">Once the Render tree is created the layout of the page is being formed , The layout the page is formed based on the device viewport . </w:t>
+      </w:r>
+      <w:r>
+        <w:rPr>
+          <w:b/>
+          <w:bCs/>
+          <w:lang w:eastAsia="en-IN"/>
+        </w:rPr>
+        <w:t xml:space="preserve">If their no tag &lt;meta device-width=”full-wdith”/&gt; , then </w:t>
+      </w:r>
+      <w:r>
+        <w:rPr>
+          <w:b/>
+          <w:bCs/>
+          <w:lang w:eastAsia="en-IN"/>
+        </w:rPr>
+        <w:t>default size 960 px based layout is formed .</w:t>
       </w:r>
     </w:p>
     <w:p>
@@ -6157,25 +4971,7 @@
           <w:bCs/>
           <w:lang w:eastAsia="en-IN"/>
         </w:rPr>
-        <w:t xml:space="preserve">If the tag is present then the layout will always capture the device </w:t>
-      </w:r>
-      <w:proofErr w:type="gramStart"/>
-      <w:r>
-        <w:rPr>
-          <w:b/>
-          <w:bCs/>
-          <w:lang w:eastAsia="en-IN"/>
-        </w:rPr>
-        <w:t>width .</w:t>
-      </w:r>
-      <w:proofErr w:type="gramEnd"/>
-      <w:r>
-        <w:rPr>
-          <w:b/>
-          <w:bCs/>
-          <w:lang w:eastAsia="en-IN"/>
-        </w:rPr>
-        <w:t xml:space="preserve"> </w:t>
+        <w:t xml:space="preserve">If the tag is present then the layout will always capture the device width . </w:t>
       </w:r>
     </w:p>
     <w:p>
@@ -6219,6 +5015,1579 @@
           <w:lang w:eastAsia="en-IN"/>
         </w:rPr>
         <w:t>After the layout is being formed then the page is painted with the content which is loaded like static images and content.</w:t>
+      </w:r>
+    </w:p>
+    <w:p>
+      <w:pPr>
+        <w:pStyle w:val="ListParagraph"/>
+        <w:ind w:left="1080"/>
+        <w:rPr>
+          <w:bCs/>
+          <w:lang w:eastAsia="en-IN"/>
+        </w:rPr>
+      </w:pPr>
+    </w:p>
+    <w:p>
+      <w:pPr>
+        <w:pStyle w:val="ListParagraph"/>
+        <w:ind w:left="1080"/>
+        <w:rPr>
+          <w:b/>
+          <w:lang w:eastAsia="en-IN"/>
+        </w:rPr>
+      </w:pPr>
+    </w:p>
+    <w:p>
+      <w:pPr>
+        <w:pStyle w:val="ListParagraph"/>
+        <w:ind w:left="1080"/>
+        <w:rPr>
+          <w:b/>
+          <w:lang w:eastAsia="en-IN"/>
+        </w:rPr>
+      </w:pPr>
+    </w:p>
+    <w:p>
+      <w:pPr>
+        <w:pStyle w:val="ListParagraph"/>
+        <w:ind w:left="1080"/>
+        <w:rPr>
+          <w:b/>
+          <w:lang w:eastAsia="en-IN"/>
+        </w:rPr>
+      </w:pPr>
+    </w:p>
+    <w:p>
+      <w:pPr>
+        <w:pStyle w:val="ListParagraph"/>
+        <w:ind w:left="1080"/>
+        <w:rPr>
+          <w:b/>
+          <w:lang w:eastAsia="en-IN"/>
+        </w:rPr>
+      </w:pPr>
+    </w:p>
+    <w:p>
+      <w:pPr>
+        <w:pStyle w:val="ListParagraph"/>
+        <w:ind w:left="1080"/>
+        <w:rPr>
+          <w:b/>
+          <w:lang w:eastAsia="en-IN"/>
+        </w:rPr>
+      </w:pPr>
+    </w:p>
+    <w:p>
+      <w:pPr>
+        <w:pStyle w:val="ListParagraph"/>
+        <w:ind w:left="1080"/>
+        <w:rPr>
+          <w:b/>
+          <w:lang w:eastAsia="en-IN"/>
+        </w:rPr>
+      </w:pPr>
+    </w:p>
+    <w:p>
+      <w:pPr>
+        <w:pStyle w:val="ListParagraph"/>
+        <w:ind w:left="1080"/>
+        <w:rPr>
+          <w:b/>
+          <w:lang w:eastAsia="en-IN"/>
+        </w:rPr>
+      </w:pPr>
+    </w:p>
+    <w:p>
+      <w:pPr>
+        <w:pStyle w:val="ListParagraph"/>
+        <w:ind w:left="1080"/>
+        <w:rPr>
+          <w:b/>
+          <w:lang w:eastAsia="en-IN"/>
+        </w:rPr>
+      </w:pPr>
+    </w:p>
+    <w:p>
+      <w:pPr>
+        <w:pStyle w:val="ListParagraph"/>
+        <w:ind w:left="1080"/>
+        <w:rPr>
+          <w:b/>
+          <w:lang w:eastAsia="en-IN"/>
+        </w:rPr>
+      </w:pPr>
+    </w:p>
+    <w:p>
+      <w:pPr>
+        <w:pStyle w:val="ListParagraph"/>
+        <w:ind w:left="1080"/>
+        <w:rPr>
+          <w:b/>
+          <w:lang w:eastAsia="en-IN"/>
+        </w:rPr>
+      </w:pPr>
+    </w:p>
+    <w:p>
+      <w:pPr>
+        <w:pStyle w:val="ListParagraph"/>
+        <w:ind w:left="1080"/>
+        <w:rPr>
+          <w:b/>
+          <w:lang w:eastAsia="en-IN"/>
+        </w:rPr>
+      </w:pPr>
+    </w:p>
+    <w:p>
+      <w:pPr>
+        <w:pStyle w:val="ListParagraph"/>
+        <w:ind w:left="1080"/>
+        <w:rPr>
+          <w:b/>
+          <w:lang w:eastAsia="en-IN"/>
+        </w:rPr>
+      </w:pPr>
+    </w:p>
+    <w:p>
+      <w:pPr>
+        <w:pStyle w:val="ListParagraph"/>
+        <w:ind w:left="1080"/>
+        <w:rPr>
+          <w:b/>
+          <w:lang w:eastAsia="en-IN"/>
+        </w:rPr>
+      </w:pPr>
+    </w:p>
+    <w:p>
+      <w:pPr>
+        <w:pStyle w:val="ListParagraph"/>
+        <w:ind w:left="1080"/>
+        <w:rPr>
+          <w:b/>
+          <w:lang w:eastAsia="en-IN"/>
+        </w:rPr>
+      </w:pPr>
+    </w:p>
+    <w:p>
+      <w:pPr>
+        <w:pStyle w:val="ListParagraph"/>
+        <w:ind w:left="1080"/>
+        <w:rPr>
+          <w:b/>
+          <w:lang w:eastAsia="en-IN"/>
+        </w:rPr>
+      </w:pPr>
+    </w:p>
+    <w:p>
+      <w:pPr>
+        <w:pStyle w:val="ListParagraph"/>
+        <w:ind w:left="1080"/>
+        <w:rPr>
+          <w:b/>
+          <w:lang w:eastAsia="en-IN"/>
+        </w:rPr>
+      </w:pPr>
+    </w:p>
+    <w:p>
+      <w:pPr>
+        <w:pStyle w:val="ListParagraph"/>
+        <w:ind w:left="1080"/>
+        <w:rPr>
+          <w:b/>
+          <w:lang w:eastAsia="en-IN"/>
+        </w:rPr>
+      </w:pPr>
+    </w:p>
+    <w:p>
+      <w:pPr>
+        <w:pStyle w:val="ListParagraph"/>
+        <w:ind w:left="1080"/>
+        <w:rPr>
+          <w:b/>
+          <w:lang w:eastAsia="en-IN"/>
+        </w:rPr>
+      </w:pPr>
+    </w:p>
+    <w:p>
+      <w:pPr>
+        <w:pStyle w:val="ListParagraph"/>
+        <w:ind w:left="1080"/>
+        <w:rPr>
+          <w:b/>
+          <w:lang w:eastAsia="en-IN"/>
+        </w:rPr>
+      </w:pPr>
+    </w:p>
+    <w:p>
+      <w:pPr>
+        <w:pStyle w:val="ListParagraph"/>
+        <w:ind w:left="1080"/>
+        <w:rPr>
+          <w:b/>
+          <w:lang w:eastAsia="en-IN"/>
+        </w:rPr>
+      </w:pPr>
+    </w:p>
+    <w:p>
+      <w:pPr>
+        <w:pStyle w:val="ListParagraph"/>
+        <w:ind w:left="1080"/>
+        <w:rPr>
+          <w:b/>
+          <w:lang w:eastAsia="en-IN"/>
+        </w:rPr>
+      </w:pPr>
+    </w:p>
+    <w:p>
+      <w:pPr>
+        <w:pStyle w:val="ListParagraph"/>
+        <w:ind w:left="1080"/>
+        <w:rPr>
+          <w:b/>
+          <w:lang w:eastAsia="en-IN"/>
+        </w:rPr>
+      </w:pPr>
+    </w:p>
+    <w:p>
+      <w:pPr>
+        <w:pStyle w:val="ListParagraph"/>
+        <w:ind w:left="1080"/>
+        <w:rPr>
+          <w:b/>
+          <w:lang w:eastAsia="en-IN"/>
+        </w:rPr>
+      </w:pPr>
+    </w:p>
+    <w:p>
+      <w:pPr>
+        <w:pStyle w:val="ListParagraph"/>
+        <w:ind w:left="1080"/>
+        <w:rPr>
+          <w:b/>
+          <w:lang w:eastAsia="en-IN"/>
+        </w:rPr>
+      </w:pPr>
+    </w:p>
+    <w:p>
+      <w:pPr>
+        <w:pStyle w:val="ListParagraph"/>
+        <w:ind w:left="1080"/>
+        <w:rPr>
+          <w:b/>
+          <w:lang w:eastAsia="en-IN"/>
+        </w:rPr>
+      </w:pPr>
+    </w:p>
+    <w:p>
+      <w:pPr>
+        <w:pStyle w:val="ListParagraph"/>
+        <w:ind w:left="1080"/>
+        <w:rPr>
+          <w:b/>
+          <w:lang w:eastAsia="en-IN"/>
+        </w:rPr>
+      </w:pPr>
+    </w:p>
+    <w:p>
+      <w:pPr>
+        <w:pStyle w:val="ListParagraph"/>
+        <w:ind w:left="1080"/>
+        <w:jc w:val="center"/>
+        <w:rPr>
+          <w:b/>
+          <w:u w:val="single"/>
+          <w:lang w:eastAsia="en-IN"/>
+        </w:rPr>
+      </w:pPr>
+      <w:r>
+        <w:rPr>
+          <w:b/>
+          <w:sz w:val="28"/>
+          <w:szCs w:val="28"/>
+          <w:u w:val="single"/>
+          <w:lang w:eastAsia="en-IN"/>
+        </w:rPr>
+        <w:lastRenderedPageBreak/>
+        <w:t>Frontend System Design</w:t>
+      </w:r>
+      <w:r>
+        <w:rPr>
+          <w:b/>
+          <w:u w:val="single"/>
+          <w:lang w:eastAsia="en-IN"/>
+        </w:rPr>
+        <w:t xml:space="preserve"> </w:t>
+      </w:r>
+    </w:p>
+    <w:p>
+      <w:pPr>
+        <w:pStyle w:val="ListParagraph"/>
+        <w:ind w:left="1080"/>
+        <w:rPr>
+          <w:bCs/>
+          <w:lang w:eastAsia="en-IN"/>
+        </w:rPr>
+      </w:pPr>
+    </w:p>
+    <w:p>
+      <w:pPr>
+        <w:pStyle w:val="ListParagraph"/>
+        <w:ind w:left="1080"/>
+        <w:rPr>
+          <w:b/>
+          <w:lang w:eastAsia="en-IN"/>
+        </w:rPr>
+      </w:pPr>
+      <w:r>
+        <w:rPr>
+          <w:b/>
+          <w:lang w:eastAsia="en-IN"/>
+        </w:rPr>
+        <w:t>Question 1) What is the monolithic Architecture?</w:t>
+      </w:r>
+    </w:p>
+    <w:p>
+      <w:pPr>
+        <w:pStyle w:val="ListParagraph"/>
+        <w:numPr>
+          <w:ilvl w:val="0"/>
+          <w:numId w:val="5"/>
+        </w:numPr>
+        <w:rPr>
+          <w:b/>
+          <w:lang w:eastAsia="en-IN"/>
+        </w:rPr>
+      </w:pPr>
+      <w:r>
+        <w:rPr>
+          <w:bCs/>
+          <w:lang w:eastAsia="en-IN"/>
+        </w:rPr>
+        <w:t xml:space="preserve">Monolithic architecture is the pattern of designing the application where  whole code lies in the simple repo or single folder structure . </w:t>
+      </w:r>
+    </w:p>
+    <w:p>
+      <w:pPr>
+        <w:pStyle w:val="ListParagraph"/>
+        <w:ind w:left="1800"/>
+        <w:rPr>
+          <w:bCs/>
+          <w:lang w:eastAsia="en-IN"/>
+        </w:rPr>
+      </w:pPr>
+      <w:r>
+        <w:rPr>
+          <w:bCs/>
+          <w:lang w:eastAsia="en-IN"/>
+        </w:rPr>
+        <w:t xml:space="preserve">Where all the code of frontend and backend lies in the single repository . This is the architecture which is used to follow in older applications or the applications which are used to design low to medium scale applications. </w:t>
+      </w:r>
+    </w:p>
+    <w:p>
+      <w:pPr>
+        <w:pStyle w:val="ListParagraph"/>
+        <w:ind w:left="1800"/>
+        <w:rPr>
+          <w:b/>
+          <w:lang w:eastAsia="en-IN"/>
+        </w:rPr>
+      </w:pPr>
+      <w:r>
+        <w:rPr>
+          <w:b/>
+          <w:lang w:eastAsia="en-IN"/>
+        </w:rPr>
+        <w:t xml:space="preserve">Lets see the Pros and Cons of the monolithic Architecture and where we can use it </w:t>
+      </w:r>
+    </w:p>
+    <w:p>
+      <w:pPr>
+        <w:pStyle w:val="ListParagraph"/>
+        <w:ind w:left="1800"/>
+        <w:rPr>
+          <w:b/>
+          <w:lang w:eastAsia="en-IN"/>
+        </w:rPr>
+      </w:pPr>
+    </w:p>
+    <w:p>
+      <w:pPr>
+        <w:pStyle w:val="ListParagraph"/>
+        <w:ind w:left="1800"/>
+        <w:rPr>
+          <w:b/>
+          <w:lang w:eastAsia="en-IN"/>
+        </w:rPr>
+      </w:pPr>
+      <w:r>
+        <w:rPr>
+          <w:b/>
+          <w:lang w:eastAsia="en-IN"/>
+        </w:rPr>
+        <w:t>Pros of the Monolithic Applications:-</w:t>
+      </w:r>
+    </w:p>
+    <w:p>
+      <w:pPr>
+        <w:pStyle w:val="ListParagraph"/>
+        <w:numPr>
+          <w:ilvl w:val="0"/>
+          <w:numId w:val="5"/>
+        </w:numPr>
+        <w:rPr>
+          <w:b/>
+          <w:lang w:eastAsia="en-IN"/>
+        </w:rPr>
+      </w:pPr>
+      <w:r>
+        <w:rPr>
+          <w:b/>
+          <w:lang w:eastAsia="en-IN"/>
+        </w:rPr>
+        <w:t xml:space="preserve">Easy Deployment </w:t>
+      </w:r>
+      <w:r>
+        <w:rPr>
+          <w:b/>
+          <w:lang w:eastAsia="en-IN"/>
+        </w:rPr>
+        <w:t xml:space="preserve"> and Synchornization</w:t>
+      </w:r>
+      <w:r>
+        <w:rPr>
+          <w:b/>
+          <w:lang w:eastAsia="en-IN"/>
+        </w:rPr>
+        <w:t xml:space="preserve">– </w:t>
+      </w:r>
+      <w:r>
+        <w:rPr>
+          <w:bCs/>
+          <w:lang w:eastAsia="en-IN"/>
+        </w:rPr>
+        <w:t xml:space="preserve">As all the code lies in the same place the deployment of the monolithic applications is relatively easy </w:t>
+      </w:r>
+      <w:r>
+        <w:rPr>
+          <w:bCs/>
+          <w:lang w:eastAsia="en-IN"/>
+        </w:rPr>
+        <w:t>as whole code acts as the single source of the truth.</w:t>
+      </w:r>
+    </w:p>
+    <w:p>
+      <w:pPr>
+        <w:pStyle w:val="ListParagraph"/>
+        <w:numPr>
+          <w:ilvl w:val="0"/>
+          <w:numId w:val="5"/>
+        </w:numPr>
+        <w:rPr>
+          <w:b/>
+          <w:lang w:eastAsia="en-IN"/>
+        </w:rPr>
+      </w:pPr>
+      <w:r>
+        <w:rPr>
+          <w:b/>
+          <w:lang w:eastAsia="en-IN"/>
+        </w:rPr>
+        <w:t xml:space="preserve">Small to Medium Scale Systems – </w:t>
+      </w:r>
+      <w:r>
+        <w:rPr>
+          <w:bCs/>
+          <w:lang w:eastAsia="en-IN"/>
+        </w:rPr>
+        <w:t xml:space="preserve">This is </w:t>
+      </w:r>
+      <w:r>
+        <w:rPr>
+          <w:bCs/>
+          <w:lang w:eastAsia="en-IN"/>
+        </w:rPr>
+        <w:t xml:space="preserve">usefull to create small to medium scale applications . </w:t>
+      </w:r>
+    </w:p>
+    <w:p>
+      <w:pPr>
+        <w:pStyle w:val="ListParagraph"/>
+        <w:numPr>
+          <w:ilvl w:val="0"/>
+          <w:numId w:val="5"/>
+        </w:numPr>
+        <w:rPr>
+          <w:b/>
+          <w:lang w:eastAsia="en-IN"/>
+        </w:rPr>
+      </w:pPr>
+      <w:r>
+        <w:rPr>
+          <w:b/>
+          <w:lang w:eastAsia="en-IN"/>
+        </w:rPr>
+        <w:t>Simplified Testing</w:t>
+      </w:r>
+    </w:p>
+    <w:p>
+      <w:pPr>
+        <w:ind w:left="1440"/>
+        <w:rPr>
+          <w:b/>
+          <w:lang w:eastAsia="en-IN"/>
+        </w:rPr>
+      </w:pPr>
+      <w:r>
+        <w:rPr>
+          <w:b/>
+          <w:lang w:eastAsia="en-IN"/>
+        </w:rPr>
+        <w:t>Cons of the Monolithic Architecture:-</w:t>
+      </w:r>
+    </w:p>
+    <w:p>
+      <w:pPr>
+        <w:pStyle w:val="ListParagraph"/>
+        <w:numPr>
+          <w:ilvl w:val="0"/>
+          <w:numId w:val="5"/>
+        </w:numPr>
+        <w:rPr>
+          <w:b/>
+          <w:lang w:eastAsia="en-IN"/>
+        </w:rPr>
+      </w:pPr>
+      <w:r>
+        <w:rPr>
+          <w:b/>
+          <w:lang w:eastAsia="en-IN"/>
+        </w:rPr>
+        <w:t xml:space="preserve">Headless Development Not Possible : - </w:t>
+      </w:r>
+      <w:r>
+        <w:rPr>
+          <w:bCs/>
+          <w:lang w:eastAsia="en-IN"/>
+        </w:rPr>
+        <w:t xml:space="preserve">The developer cant do headless development where they use separation of concerns . In the monolithic architecture is not possible </w:t>
+      </w:r>
+    </w:p>
+    <w:p>
+      <w:pPr>
+        <w:pStyle w:val="ListParagraph"/>
+        <w:numPr>
+          <w:ilvl w:val="0"/>
+          <w:numId w:val="5"/>
+        </w:numPr>
+        <w:rPr>
+          <w:b/>
+          <w:lang w:eastAsia="en-IN"/>
+        </w:rPr>
+      </w:pPr>
+      <w:r>
+        <w:rPr>
+          <w:b/>
+          <w:lang w:eastAsia="en-IN"/>
+        </w:rPr>
+        <w:t>Tight Coupling</w:t>
+      </w:r>
+      <w:r>
+        <w:rPr>
+          <w:b/>
+          <w:lang w:eastAsia="en-IN"/>
+        </w:rPr>
+        <w:t xml:space="preserve"> and New Framework Adoption issues:- </w:t>
+      </w:r>
+      <w:r>
+        <w:rPr>
+          <w:bCs/>
+          <w:lang w:eastAsia="en-IN"/>
+        </w:rPr>
+        <w:t>The tight coupling issue between the code and dependencies so new framework adoption is really hard and tedious</w:t>
+      </w:r>
+      <w:r>
+        <w:rPr>
+          <w:b/>
+          <w:lang w:eastAsia="en-IN"/>
+        </w:rPr>
+        <w:t xml:space="preserve"> </w:t>
+      </w:r>
+    </w:p>
+    <w:p>
+      <w:pPr>
+        <w:pStyle w:val="ListParagraph"/>
+        <w:numPr>
+          <w:ilvl w:val="0"/>
+          <w:numId w:val="5"/>
+        </w:numPr>
+        <w:rPr>
+          <w:b/>
+          <w:lang w:eastAsia="en-IN"/>
+        </w:rPr>
+      </w:pPr>
+      <w:r>
+        <w:rPr>
+          <w:b/>
+          <w:lang w:eastAsia="en-IN"/>
+        </w:rPr>
+        <w:t xml:space="preserve">Scaling Issues : </w:t>
+      </w:r>
+      <w:r>
+        <w:rPr>
+          <w:bCs/>
+          <w:lang w:eastAsia="en-IN"/>
+        </w:rPr>
+        <w:t xml:space="preserve">As the whole code is single unit and couldn’t be broken down , they we can see some scaling issues. Might be due to </w:t>
+      </w:r>
+      <w:r>
+        <w:rPr>
+          <w:bCs/>
+          <w:lang w:eastAsia="en-IN"/>
+        </w:rPr>
+        <w:t>infrastructure and growing code issues</w:t>
+      </w:r>
+    </w:p>
+    <w:p>
+      <w:pPr>
+        <w:rPr>
+          <w:b/>
+          <w:lang w:eastAsia="en-IN"/>
+        </w:rPr>
+      </w:pPr>
+      <w:r>
+        <w:rPr>
+          <w:b/>
+          <w:lang w:eastAsia="en-IN"/>
+        </w:rPr>
+        <w:t>Question 2) What are the usecases and anti usecases for the monolithic applications?</w:t>
+      </w:r>
+    </w:p>
+    <w:p>
+      <w:pPr>
+        <w:pStyle w:val="ListParagraph"/>
+        <w:numPr>
+          <w:ilvl w:val="0"/>
+          <w:numId w:val="5"/>
+        </w:numPr>
+        <w:rPr>
+          <w:b/>
+          <w:lang w:eastAsia="en-IN"/>
+        </w:rPr>
+      </w:pPr>
+      <w:r>
+        <w:rPr>
+          <w:b/>
+          <w:lang w:eastAsia="en-IN"/>
+        </w:rPr>
+        <w:t>Usecases</w:t>
+      </w:r>
+    </w:p>
+    <w:p>
+      <w:pPr>
+        <w:pStyle w:val="ListParagraph"/>
+        <w:numPr>
+          <w:ilvl w:val="3"/>
+          <w:numId w:val="5"/>
+        </w:numPr>
+        <w:rPr>
+          <w:b/>
+          <w:lang w:eastAsia="en-IN"/>
+        </w:rPr>
+      </w:pPr>
+      <w:r>
+        <w:rPr>
+          <w:bCs/>
+          <w:lang w:eastAsia="en-IN"/>
+        </w:rPr>
+        <w:t>Building small scale applications for MVP or POC</w:t>
+      </w:r>
+    </w:p>
+    <w:p>
+      <w:pPr>
+        <w:pStyle w:val="ListParagraph"/>
+        <w:numPr>
+          <w:ilvl w:val="3"/>
+          <w:numId w:val="5"/>
+        </w:numPr>
+        <w:rPr>
+          <w:b/>
+          <w:lang w:eastAsia="en-IN"/>
+        </w:rPr>
+      </w:pPr>
+      <w:r>
+        <w:rPr>
+          <w:bCs/>
+          <w:lang w:eastAsia="en-IN"/>
+        </w:rPr>
+        <w:t xml:space="preserve">Applications which has smaller development team for rapid prototyping </w:t>
+      </w:r>
+    </w:p>
+    <w:p>
+      <w:pPr>
+        <w:pStyle w:val="ListParagraph"/>
+        <w:numPr>
+          <w:ilvl w:val="3"/>
+          <w:numId w:val="5"/>
+        </w:numPr>
+        <w:rPr>
+          <w:b/>
+          <w:lang w:eastAsia="en-IN"/>
+        </w:rPr>
+      </w:pPr>
+      <w:r>
+        <w:rPr>
+          <w:bCs/>
+          <w:lang w:eastAsia="en-IN"/>
+        </w:rPr>
+        <w:t xml:space="preserve">Applications where scaling doesn’t matter much </w:t>
+      </w:r>
+    </w:p>
+    <w:p>
+      <w:pPr>
+        <w:pStyle w:val="ListParagraph"/>
+        <w:numPr>
+          <w:ilvl w:val="2"/>
+          <w:numId w:val="5"/>
+        </w:numPr>
+        <w:rPr>
+          <w:b/>
+          <w:lang w:eastAsia="en-IN"/>
+        </w:rPr>
+      </w:pPr>
+      <w:r>
+        <w:rPr>
+          <w:b/>
+          <w:lang w:eastAsia="en-IN"/>
+        </w:rPr>
+        <w:t>AntiUsecases</w:t>
+      </w:r>
+    </w:p>
+    <w:p>
+      <w:pPr>
+        <w:pStyle w:val="ListParagraph"/>
+        <w:numPr>
+          <w:ilvl w:val="3"/>
+          <w:numId w:val="5"/>
+        </w:numPr>
+        <w:rPr>
+          <w:b/>
+          <w:lang w:eastAsia="en-IN"/>
+        </w:rPr>
+      </w:pPr>
+      <w:r>
+        <w:rPr>
+          <w:bCs/>
+          <w:lang w:eastAsia="en-IN"/>
+        </w:rPr>
+        <w:t>Building Large scale web applications</w:t>
+      </w:r>
+      <w:r>
+        <w:rPr>
+          <w:bCs/>
+          <w:lang w:eastAsia="en-IN"/>
+        </w:rPr>
+        <w:t xml:space="preserve"> with larger user database and larger code contributors </w:t>
+      </w:r>
+    </w:p>
+    <w:p>
+      <w:pPr>
+        <w:pStyle w:val="ListParagraph"/>
+        <w:numPr>
+          <w:ilvl w:val="3"/>
+          <w:numId w:val="5"/>
+        </w:numPr>
+        <w:rPr>
+          <w:b/>
+          <w:lang w:eastAsia="en-IN"/>
+        </w:rPr>
+      </w:pPr>
+      <w:r>
+        <w:rPr>
+          <w:bCs/>
+          <w:lang w:eastAsia="en-IN"/>
+        </w:rPr>
+        <w:t>Applications where headless development is required , and separation of concern.</w:t>
+      </w:r>
+    </w:p>
+    <w:p>
+      <w:pPr>
+        <w:pStyle w:val="ListParagraph"/>
+        <w:numPr>
+          <w:ilvl w:val="3"/>
+          <w:numId w:val="5"/>
+        </w:numPr>
+        <w:rPr>
+          <w:b/>
+          <w:lang w:eastAsia="en-IN"/>
+        </w:rPr>
+      </w:pPr>
+      <w:r>
+        <w:rPr>
+          <w:bCs/>
+          <w:lang w:eastAsia="en-IN"/>
+        </w:rPr>
+        <w:t>Applications where the different system need to be scaled differently and different scaling strategy is required.</w:t>
+      </w:r>
+    </w:p>
+    <w:p>
+      <w:pPr>
+        <w:rPr>
+          <w:b/>
+          <w:lang w:eastAsia="en-IN"/>
+        </w:rPr>
+      </w:pPr>
+      <w:r>
+        <w:rPr>
+          <w:b/>
+          <w:lang w:eastAsia="en-IN"/>
+        </w:rPr>
+        <w:t xml:space="preserve">Question 3 ) What </w:t>
+      </w:r>
+      <w:r>
+        <w:rPr>
+          <w:b/>
+          <w:lang w:eastAsia="en-IN"/>
+        </w:rPr>
+        <w:t xml:space="preserve">Microfrontends and how they solve the problem of the </w:t>
+      </w:r>
+      <w:r>
+        <w:rPr>
+          <w:b/>
+          <w:lang w:eastAsia="en-IN"/>
+        </w:rPr>
+        <w:t>monolithic Architecture?</w:t>
+      </w:r>
+    </w:p>
+    <w:p>
+      <w:pPr>
+        <w:pStyle w:val="ListParagraph"/>
+        <w:numPr>
+          <w:ilvl w:val="0"/>
+          <w:numId w:val="5"/>
+        </w:numPr>
+        <w:rPr>
+          <w:b/>
+          <w:lang w:eastAsia="en-IN"/>
+        </w:rPr>
+      </w:pPr>
+      <w:r>
+        <w:rPr>
+          <w:bCs/>
+          <w:lang w:eastAsia="en-IN"/>
+        </w:rPr>
+        <w:t xml:space="preserve">The main issue with monolithic applications are is the separation of the concerns and scalability. </w:t>
+      </w:r>
+    </w:p>
+    <w:p>
+      <w:pPr>
+        <w:pStyle w:val="ListParagraph"/>
+        <w:ind w:left="1800"/>
+        <w:rPr>
+          <w:b/>
+          <w:lang w:eastAsia="en-IN"/>
+        </w:rPr>
+      </w:pPr>
+      <w:r>
+        <w:rPr>
+          <w:bCs/>
+          <w:lang w:eastAsia="en-IN"/>
+        </w:rPr>
+        <w:t>Micro-frontends is the architecture principle where</w:t>
+      </w:r>
+      <w:r>
+        <w:rPr>
+          <w:b/>
+          <w:lang w:eastAsia="en-IN"/>
+        </w:rPr>
+        <w:t xml:space="preserve"> the whole application is being broken into the smaller sensible modules which creates a whole application combined. </w:t>
+      </w:r>
+    </w:p>
+    <w:p>
+      <w:pPr>
+        <w:pStyle w:val="ListParagraph"/>
+        <w:ind w:left="1800"/>
+        <w:rPr>
+          <w:b/>
+          <w:lang w:eastAsia="en-IN"/>
+        </w:rPr>
+      </w:pPr>
+      <w:r>
+        <w:rPr>
+          <w:bCs/>
+          <w:lang w:eastAsia="en-IN"/>
+        </w:rPr>
+        <w:lastRenderedPageBreak/>
+        <w:t xml:space="preserve">Each Module is sensible code module where developers or contributors can work independently with no to very less development dependency on another modules , the functional dependency may be their </w:t>
+      </w:r>
+      <w:r>
+        <w:rPr>
+          <w:b/>
+          <w:lang w:eastAsia="en-IN"/>
+        </w:rPr>
+        <w:t>.</w:t>
+      </w:r>
+    </w:p>
+    <w:p>
+      <w:pPr>
+        <w:pStyle w:val="ListParagraph"/>
+        <w:ind w:left="1800"/>
+        <w:rPr>
+          <w:b/>
+          <w:lang w:eastAsia="en-IN"/>
+        </w:rPr>
+      </w:pPr>
+    </w:p>
+    <w:p>
+      <w:pPr>
+        <w:pStyle w:val="ListParagraph"/>
+        <w:ind w:left="1800"/>
+        <w:rPr>
+          <w:b/>
+          <w:lang w:eastAsia="en-IN"/>
+        </w:rPr>
+      </w:pPr>
+      <w:r>
+        <w:rPr>
+          <w:b/>
+          <w:lang w:eastAsia="en-IN"/>
+        </w:rPr>
+        <w:t>Types of how to breakdown the applications:-</w:t>
+      </w:r>
+    </w:p>
+    <w:p>
+      <w:pPr>
+        <w:pStyle w:val="ListParagraph"/>
+        <w:numPr>
+          <w:ilvl w:val="0"/>
+          <w:numId w:val="11"/>
+        </w:numPr>
+        <w:rPr>
+          <w:b/>
+          <w:lang w:eastAsia="en-IN"/>
+        </w:rPr>
+      </w:pPr>
+      <w:r>
+        <w:rPr>
+          <w:b/>
+          <w:lang w:eastAsia="en-IN"/>
+        </w:rPr>
+        <w:t xml:space="preserve">Vertical Slicing </w:t>
+      </w:r>
+      <w:r>
+        <w:rPr>
+          <w:b/>
+          <w:lang w:eastAsia="en-IN"/>
+        </w:rPr>
+        <w:t>(Module Wise Distribution)</w:t>
+      </w:r>
+      <w:r>
+        <w:rPr>
+          <w:b/>
+          <w:lang w:eastAsia="en-IN"/>
+        </w:rPr>
+        <w:t>:-</w:t>
+      </w:r>
+      <w:r>
+        <w:rPr>
+          <w:b/>
+          <w:lang w:eastAsia="en-IN"/>
+        </w:rPr>
+        <w:t xml:space="preserve"> </w:t>
+      </w:r>
+      <w:r>
+        <w:rPr>
+          <w:bCs/>
+          <w:lang w:eastAsia="en-IN"/>
+        </w:rPr>
+        <w:t>The Vertical slicing means in this we break the application on the module basis.</w:t>
+      </w:r>
+    </w:p>
+    <w:p>
+      <w:pPr>
+        <w:pStyle w:val="ListParagraph"/>
+        <w:ind w:left="142"/>
+        <w:rPr>
+          <w:b/>
+          <w:lang w:eastAsia="en-IN"/>
+        </w:rPr>
+      </w:pPr>
+      <w:r>
+        <w:rPr>
+          <w:b/>
+          <w:lang w:eastAsia="en-IN"/>
+        </w:rPr>
+        <w:drawing>
+          <wp:inline distT="0" distB="0" distL="0" distR="0" wp14:anchorId="294EF451" wp14:editId="54FF9799">
+            <wp:extent cx="5585460" cy="3909060"/>
+            <wp:effectExtent l="0" t="0" r="0" b="0"/>
+            <wp:docPr id="107773061" name="Picture 1"/>
+            <wp:cNvGraphicFramePr>
+              <a:graphicFrameLocks xmlns:a="http://schemas.openxmlformats.org/drawingml/2006/main" noChangeAspect="1"/>
+            </wp:cNvGraphicFramePr>
+            <a:graphic xmlns:a="http://schemas.openxmlformats.org/drawingml/2006/main">
+              <a:graphicData uri="http://schemas.openxmlformats.org/drawingml/2006/picture">
+                <pic:pic xmlns:pic="http://schemas.openxmlformats.org/drawingml/2006/picture">
+                  <pic:nvPicPr>
+                    <pic:cNvPr id="107773061" name=""/>
+                    <pic:cNvPicPr/>
+                  </pic:nvPicPr>
+                  <pic:blipFill rotWithShape="1">
+                    <a:blip r:embed="rId15"/>
+                    <a:srcRect t="16354" r="7166" b="2974"/>
+                    <a:stretch/>
+                  </pic:blipFill>
+                  <pic:spPr bwMode="auto">
+                    <a:xfrm>
+                      <a:off x="0" y="0"/>
+                      <a:ext cx="5585460" cy="3909060"/>
+                    </a:xfrm>
+                    <a:prstGeom prst="rect">
+                      <a:avLst/>
+                    </a:prstGeom>
+                    <a:ln>
+                      <a:noFill/>
+                    </a:ln>
+                    <a:extLst>
+                      <a:ext uri="{53640926-AAD7-44D8-BBD7-CCE9431645EC}">
+                        <a14:shadowObscured xmlns:a14="http://schemas.microsoft.com/office/drawing/2010/main"/>
+                      </a:ext>
+                    </a:extLst>
+                  </pic:spPr>
+                </pic:pic>
+              </a:graphicData>
+            </a:graphic>
+          </wp:inline>
+        </w:drawing>
+      </w:r>
+    </w:p>
+    <w:p>
+      <w:pPr>
+        <w:pStyle w:val="ListParagraph"/>
+        <w:ind w:left="142"/>
+        <w:rPr>
+          <w:b/>
+          <w:lang w:eastAsia="en-IN"/>
+        </w:rPr>
+      </w:pPr>
+    </w:p>
+    <w:p>
+      <w:pPr>
+        <w:pStyle w:val="ListParagraph"/>
+        <w:numPr>
+          <w:ilvl w:val="0"/>
+          <w:numId w:val="11"/>
+        </w:numPr>
+        <w:rPr>
+          <w:b/>
+          <w:sz w:val="24"/>
+          <w:szCs w:val="24"/>
+          <w:lang w:eastAsia="en-IN"/>
+        </w:rPr>
+      </w:pPr>
+      <w:r>
+        <w:rPr>
+          <w:b/>
+          <w:sz w:val="24"/>
+          <w:szCs w:val="24"/>
+          <w:lang w:eastAsia="en-IN"/>
+        </w:rPr>
+        <w:t xml:space="preserve">Horizontal Slicing(Component wise </w:t>
+      </w:r>
+      <w:r>
+        <w:rPr>
+          <w:b/>
+          <w:sz w:val="24"/>
+          <w:szCs w:val="24"/>
+          <w:lang w:eastAsia="en-IN"/>
+        </w:rPr>
+        <w:t>distribution)</w:t>
+      </w:r>
+    </w:p>
+    <w:p>
+      <w:pPr>
+        <w:pStyle w:val="ListParagraph"/>
+        <w:ind w:left="142"/>
+        <w:rPr>
+          <w:b/>
+          <w:sz w:val="24"/>
+          <w:szCs w:val="24"/>
+          <w:lang w:eastAsia="en-IN"/>
+        </w:rPr>
+      </w:pPr>
+      <w:r>
+        <w:rPr>
+          <w:b/>
+          <w:sz w:val="24"/>
+          <w:szCs w:val="24"/>
+          <w:lang w:eastAsia="en-IN"/>
+        </w:rPr>
+        <w:drawing>
+          <wp:inline distT="0" distB="0" distL="0" distR="0" wp14:anchorId="2C851195" wp14:editId="677458CA">
+            <wp:extent cx="5661660" cy="3200210"/>
+            <wp:effectExtent l="0" t="0" r="0" b="0"/>
+            <wp:docPr id="1841919113" name="Picture 1"/>
+            <wp:cNvGraphicFramePr>
+              <a:graphicFrameLocks xmlns:a="http://schemas.openxmlformats.org/drawingml/2006/main" noChangeAspect="1"/>
+            </wp:cNvGraphicFramePr>
+            <a:graphic xmlns:a="http://schemas.openxmlformats.org/drawingml/2006/main">
+              <a:graphicData uri="http://schemas.openxmlformats.org/drawingml/2006/picture">
+                <pic:pic xmlns:pic="http://schemas.openxmlformats.org/drawingml/2006/picture">
+                  <pic:nvPicPr>
+                    <pic:cNvPr id="1841919113" name=""/>
+                    <pic:cNvPicPr/>
+                  </pic:nvPicPr>
+                  <pic:blipFill>
+                    <a:blip r:embed="rId16"/>
+                    <a:stretch>
+                      <a:fillRect/>
+                    </a:stretch>
+                  </pic:blipFill>
+                  <pic:spPr>
+                    <a:xfrm>
+                      <a:off x="0" y="0"/>
+                      <a:ext cx="5686754" cy="3214394"/>
+                    </a:xfrm>
+                    <a:prstGeom prst="rect">
+                      <a:avLst/>
+                    </a:prstGeom>
+                  </pic:spPr>
+                </pic:pic>
+              </a:graphicData>
+            </a:graphic>
+          </wp:inline>
+        </w:drawing>
+      </w:r>
+    </w:p>
+    <w:p>
+      <w:pPr>
+        <w:pStyle w:val="ListParagraph"/>
+        <w:ind w:left="142"/>
+        <w:rPr>
+          <w:b/>
+          <w:sz w:val="24"/>
+          <w:szCs w:val="24"/>
+          <w:lang w:eastAsia="en-IN"/>
+        </w:rPr>
+      </w:pPr>
+      <w:r>
+        <w:rPr>
+          <w:b/>
+          <w:sz w:val="24"/>
+          <w:szCs w:val="24"/>
+          <w:lang w:eastAsia="en-IN"/>
+        </w:rPr>
+        <w:lastRenderedPageBreak/>
+        <w:t>Question 4) What are the usecases for the horizontal and vertical slicing ?</w:t>
+      </w:r>
+    </w:p>
+    <w:p>
+      <w:pPr>
+        <w:pStyle w:val="ListParagraph"/>
+        <w:numPr>
+          <w:ilvl w:val="0"/>
+          <w:numId w:val="5"/>
+        </w:numPr>
+        <w:rPr>
+          <w:b/>
+          <w:sz w:val="24"/>
+          <w:szCs w:val="24"/>
+          <w:lang w:eastAsia="en-IN"/>
+        </w:rPr>
+      </w:pPr>
+      <w:r>
+        <w:rPr>
+          <w:b/>
+          <w:sz w:val="24"/>
+          <w:szCs w:val="24"/>
+          <w:lang w:eastAsia="en-IN"/>
+        </w:rPr>
+        <w:t xml:space="preserve">Horizontal Slicing - </w:t>
+      </w:r>
+      <w:r>
+        <w:rPr>
+          <w:bCs/>
+          <w:sz w:val="24"/>
+          <w:szCs w:val="24"/>
+          <w:lang w:eastAsia="en-IN"/>
+        </w:rPr>
+        <w:t xml:space="preserve"> This type of component  differentiation is used for the applications where the application has many pages but with similar components with minor tweaks , like the ecommerce applications </w:t>
+      </w:r>
+      <w:r>
+        <w:rPr>
+          <w:b/>
+          <w:sz w:val="24"/>
+          <w:szCs w:val="24"/>
+          <w:lang w:eastAsia="en-IN"/>
+        </w:rPr>
+        <w:t>(which has many same type components with minor tweaks)</w:t>
+      </w:r>
+    </w:p>
+    <w:p>
+      <w:pPr>
+        <w:pStyle w:val="ListParagraph"/>
+        <w:numPr>
+          <w:ilvl w:val="0"/>
+          <w:numId w:val="5"/>
+        </w:numPr>
+        <w:rPr>
+          <w:b/>
+          <w:sz w:val="24"/>
+          <w:szCs w:val="24"/>
+          <w:lang w:eastAsia="en-IN"/>
+        </w:rPr>
+      </w:pPr>
+      <w:r>
+        <w:rPr>
+          <w:b/>
+          <w:sz w:val="24"/>
+          <w:szCs w:val="24"/>
+          <w:lang w:eastAsia="en-IN"/>
+        </w:rPr>
+        <w:t xml:space="preserve">Vertical Slicing : </w:t>
+      </w:r>
+      <w:r>
+        <w:rPr>
+          <w:bCs/>
+          <w:sz w:val="24"/>
+          <w:szCs w:val="24"/>
+          <w:lang w:eastAsia="en-IN"/>
+        </w:rPr>
+        <w:t xml:space="preserve">This type of component differentiation where the slicing is done based on module functionality like </w:t>
+      </w:r>
+      <w:r>
+        <w:rPr>
+          <w:b/>
+          <w:sz w:val="24"/>
+          <w:szCs w:val="24"/>
+          <w:lang w:eastAsia="en-IN"/>
+        </w:rPr>
+        <w:t>AuthModule , UserModule and Main Module just for the example.</w:t>
+      </w:r>
+    </w:p>
+    <w:p>
+      <w:pPr>
+        <w:pStyle w:val="ListParagraph"/>
+        <w:ind w:left="1800"/>
+        <w:rPr>
+          <w:bCs/>
+          <w:sz w:val="24"/>
+          <w:szCs w:val="24"/>
+          <w:lang w:eastAsia="en-IN"/>
+        </w:rPr>
+      </w:pPr>
+      <w:r>
+        <w:rPr>
+          <w:bCs/>
+          <w:sz w:val="24"/>
+          <w:szCs w:val="24"/>
+          <w:lang w:eastAsia="en-IN"/>
+        </w:rPr>
+        <w:t xml:space="preserve">It will be used generally for the complex applications which has more separate features which can be developed separately </w:t>
+      </w:r>
+    </w:p>
+    <w:p>
+      <w:pPr>
+        <w:rPr>
+          <w:bCs/>
+          <w:sz w:val="24"/>
+          <w:szCs w:val="24"/>
+          <w:lang w:eastAsia="en-IN"/>
+        </w:rPr>
+      </w:pPr>
+      <w:r>
+        <w:rPr>
+          <w:bCs/>
+          <w:sz w:val="24"/>
+          <w:szCs w:val="24"/>
+          <w:lang w:eastAsia="en-IN"/>
+        </w:rPr>
+        <w:t>As team can take any of the ways or a hybrid ways also which as both types of separations.</w:t>
+      </w:r>
+    </w:p>
+    <w:p>
+      <w:pPr>
+        <w:rPr>
+          <w:b/>
+          <w:sz w:val="24"/>
+          <w:szCs w:val="24"/>
+          <w:lang w:eastAsia="en-IN"/>
+        </w:rPr>
+      </w:pPr>
+      <w:r>
+        <w:rPr>
+          <w:b/>
+          <w:sz w:val="24"/>
+          <w:szCs w:val="24"/>
+          <w:lang w:eastAsia="en-IN"/>
+        </w:rPr>
+        <w:t xml:space="preserve">Question 5) What are some of the </w:t>
+      </w:r>
+      <w:r>
+        <w:rPr>
+          <w:b/>
+          <w:sz w:val="24"/>
+          <w:szCs w:val="24"/>
+          <w:lang w:eastAsia="en-IN"/>
+        </w:rPr>
+        <w:t>pros and cons for the microfrontend architecture?</w:t>
+      </w:r>
+    </w:p>
+    <w:p>
+      <w:pPr>
+        <w:pStyle w:val="ListParagraph"/>
+        <w:numPr>
+          <w:ilvl w:val="0"/>
+          <w:numId w:val="5"/>
+        </w:numPr>
+        <w:rPr>
+          <w:bCs/>
+          <w:sz w:val="24"/>
+          <w:szCs w:val="24"/>
+          <w:lang w:eastAsia="en-IN"/>
+        </w:rPr>
+      </w:pPr>
+      <w:r>
+        <w:rPr>
+          <w:b/>
+          <w:sz w:val="24"/>
+          <w:szCs w:val="24"/>
+          <w:lang w:eastAsia="en-IN"/>
+        </w:rPr>
+        <w:t>The Pros of the Microfrontend Architecture:-</w:t>
+      </w:r>
+    </w:p>
+    <w:p>
+      <w:pPr>
+        <w:pStyle w:val="ListParagraph"/>
+        <w:numPr>
+          <w:ilvl w:val="1"/>
+          <w:numId w:val="5"/>
+        </w:numPr>
+        <w:rPr>
+          <w:bCs/>
+          <w:sz w:val="24"/>
+          <w:szCs w:val="24"/>
+          <w:lang w:eastAsia="en-IN"/>
+        </w:rPr>
+      </w:pPr>
+      <w:r>
+        <w:rPr>
+          <w:b/>
+          <w:sz w:val="24"/>
+          <w:szCs w:val="24"/>
+          <w:lang w:eastAsia="en-IN"/>
+        </w:rPr>
+        <w:t xml:space="preserve">Easy and Fast Feature Development - </w:t>
+      </w:r>
+      <w:r>
+        <w:rPr>
+          <w:bCs/>
+          <w:sz w:val="24"/>
+          <w:szCs w:val="24"/>
+          <w:lang w:eastAsia="en-IN"/>
+        </w:rPr>
+        <w:t xml:space="preserve"> As the modules are separated , each modules can develop the features with their own speed and fast feature development could be their </w:t>
+      </w:r>
+    </w:p>
+    <w:p>
+      <w:pPr>
+        <w:pStyle w:val="ListParagraph"/>
+        <w:numPr>
+          <w:ilvl w:val="1"/>
+          <w:numId w:val="5"/>
+        </w:numPr>
+        <w:rPr>
+          <w:bCs/>
+          <w:sz w:val="24"/>
+          <w:szCs w:val="24"/>
+          <w:lang w:eastAsia="en-IN"/>
+        </w:rPr>
+      </w:pPr>
+      <w:r>
+        <w:rPr>
+          <w:b/>
+          <w:sz w:val="24"/>
+          <w:szCs w:val="24"/>
+          <w:lang w:eastAsia="en-IN"/>
+        </w:rPr>
+        <w:t xml:space="preserve">Easy and Fast Deployment – </w:t>
+      </w:r>
+      <w:r>
+        <w:rPr>
+          <w:bCs/>
+          <w:sz w:val="24"/>
+          <w:szCs w:val="24"/>
+          <w:lang w:eastAsia="en-IN"/>
+        </w:rPr>
+        <w:t xml:space="preserve">As modules are separated we can deploy the focus module separately which will be fast in nature rather than deploying whole application </w:t>
+      </w:r>
+    </w:p>
+    <w:p>
+      <w:pPr>
+        <w:pStyle w:val="ListParagraph"/>
+        <w:numPr>
+          <w:ilvl w:val="1"/>
+          <w:numId w:val="5"/>
+        </w:numPr>
+        <w:rPr>
+          <w:bCs/>
+          <w:sz w:val="24"/>
+          <w:szCs w:val="24"/>
+          <w:lang w:eastAsia="en-IN"/>
+        </w:rPr>
+      </w:pPr>
+      <w:r>
+        <w:rPr>
+          <w:b/>
+          <w:sz w:val="24"/>
+          <w:szCs w:val="24"/>
+          <w:lang w:eastAsia="en-IN"/>
+        </w:rPr>
+        <w:t>Multiple Scaling Strategies Can be used –</w:t>
+      </w:r>
+      <w:r>
+        <w:rPr>
+          <w:bCs/>
+          <w:sz w:val="24"/>
+          <w:szCs w:val="24"/>
+          <w:lang w:eastAsia="en-IN"/>
+        </w:rPr>
+        <w:t xml:space="preserve"> As the modules are now separated we can scale the each module or pod separately . if the scaling is required.</w:t>
+      </w:r>
+    </w:p>
+    <w:p>
+      <w:pPr>
+        <w:rPr>
+          <w:b/>
+          <w:sz w:val="24"/>
+          <w:szCs w:val="24"/>
+          <w:lang w:eastAsia="en-IN"/>
+        </w:rPr>
+      </w:pPr>
+      <w:r>
+        <w:rPr>
+          <w:b/>
+          <w:sz w:val="24"/>
+          <w:szCs w:val="24"/>
+          <w:lang w:eastAsia="en-IN"/>
+        </w:rPr>
+        <w:t>The cons of the microfrontend Architecture:-</w:t>
+      </w:r>
+    </w:p>
+    <w:p>
+      <w:pPr>
+        <w:pStyle w:val="ListParagraph"/>
+        <w:numPr>
+          <w:ilvl w:val="0"/>
+          <w:numId w:val="5"/>
+        </w:numPr>
+        <w:rPr>
+          <w:b/>
+          <w:sz w:val="24"/>
+          <w:szCs w:val="24"/>
+          <w:lang w:eastAsia="en-IN"/>
+        </w:rPr>
+      </w:pPr>
+      <w:r>
+        <w:rPr>
+          <w:b/>
+          <w:sz w:val="24"/>
+          <w:szCs w:val="24"/>
+          <w:lang w:eastAsia="en-IN"/>
+        </w:rPr>
+        <w:t xml:space="preserve">Large Number of Tools and Pods handling – </w:t>
+      </w:r>
+      <w:r>
+        <w:rPr>
+          <w:bCs/>
+          <w:sz w:val="24"/>
+          <w:szCs w:val="24"/>
+          <w:lang w:eastAsia="en-IN"/>
+        </w:rPr>
+        <w:t>As the services and modules increases the number of dependencies will also increase and we have to handle them each one of them , and it may become the straining issue.</w:t>
+      </w:r>
+    </w:p>
+    <w:p>
+      <w:pPr>
+        <w:pStyle w:val="ListParagraph"/>
+        <w:numPr>
+          <w:ilvl w:val="0"/>
+          <w:numId w:val="5"/>
+        </w:numPr>
+        <w:rPr>
+          <w:b/>
+          <w:sz w:val="24"/>
+          <w:szCs w:val="24"/>
+          <w:lang w:eastAsia="en-IN"/>
+        </w:rPr>
+      </w:pPr>
+      <w:r>
+        <w:rPr>
+          <w:b/>
+          <w:sz w:val="24"/>
+          <w:szCs w:val="24"/>
+          <w:lang w:eastAsia="en-IN"/>
+        </w:rPr>
+        <w:t xml:space="preserve">Synchornization Issue </w:t>
+      </w:r>
+      <w:r>
+        <w:rPr>
+          <w:b/>
+          <w:sz w:val="24"/>
+          <w:szCs w:val="24"/>
+          <w:lang w:eastAsia="en-IN"/>
+        </w:rPr>
+        <w:t>–</w:t>
+      </w:r>
+      <w:r>
+        <w:rPr>
+          <w:b/>
+          <w:sz w:val="24"/>
+          <w:szCs w:val="24"/>
+          <w:lang w:eastAsia="en-IN"/>
+        </w:rPr>
+        <w:t xml:space="preserve"> </w:t>
+      </w:r>
+      <w:r>
+        <w:rPr>
+          <w:bCs/>
+          <w:sz w:val="24"/>
+          <w:szCs w:val="24"/>
+          <w:lang w:eastAsia="en-IN"/>
+        </w:rPr>
+        <w:t xml:space="preserve">Now as the services are being deployed independently their will be cases of synchronization issues , where one service the forward deployment ,and due to this the functional dependent services may have some issues </w:t>
+      </w:r>
+    </w:p>
+    <w:p>
+      <w:pPr>
+        <w:pStyle w:val="ListParagraph"/>
+        <w:numPr>
+          <w:ilvl w:val="0"/>
+          <w:numId w:val="5"/>
+        </w:numPr>
+        <w:rPr>
+          <w:b/>
+          <w:sz w:val="24"/>
+          <w:szCs w:val="24"/>
+          <w:lang w:eastAsia="en-IN"/>
+        </w:rPr>
+      </w:pPr>
+      <w:r>
+        <w:rPr>
+          <w:b/>
+          <w:sz w:val="24"/>
+          <w:szCs w:val="24"/>
+          <w:lang w:eastAsia="en-IN"/>
+        </w:rPr>
+        <w:t xml:space="preserve">UX in compatibility – </w:t>
+      </w:r>
+      <w:r>
+        <w:rPr>
+          <w:bCs/>
+          <w:sz w:val="24"/>
+          <w:szCs w:val="24"/>
+          <w:lang w:eastAsia="en-IN"/>
+        </w:rPr>
+        <w:t>As the several modules are being developed by different people and if the system is not strong and adherable their will always will be chances where their will be feature mismatch and adherence to bad practices between the modules</w:t>
       </w:r>
     </w:p>
     <w:p>
@@ -6274,8 +6643,8 @@
 </file>
 
 <file path=word/numbering.xml><?xml version="1.0" encoding="utf-8"?>
-<w:numbering xmlns:ve="http://schemas.openxmlformats.org/markup-compatibility/2006" xmlns:o="urn:schemas-microsoft-com:office:office" xmlns:r="http://schemas.openxmlformats.org/officeDocument/2006/relationships" xmlns:m="http://schemas.openxmlformats.org/officeDocument/2006/math" xmlns:v="urn:schemas-microsoft-com:vml" xmlns:wp="http://schemas.openxmlformats.org/drawingml/2006/wordprocessingDrawing" xmlns:w10="urn:schemas-microsoft-com:office:word" xmlns:w="http://schemas.openxmlformats.org/wordprocessingml/2006/main" xmlns:wne="http://schemas.microsoft.com/office/word/2006/wordml">
-  <w:abstractNum w:abstractNumId="0">
+<w:numbering xmlns:wpc="http://schemas.microsoft.com/office/word/2010/wordprocessingCanvas" xmlns:cx="http://schemas.microsoft.com/office/drawing/2014/chartex" xmlns:cx1="http://schemas.microsoft.com/office/drawing/2015/9/8/chartex" xmlns:cx2="http://schemas.microsoft.com/office/drawing/2015/10/21/chartex" xmlns:cx3="http://schemas.microsoft.com/office/drawing/2016/5/9/chartex" xmlns:cx4="http://schemas.microsoft.com/office/drawing/2016/5/10/chartex" xmlns:cx5="http://schemas.microsoft.com/office/drawing/2016/5/11/chartex" xmlns:cx6="http://schemas.microsoft.com/office/drawing/2016/5/12/chartex" xmlns:cx7="http://schemas.microsoft.com/office/drawing/2016/5/13/chartex" xmlns:cx8="http://schemas.microsoft.com/office/drawing/2016/5/14/chartex" xmlns:mc="http://schemas.openxmlformats.org/markup-compatibility/2006" xmlns:aink="http://schemas.microsoft.com/office/drawing/2016/ink" xmlns:am3d="http://schemas.microsoft.com/office/drawing/2017/model3d" xmlns:o="urn:schemas-microsoft-com:office:office" xmlns:oel="http://schemas.microsoft.com/office/2019/extlst" xmlns:r="http://schemas.openxmlformats.org/officeDocument/2006/relationships" xmlns:m="http://schemas.openxmlformats.org/officeDocument/2006/math" xmlns:v="urn:schemas-microsoft-com:vml" xmlns:wp14="http://schemas.microsoft.com/office/word/2010/wordprocessingDrawing" xmlns:wp="http://schemas.openxmlformats.org/drawingml/2006/wordprocessingDrawing" xmlns:w10="urn:schemas-microsoft-com:office:word" xmlns:w="http://schemas.openxmlformats.org/wordprocessingml/2006/main" xmlns:w14="http://schemas.microsoft.com/office/word/2010/wordml" xmlns:w15="http://schemas.microsoft.com/office/word/2012/wordml" xmlns:w16cex="http://schemas.microsoft.com/office/word/2018/wordml/cex" xmlns:w16cid="http://schemas.microsoft.com/office/word/2016/wordml/cid" xmlns:w16="http://schemas.microsoft.com/office/word/2018/wordml" xmlns:w16du="http://schemas.microsoft.com/office/word/2023/wordml/word16du" xmlns:w16sdtdh="http://schemas.microsoft.com/office/word/2020/wordml/sdtdatahash" xmlns:w16se="http://schemas.microsoft.com/office/word/2015/wordml/symex" xmlns:wpg="http://schemas.microsoft.com/office/word/2010/wordprocessingGroup" xmlns:wpi="http://schemas.microsoft.com/office/word/2010/wordprocessingInk" xmlns:wne="http://schemas.microsoft.com/office/word/2006/wordml" xmlns:wps="http://schemas.microsoft.com/office/word/2010/wordprocessingShape" mc:Ignorable="w14 w15 w16se w16cid w16 w16cex w16sdtdh w16du wp14">
+  <w:abstractNum w:abstractNumId="0" w15:restartNumberingAfterBreak="0">
     <w:nsid w:val="18EF398B"/>
     <w:multiLevelType w:val="hybridMultilevel"/>
     <w:tmpl w:val="6CCA1E7E"/>
@@ -6390,7 +6759,7 @@
       </w:rPr>
     </w:lvl>
   </w:abstractNum>
-  <w:abstractNum w:abstractNumId="1">
+  <w:abstractNum w:abstractNumId="1" w15:restartNumberingAfterBreak="0">
     <w:nsid w:val="268874F5"/>
     <w:multiLevelType w:val="hybridMultilevel"/>
     <w:tmpl w:val="496E8856"/>
@@ -6503,7 +6872,7 @@
       </w:rPr>
     </w:lvl>
   </w:abstractNum>
-  <w:abstractNum w:abstractNumId="2">
+  <w:abstractNum w:abstractNumId="2" w15:restartNumberingAfterBreak="0">
     <w:nsid w:val="27B875D8"/>
     <w:multiLevelType w:val="hybridMultilevel"/>
     <w:tmpl w:val="41C21844"/>
@@ -6618,7 +6987,7 @@
       </w:rPr>
     </w:lvl>
   </w:abstractNum>
-  <w:abstractNum w:abstractNumId="3">
+  <w:abstractNum w:abstractNumId="3" w15:restartNumberingAfterBreak="0">
     <w:nsid w:val="397629FF"/>
     <w:multiLevelType w:val="hybridMultilevel"/>
     <w:tmpl w:val="C6C4F294"/>
@@ -6731,7 +7100,96 @@
       </w:rPr>
     </w:lvl>
   </w:abstractNum>
-  <w:abstractNum w:abstractNumId="4">
+  <w:abstractNum w:abstractNumId="4" w15:restartNumberingAfterBreak="0">
+    <w:nsid w:val="39E7047F"/>
+    <w:multiLevelType w:val="hybridMultilevel"/>
+    <w:tmpl w:val="EBC6B164"/>
+    <w:lvl w:ilvl="0" w:tplc="AC6A083A">
+      <w:start w:val="1"/>
+      <w:numFmt w:val="decimal"/>
+      <w:lvlText w:val="%1)"/>
+      <w:lvlJc w:val="left"/>
+      <w:pPr>
+        <w:ind w:left="2160" w:hanging="360"/>
+      </w:pPr>
+      <w:rPr>
+        <w:rFonts w:hint="default"/>
+      </w:rPr>
+    </w:lvl>
+    <w:lvl w:ilvl="1" w:tplc="40090019" w:tentative="1">
+      <w:start w:val="1"/>
+      <w:numFmt w:val="lowerLetter"/>
+      <w:lvlText w:val="%2."/>
+      <w:lvlJc w:val="left"/>
+      <w:pPr>
+        <w:ind w:left="2880" w:hanging="360"/>
+      </w:pPr>
+    </w:lvl>
+    <w:lvl w:ilvl="2" w:tplc="4009001B" w:tentative="1">
+      <w:start w:val="1"/>
+      <w:numFmt w:val="lowerRoman"/>
+      <w:lvlText w:val="%3."/>
+      <w:lvlJc w:val="right"/>
+      <w:pPr>
+        <w:ind w:left="3600" w:hanging="180"/>
+      </w:pPr>
+    </w:lvl>
+    <w:lvl w:ilvl="3" w:tplc="4009000F" w:tentative="1">
+      <w:start w:val="1"/>
+      <w:numFmt w:val="decimal"/>
+      <w:lvlText w:val="%4."/>
+      <w:lvlJc w:val="left"/>
+      <w:pPr>
+        <w:ind w:left="4320" w:hanging="360"/>
+      </w:pPr>
+    </w:lvl>
+    <w:lvl w:ilvl="4" w:tplc="40090019" w:tentative="1">
+      <w:start w:val="1"/>
+      <w:numFmt w:val="lowerLetter"/>
+      <w:lvlText w:val="%5."/>
+      <w:lvlJc w:val="left"/>
+      <w:pPr>
+        <w:ind w:left="5040" w:hanging="360"/>
+      </w:pPr>
+    </w:lvl>
+    <w:lvl w:ilvl="5" w:tplc="4009001B" w:tentative="1">
+      <w:start w:val="1"/>
+      <w:numFmt w:val="lowerRoman"/>
+      <w:lvlText w:val="%6."/>
+      <w:lvlJc w:val="right"/>
+      <w:pPr>
+        <w:ind w:left="5760" w:hanging="180"/>
+      </w:pPr>
+    </w:lvl>
+    <w:lvl w:ilvl="6" w:tplc="4009000F" w:tentative="1">
+      <w:start w:val="1"/>
+      <w:numFmt w:val="decimal"/>
+      <w:lvlText w:val="%7."/>
+      <w:lvlJc w:val="left"/>
+      <w:pPr>
+        <w:ind w:left="6480" w:hanging="360"/>
+      </w:pPr>
+    </w:lvl>
+    <w:lvl w:ilvl="7" w:tplc="40090019" w:tentative="1">
+      <w:start w:val="1"/>
+      <w:numFmt w:val="lowerLetter"/>
+      <w:lvlText w:val="%8."/>
+      <w:lvlJc w:val="left"/>
+      <w:pPr>
+        <w:ind w:left="7200" w:hanging="360"/>
+      </w:pPr>
+    </w:lvl>
+    <w:lvl w:ilvl="8" w:tplc="4009001B" w:tentative="1">
+      <w:start w:val="1"/>
+      <w:numFmt w:val="lowerRoman"/>
+      <w:lvlText w:val="%9."/>
+      <w:lvlJc w:val="right"/>
+      <w:pPr>
+        <w:ind w:left="7920" w:hanging="180"/>
+      </w:pPr>
+    </w:lvl>
+  </w:abstractNum>
+  <w:abstractNum w:abstractNumId="5" w15:restartNumberingAfterBreak="0">
     <w:nsid w:val="3BE161CD"/>
     <w:multiLevelType w:val="hybridMultilevel"/>
     <w:tmpl w:val="96B2A680"/>
@@ -6820,10 +7278,10 @@
       </w:pPr>
     </w:lvl>
   </w:abstractNum>
-  <w:abstractNum w:abstractNumId="5">
+  <w:abstractNum w:abstractNumId="6" w15:restartNumberingAfterBreak="0">
     <w:nsid w:val="4909202A"/>
     <w:multiLevelType w:val="hybridMultilevel"/>
-    <w:tmpl w:val="51A6C47A"/>
+    <w:tmpl w:val="0518DDE0"/>
     <w:lvl w:ilvl="0" w:tplc="1C72AF4A">
       <w:start w:val="1"/>
       <w:numFmt w:val="bullet"/>
@@ -6935,7 +7393,7 @@
       </w:rPr>
     </w:lvl>
   </w:abstractNum>
-  <w:abstractNum w:abstractNumId="6">
+  <w:abstractNum w:abstractNumId="7" w15:restartNumberingAfterBreak="0">
     <w:nsid w:val="4E5557C1"/>
     <w:multiLevelType w:val="hybridMultilevel"/>
     <w:tmpl w:val="89029AD8"/>
@@ -7024,7 +7482,7 @@
       </w:pPr>
     </w:lvl>
   </w:abstractNum>
-  <w:abstractNum w:abstractNumId="7">
+  <w:abstractNum w:abstractNumId="8" w15:restartNumberingAfterBreak="0">
     <w:nsid w:val="65B81A41"/>
     <w:multiLevelType w:val="hybridMultilevel"/>
     <w:tmpl w:val="2A4893A4"/>
@@ -7139,7 +7597,7 @@
       </w:rPr>
     </w:lvl>
   </w:abstractNum>
-  <w:abstractNum w:abstractNumId="8">
+  <w:abstractNum w:abstractNumId="9" w15:restartNumberingAfterBreak="0">
     <w:nsid w:val="684027B1"/>
     <w:multiLevelType w:val="hybridMultilevel"/>
     <w:tmpl w:val="F622FF44"/>
@@ -7228,7 +7686,7 @@
       </w:pPr>
     </w:lvl>
   </w:abstractNum>
-  <w:abstractNum w:abstractNumId="9">
+  <w:abstractNum w:abstractNumId="10" w15:restartNumberingAfterBreak="0">
     <w:nsid w:val="7CD70A59"/>
     <w:multiLevelType w:val="hybridMultilevel"/>
     <w:tmpl w:val="00EA73F2"/>
@@ -7317,41 +7775,44 @@
       </w:pPr>
     </w:lvl>
   </w:abstractNum>
-  <w:num w:numId="1">
+  <w:num w:numId="1" w16cid:durableId="1465586853">
+    <w:abstractNumId w:val="10"/>
+  </w:num>
+  <w:num w:numId="2" w16cid:durableId="1952200011">
+    <w:abstractNumId w:val="0"/>
+  </w:num>
+  <w:num w:numId="3" w16cid:durableId="1750927373">
+    <w:abstractNumId w:val="8"/>
+  </w:num>
+  <w:num w:numId="4" w16cid:durableId="1396389840">
+    <w:abstractNumId w:val="2"/>
+  </w:num>
+  <w:num w:numId="5" w16cid:durableId="625282457">
+    <w:abstractNumId w:val="6"/>
+  </w:num>
+  <w:num w:numId="6" w16cid:durableId="1551726620">
+    <w:abstractNumId w:val="1"/>
+  </w:num>
+  <w:num w:numId="7" w16cid:durableId="2136023977">
+    <w:abstractNumId w:val="7"/>
+  </w:num>
+  <w:num w:numId="8" w16cid:durableId="1885483371">
     <w:abstractNumId w:val="9"/>
   </w:num>
-  <w:num w:numId="2">
-    <w:abstractNumId w:val="0"/>
+  <w:num w:numId="9" w16cid:durableId="932710717">
+    <w:abstractNumId w:val="3"/>
   </w:num>
-  <w:num w:numId="3">
-    <w:abstractNumId w:val="7"/>
-  </w:num>
-  <w:num w:numId="4">
-    <w:abstractNumId w:val="2"/>
-  </w:num>
-  <w:num w:numId="5">
+  <w:num w:numId="10" w16cid:durableId="1403872096">
     <w:abstractNumId w:val="5"/>
   </w:num>
-  <w:num w:numId="6">
-    <w:abstractNumId w:val="1"/>
-  </w:num>
-  <w:num w:numId="7">
-    <w:abstractNumId w:val="6"/>
-  </w:num>
-  <w:num w:numId="8">
-    <w:abstractNumId w:val="8"/>
-  </w:num>
-  <w:num w:numId="9">
-    <w:abstractNumId w:val="3"/>
-  </w:num>
-  <w:num w:numId="10">
+  <w:num w:numId="11" w16cid:durableId="949360780">
     <w:abstractNumId w:val="4"/>
   </w:num>
 </w:numbering>
 </file>
 
 <file path=word/styles.xml><?xml version="1.0" encoding="utf-8"?>
-<w:styles xmlns:r="http://schemas.openxmlformats.org/officeDocument/2006/relationships" xmlns:w="http://schemas.openxmlformats.org/wordprocessingml/2006/main">
+<w:styles xmlns:mc="http://schemas.openxmlformats.org/markup-compatibility/2006" xmlns:r="http://schemas.openxmlformats.org/officeDocument/2006/relationships" xmlns:w="http://schemas.openxmlformats.org/wordprocessingml/2006/main" xmlns:w14="http://schemas.microsoft.com/office/word/2010/wordml" xmlns:w15="http://schemas.microsoft.com/office/word/2012/wordml" xmlns:w16cex="http://schemas.microsoft.com/office/word/2018/wordml/cex" xmlns:w16cid="http://schemas.microsoft.com/office/word/2016/wordml/cid" xmlns:w16="http://schemas.microsoft.com/office/word/2018/wordml" xmlns:w16du="http://schemas.microsoft.com/office/word/2023/wordml/word16du" xmlns:w16sdtdh="http://schemas.microsoft.com/office/word/2020/wordml/sdtdatahash" xmlns:w16se="http://schemas.microsoft.com/office/word/2015/wordml/symex" mc:Ignorable="w14 w15 w16se w16cid w16 w16cex w16sdtdh w16du">
   <w:docDefaults>
     <w:rPrDefault>
       <w:rPr>
@@ -7368,144 +7829,383 @@
       </w:pPr>
     </w:pPrDefault>
   </w:docDefaults>
-  <w:latentStyles w:defLockedState="0" w:defUIPriority="99" w:defSemiHidden="1" w:defUnhideWhenUsed="1" w:defQFormat="0" w:count="267">
-    <w:lsdException w:name="Normal" w:semiHidden="0" w:uiPriority="0" w:unhideWhenUsed="0" w:qFormat="1"/>
-    <w:lsdException w:name="heading 1" w:semiHidden="0" w:uiPriority="9" w:unhideWhenUsed="0" w:qFormat="1"/>
-    <w:lsdException w:name="heading 2" w:uiPriority="9" w:qFormat="1"/>
-    <w:lsdException w:name="heading 3" w:uiPriority="9" w:qFormat="1"/>
-    <w:lsdException w:name="heading 4" w:uiPriority="9" w:qFormat="1"/>
-    <w:lsdException w:name="heading 5" w:uiPriority="9" w:qFormat="1"/>
-    <w:lsdException w:name="heading 6" w:uiPriority="9" w:qFormat="1"/>
-    <w:lsdException w:name="heading 7" w:uiPriority="9" w:qFormat="1"/>
-    <w:lsdException w:name="heading 8" w:uiPriority="9" w:qFormat="1"/>
-    <w:lsdException w:name="heading 9" w:uiPriority="9" w:qFormat="1"/>
-    <w:lsdException w:name="toc 1" w:uiPriority="39"/>
-    <w:lsdException w:name="toc 2" w:uiPriority="39"/>
-    <w:lsdException w:name="toc 3" w:uiPriority="39"/>
-    <w:lsdException w:name="toc 4" w:uiPriority="39"/>
-    <w:lsdException w:name="toc 5" w:uiPriority="39"/>
-    <w:lsdException w:name="toc 6" w:uiPriority="39"/>
-    <w:lsdException w:name="toc 7" w:uiPriority="39"/>
-    <w:lsdException w:name="toc 8" w:uiPriority="39"/>
-    <w:lsdException w:name="toc 9" w:uiPriority="39"/>
-    <w:lsdException w:name="caption" w:uiPriority="35" w:qFormat="1"/>
-    <w:lsdException w:name="Title" w:semiHidden="0" w:uiPriority="10" w:unhideWhenUsed="0" w:qFormat="1"/>
-    <w:lsdException w:name="Default Paragraph Font" w:uiPriority="1"/>
-    <w:lsdException w:name="Subtitle" w:semiHidden="0" w:uiPriority="11" w:unhideWhenUsed="0" w:qFormat="1"/>
-    <w:lsdException w:name="Strong" w:semiHidden="0" w:uiPriority="22" w:unhideWhenUsed="0" w:qFormat="1"/>
-    <w:lsdException w:name="Emphasis" w:semiHidden="0" w:uiPriority="20" w:unhideWhenUsed="0" w:qFormat="1"/>
-    <w:lsdException w:name="Table Grid" w:semiHidden="0" w:uiPriority="39" w:unhideWhenUsed="0"/>
-    <w:lsdException w:name="Placeholder Text" w:unhideWhenUsed="0"/>
-    <w:lsdException w:name="No Spacing" w:semiHidden="0" w:uiPriority="1" w:unhideWhenUsed="0" w:qFormat="1"/>
-    <w:lsdException w:name="Light Shading" w:semiHidden="0" w:uiPriority="60" w:unhideWhenUsed="0"/>
-    <w:lsdException w:name="Light List" w:semiHidden="0" w:uiPriority="61" w:unhideWhenUsed="0"/>
-    <w:lsdException w:name="Light Grid" w:semiHidden="0" w:uiPriority="62" w:unhideWhenUsed="0"/>
-    <w:lsdException w:name="Medium Shading 1" w:semiHidden="0" w:uiPriority="63" w:unhideWhenUsed="0"/>
-    <w:lsdException w:name="Medium Shading 2" w:semiHidden="0" w:uiPriority="64" w:unhideWhenUsed="0"/>
-    <w:lsdException w:name="Medium List 1" w:semiHidden="0" w:uiPriority="65" w:unhideWhenUsed="0"/>
-    <w:lsdException w:name="Medium List 2" w:semiHidden="0" w:uiPriority="66" w:unhideWhenUsed="0"/>
-    <w:lsdException w:name="Medium Grid 1" w:semiHidden="0" w:uiPriority="67" w:unhideWhenUsed="0"/>
-    <w:lsdException w:name="Medium Grid 2" w:semiHidden="0" w:uiPriority="68" w:unhideWhenUsed="0"/>
-    <w:lsdException w:name="Medium Grid 3" w:semiHidden="0" w:uiPriority="69" w:unhideWhenUsed="0"/>
-    <w:lsdException w:name="Dark List" w:semiHidden="0" w:uiPriority="70" w:unhideWhenUsed="0"/>
-    <w:lsdException w:name="Colorful Shading" w:semiHidden="0" w:uiPriority="71" w:unhideWhenUsed="0"/>
-    <w:lsdException w:name="Colorful List" w:semiHidden="0" w:uiPriority="72" w:unhideWhenUsed="0"/>
-    <w:lsdException w:name="Colorful Grid" w:semiHidden="0" w:uiPriority="73" w:unhideWhenUsed="0"/>
-    <w:lsdException w:name="Light Shading Accent 1" w:semiHidden="0" w:uiPriority="60" w:unhideWhenUsed="0"/>
-    <w:lsdException w:name="Light List Accent 1" w:semiHidden="0" w:uiPriority="61" w:unhideWhenUsed="0"/>
-    <w:lsdException w:name="Light Grid Accent 1" w:semiHidden="0" w:uiPriority="62" w:unhideWhenUsed="0"/>
-    <w:lsdException w:name="Medium Shading 1 Accent 1" w:semiHidden="0" w:uiPriority="63" w:unhideWhenUsed="0"/>
-    <w:lsdException w:name="Medium Shading 2 Accent 1" w:semiHidden="0" w:uiPriority="64" w:unhideWhenUsed="0"/>
-    <w:lsdException w:name="Medium List 1 Accent 1" w:semiHidden="0" w:uiPriority="65" w:unhideWhenUsed="0"/>
-    <w:lsdException w:name="Revision" w:unhideWhenUsed="0"/>
-    <w:lsdException w:name="List Paragraph" w:semiHidden="0" w:uiPriority="34" w:unhideWhenUsed="0" w:qFormat="1"/>
-    <w:lsdException w:name="Quote" w:semiHidden="0" w:uiPriority="29" w:unhideWhenUsed="0" w:qFormat="1"/>
-    <w:lsdException w:name="Intense Quote" w:semiHidden="0" w:uiPriority="30" w:unhideWhenUsed="0" w:qFormat="1"/>
-    <w:lsdException w:name="Medium List 2 Accent 1" w:semiHidden="0" w:uiPriority="66" w:unhideWhenUsed="0"/>
-    <w:lsdException w:name="Medium Grid 1 Accent 1" w:semiHidden="0" w:uiPriority="67" w:unhideWhenUsed="0"/>
-    <w:lsdException w:name="Medium Grid 2 Accent 1" w:semiHidden="0" w:uiPriority="68" w:unhideWhenUsed="0"/>
-    <w:lsdException w:name="Medium Grid 3 Accent 1" w:semiHidden="0" w:uiPriority="69" w:unhideWhenUsed="0"/>
-    <w:lsdException w:name="Dark List Accent 1" w:semiHidden="0" w:uiPriority="70" w:unhideWhenUsed="0"/>
-    <w:lsdException w:name="Colorful Shading Accent 1" w:semiHidden="0" w:uiPriority="71" w:unhideWhenUsed="0"/>
-    <w:lsdException w:name="Colorful List Accent 1" w:semiHidden="0" w:uiPriority="72" w:unhideWhenUsed="0"/>
-    <w:lsdException w:name="Colorful Grid Accent 1" w:semiHidden="0" w:uiPriority="73" w:unhideWhenUsed="0"/>
-    <w:lsdException w:name="Light Shading Accent 2" w:semiHidden="0" w:uiPriority="60" w:unhideWhenUsed="0"/>
-    <w:lsdException w:name="Light List Accent 2" w:semiHidden="0" w:uiPriority="61" w:unhideWhenUsed="0"/>
-    <w:lsdException w:name="Light Grid Accent 2" w:semiHidden="0" w:uiPriority="62" w:unhideWhenUsed="0"/>
-    <w:lsdException w:name="Medium Shading 1 Accent 2" w:semiHidden="0" w:uiPriority="63" w:unhideWhenUsed="0"/>
-    <w:lsdException w:name="Medium Shading 2 Accent 2" w:semiHidden="0" w:uiPriority="64" w:unhideWhenUsed="0"/>
-    <w:lsdException w:name="Medium List 1 Accent 2" w:semiHidden="0" w:uiPriority="65" w:unhideWhenUsed="0"/>
-    <w:lsdException w:name="Medium List 2 Accent 2" w:semiHidden="0" w:uiPriority="66" w:unhideWhenUsed="0"/>
-    <w:lsdException w:name="Medium Grid 1 Accent 2" w:semiHidden="0" w:uiPriority="67" w:unhideWhenUsed="0"/>
-    <w:lsdException w:name="Medium Grid 2 Accent 2" w:semiHidden="0" w:uiPriority="68" w:unhideWhenUsed="0"/>
-    <w:lsdException w:name="Medium Grid 3 Accent 2" w:semiHidden="0" w:uiPriority="69" w:unhideWhenUsed="0"/>
-    <w:lsdException w:name="Dark List Accent 2" w:semiHidden="0" w:uiPriority="70" w:unhideWhenUsed="0"/>
-    <w:lsdException w:name="Colorful Shading Accent 2" w:semiHidden="0" w:uiPriority="71" w:unhideWhenUsed="0"/>
-    <w:lsdException w:name="Colorful List Accent 2" w:semiHidden="0" w:uiPriority="72" w:unhideWhenUsed="0"/>
-    <w:lsdException w:name="Colorful Grid Accent 2" w:semiHidden="0" w:uiPriority="73" w:unhideWhenUsed="0"/>
-    <w:lsdException w:name="Light Shading Accent 3" w:semiHidden="0" w:uiPriority="60" w:unhideWhenUsed="0"/>
-    <w:lsdException w:name="Light List Accent 3" w:semiHidden="0" w:uiPriority="61" w:unhideWhenUsed="0"/>
-    <w:lsdException w:name="Light Grid Accent 3" w:semiHidden="0" w:uiPriority="62" w:unhideWhenUsed="0"/>
-    <w:lsdException w:name="Medium Shading 1 Accent 3" w:semiHidden="0" w:uiPriority="63" w:unhideWhenUsed="0"/>
-    <w:lsdException w:name="Medium Shading 2 Accent 3" w:semiHidden="0" w:uiPriority="64" w:unhideWhenUsed="0"/>
-    <w:lsdException w:name="Medium List 1 Accent 3" w:semiHidden="0" w:uiPriority="65" w:unhideWhenUsed="0"/>
-    <w:lsdException w:name="Medium List 2 Accent 3" w:semiHidden="0" w:uiPriority="66" w:unhideWhenUsed="0"/>
-    <w:lsdException w:name="Medium Grid 1 Accent 3" w:semiHidden="0" w:uiPriority="67" w:unhideWhenUsed="0"/>
-    <w:lsdException w:name="Medium Grid 2 Accent 3" w:semiHidden="0" w:uiPriority="68" w:unhideWhenUsed="0"/>
-    <w:lsdException w:name="Medium Grid 3 Accent 3" w:semiHidden="0" w:uiPriority="69" w:unhideWhenUsed="0"/>
-    <w:lsdException w:name="Dark List Accent 3" w:semiHidden="0" w:uiPriority="70" w:unhideWhenUsed="0"/>
-    <w:lsdException w:name="Colorful Shading Accent 3" w:semiHidden="0" w:uiPriority="71" w:unhideWhenUsed="0"/>
-    <w:lsdException w:name="Colorful List Accent 3" w:semiHidden="0" w:uiPriority="72" w:unhideWhenUsed="0"/>
-    <w:lsdException w:name="Colorful Grid Accent 3" w:semiHidden="0" w:uiPriority="73" w:unhideWhenUsed="0"/>
-    <w:lsdException w:name="Light Shading Accent 4" w:semiHidden="0" w:uiPriority="60" w:unhideWhenUsed="0"/>
-    <w:lsdException w:name="Light List Accent 4" w:semiHidden="0" w:uiPriority="61" w:unhideWhenUsed="0"/>
-    <w:lsdException w:name="Light Grid Accent 4" w:semiHidden="0" w:uiPriority="62" w:unhideWhenUsed="0"/>
-    <w:lsdException w:name="Medium Shading 1 Accent 4" w:semiHidden="0" w:uiPriority="63" w:unhideWhenUsed="0"/>
-    <w:lsdException w:name="Medium Shading 2 Accent 4" w:semiHidden="0" w:uiPriority="64" w:unhideWhenUsed="0"/>
-    <w:lsdException w:name="Medium List 1 Accent 4" w:semiHidden="0" w:uiPriority="65" w:unhideWhenUsed="0"/>
-    <w:lsdException w:name="Medium List 2 Accent 4" w:semiHidden="0" w:uiPriority="66" w:unhideWhenUsed="0"/>
-    <w:lsdException w:name="Medium Grid 1 Accent 4" w:semiHidden="0" w:uiPriority="67" w:unhideWhenUsed="0"/>
-    <w:lsdException w:name="Medium Grid 2 Accent 4" w:semiHidden="0" w:uiPriority="68" w:unhideWhenUsed="0"/>
-    <w:lsdException w:name="Medium Grid 3 Accent 4" w:semiHidden="0" w:uiPriority="69" w:unhideWhenUsed="0"/>
-    <w:lsdException w:name="Dark List Accent 4" w:semiHidden="0" w:uiPriority="70" w:unhideWhenUsed="0"/>
-    <w:lsdException w:name="Colorful Shading Accent 4" w:semiHidden="0" w:uiPriority="71" w:unhideWhenUsed="0"/>
-    <w:lsdException w:name="Colorful List Accent 4" w:semiHidden="0" w:uiPriority="72" w:unhideWhenUsed="0"/>
-    <w:lsdException w:name="Colorful Grid Accent 4" w:semiHidden="0" w:uiPriority="73" w:unhideWhenUsed="0"/>
-    <w:lsdException w:name="Light Shading Accent 5" w:semiHidden="0" w:uiPriority="60" w:unhideWhenUsed="0"/>
-    <w:lsdException w:name="Light List Accent 5" w:semiHidden="0" w:uiPriority="61" w:unhideWhenUsed="0"/>
-    <w:lsdException w:name="Light Grid Accent 5" w:semiHidden="0" w:uiPriority="62" w:unhideWhenUsed="0"/>
-    <w:lsdException w:name="Medium Shading 1 Accent 5" w:semiHidden="0" w:uiPriority="63" w:unhideWhenUsed="0"/>
-    <w:lsdException w:name="Medium Shading 2 Accent 5" w:semiHidden="0" w:uiPriority="64" w:unhideWhenUsed="0"/>
-    <w:lsdException w:name="Medium List 1 Accent 5" w:semiHidden="0" w:uiPriority="65" w:unhideWhenUsed="0"/>
-    <w:lsdException w:name="Medium List 2 Accent 5" w:semiHidden="0" w:uiPriority="66" w:unhideWhenUsed="0"/>
-    <w:lsdException w:name="Medium Grid 1 Accent 5" w:semiHidden="0" w:uiPriority="67" w:unhideWhenUsed="0"/>
-    <w:lsdException w:name="Medium Grid 2 Accent 5" w:semiHidden="0" w:uiPriority="68" w:unhideWhenUsed="0"/>
-    <w:lsdException w:name="Medium Grid 3 Accent 5" w:semiHidden="0" w:uiPriority="69" w:unhideWhenUsed="0"/>
-    <w:lsdException w:name="Dark List Accent 5" w:semiHidden="0" w:uiPriority="70" w:unhideWhenUsed="0"/>
-    <w:lsdException w:name="Colorful Shading Accent 5" w:semiHidden="0" w:uiPriority="71" w:unhideWhenUsed="0"/>
-    <w:lsdException w:name="Colorful List Accent 5" w:semiHidden="0" w:uiPriority="72" w:unhideWhenUsed="0"/>
-    <w:lsdException w:name="Colorful Grid Accent 5" w:semiHidden="0" w:uiPriority="73" w:unhideWhenUsed="0"/>
-    <w:lsdException w:name="Light Shading Accent 6" w:semiHidden="0" w:uiPriority="60" w:unhideWhenUsed="0"/>
-    <w:lsdException w:name="Light List Accent 6" w:semiHidden="0" w:uiPriority="61" w:unhideWhenUsed="0"/>
-    <w:lsdException w:name="Light Grid Accent 6" w:semiHidden="0" w:uiPriority="62" w:unhideWhenUsed="0"/>
-    <w:lsdException w:name="Medium Shading 1 Accent 6" w:semiHidden="0" w:uiPriority="63" w:unhideWhenUsed="0"/>
-    <w:lsdException w:name="Medium Shading 2 Accent 6" w:semiHidden="0" w:uiPriority="64" w:unhideWhenUsed="0"/>
-    <w:lsdException w:name="Medium List 1 Accent 6" w:semiHidden="0" w:uiPriority="65" w:unhideWhenUsed="0"/>
-    <w:lsdException w:name="Medium List 2 Accent 6" w:semiHidden="0" w:uiPriority="66" w:unhideWhenUsed="0"/>
-    <w:lsdException w:name="Medium Grid 1 Accent 6" w:semiHidden="0" w:uiPriority="67" w:unhideWhenUsed="0"/>
-    <w:lsdException w:name="Medium Grid 2 Accent 6" w:semiHidden="0" w:uiPriority="68" w:unhideWhenUsed="0"/>
-    <w:lsdException w:name="Medium Grid 3 Accent 6" w:semiHidden="0" w:uiPriority="69" w:unhideWhenUsed="0"/>
-    <w:lsdException w:name="Dark List Accent 6" w:semiHidden="0" w:uiPriority="70" w:unhideWhenUsed="0"/>
-    <w:lsdException w:name="Colorful Shading Accent 6" w:semiHidden="0" w:uiPriority="71" w:unhideWhenUsed="0"/>
-    <w:lsdException w:name="Colorful List Accent 6" w:semiHidden="0" w:uiPriority="72" w:unhideWhenUsed="0"/>
-    <w:lsdException w:name="Colorful Grid Accent 6" w:semiHidden="0" w:uiPriority="73" w:unhideWhenUsed="0"/>
-    <w:lsdException w:name="Subtle Emphasis" w:semiHidden="0" w:uiPriority="19" w:unhideWhenUsed="0" w:qFormat="1"/>
-    <w:lsdException w:name="Intense Emphasis" w:semiHidden="0" w:uiPriority="21" w:unhideWhenUsed="0" w:qFormat="1"/>
-    <w:lsdException w:name="Subtle Reference" w:semiHidden="0" w:uiPriority="31" w:unhideWhenUsed="0" w:qFormat="1"/>
-    <w:lsdException w:name="Intense Reference" w:semiHidden="0" w:uiPriority="32" w:unhideWhenUsed="0" w:qFormat="1"/>
-    <w:lsdException w:name="Book Title" w:semiHidden="0" w:uiPriority="33" w:unhideWhenUsed="0" w:qFormat="1"/>
-    <w:lsdException w:name="Bibliography" w:uiPriority="37"/>
-    <w:lsdException w:name="TOC Heading" w:uiPriority="39" w:qFormat="1"/>
+  <w:latentStyles w:defLockedState="0" w:defUIPriority="99" w:defSemiHidden="0" w:defUnhideWhenUsed="0" w:defQFormat="0" w:count="376">
+    <w:lsdException w:name="Normal" w:uiPriority="0" w:qFormat="1"/>
+    <w:lsdException w:name="heading 1" w:uiPriority="9" w:qFormat="1"/>
+    <w:lsdException w:name="heading 2" w:semiHidden="1" w:uiPriority="9" w:unhideWhenUsed="1" w:qFormat="1"/>
+    <w:lsdException w:name="heading 3" w:semiHidden="1" w:uiPriority="9" w:unhideWhenUsed="1" w:qFormat="1"/>
+    <w:lsdException w:name="heading 4" w:semiHidden="1" w:uiPriority="9" w:unhideWhenUsed="1" w:qFormat="1"/>
+    <w:lsdException w:name="heading 5" w:semiHidden="1" w:uiPriority="9" w:unhideWhenUsed="1" w:qFormat="1"/>
+    <w:lsdException w:name="heading 6" w:semiHidden="1" w:uiPriority="9" w:unhideWhenUsed="1" w:qFormat="1"/>
+    <w:lsdException w:name="heading 7" w:semiHidden="1" w:uiPriority="9" w:unhideWhenUsed="1" w:qFormat="1"/>
+    <w:lsdException w:name="heading 8" w:semiHidden="1" w:uiPriority="9" w:unhideWhenUsed="1" w:qFormat="1"/>
+    <w:lsdException w:name="heading 9" w:semiHidden="1" w:uiPriority="9" w:unhideWhenUsed="1" w:qFormat="1"/>
+    <w:lsdException w:name="index 1" w:semiHidden="1" w:unhideWhenUsed="1"/>
+    <w:lsdException w:name="index 2" w:semiHidden="1" w:unhideWhenUsed="1"/>
+    <w:lsdException w:name="index 3" w:semiHidden="1" w:unhideWhenUsed="1"/>
+    <w:lsdException w:name="index 4" w:semiHidden="1" w:unhideWhenUsed="1"/>
+    <w:lsdException w:name="index 5" w:semiHidden="1" w:unhideWhenUsed="1"/>
+    <w:lsdException w:name="index 6" w:semiHidden="1" w:unhideWhenUsed="1"/>
+    <w:lsdException w:name="index 7" w:semiHidden="1" w:unhideWhenUsed="1"/>
+    <w:lsdException w:name="index 8" w:semiHidden="1" w:unhideWhenUsed="1"/>
+    <w:lsdException w:name="index 9" w:semiHidden="1" w:unhideWhenUsed="1"/>
+    <w:lsdException w:name="toc 1" w:semiHidden="1" w:uiPriority="39" w:unhideWhenUsed="1"/>
+    <w:lsdException w:name="toc 2" w:semiHidden="1" w:uiPriority="39" w:unhideWhenUsed="1"/>
+    <w:lsdException w:name="toc 3" w:semiHidden="1" w:uiPriority="39" w:unhideWhenUsed="1"/>
+    <w:lsdException w:name="toc 4" w:semiHidden="1" w:uiPriority="39" w:unhideWhenUsed="1"/>
+    <w:lsdException w:name="toc 5" w:semiHidden="1" w:uiPriority="39" w:unhideWhenUsed="1"/>
+    <w:lsdException w:name="toc 6" w:semiHidden="1" w:uiPriority="39" w:unhideWhenUsed="1"/>
+    <w:lsdException w:name="toc 7" w:semiHidden="1" w:uiPriority="39" w:unhideWhenUsed="1"/>
+    <w:lsdException w:name="toc 8" w:semiHidden="1" w:uiPriority="39" w:unhideWhenUsed="1"/>
+    <w:lsdException w:name="toc 9" w:semiHidden="1" w:uiPriority="39" w:unhideWhenUsed="1"/>
+    <w:lsdException w:name="Normal Indent" w:semiHidden="1" w:unhideWhenUsed="1"/>
+    <w:lsdException w:name="footnote text" w:semiHidden="1" w:unhideWhenUsed="1"/>
+    <w:lsdException w:name="annotation text" w:semiHidden="1" w:unhideWhenUsed="1"/>
+    <w:lsdException w:name="header" w:semiHidden="1" w:unhideWhenUsed="1"/>
+    <w:lsdException w:name="footer" w:semiHidden="1" w:unhideWhenUsed="1"/>
+    <w:lsdException w:name="index heading" w:semiHidden="1" w:unhideWhenUsed="1"/>
+    <w:lsdException w:name="caption" w:semiHidden="1" w:uiPriority="35" w:unhideWhenUsed="1" w:qFormat="1"/>
+    <w:lsdException w:name="table of figures" w:semiHidden="1" w:unhideWhenUsed="1"/>
+    <w:lsdException w:name="envelope address" w:semiHidden="1" w:unhideWhenUsed="1"/>
+    <w:lsdException w:name="envelope return" w:semiHidden="1" w:unhideWhenUsed="1"/>
+    <w:lsdException w:name="footnote reference" w:semiHidden="1" w:unhideWhenUsed="1"/>
+    <w:lsdException w:name="annotation reference" w:semiHidden="1" w:unhideWhenUsed="1"/>
+    <w:lsdException w:name="line number" w:semiHidden="1" w:unhideWhenUsed="1"/>
+    <w:lsdException w:name="page number" w:semiHidden="1" w:unhideWhenUsed="1"/>
+    <w:lsdException w:name="endnote reference" w:semiHidden="1" w:unhideWhenUsed="1"/>
+    <w:lsdException w:name="endnote text" w:semiHidden="1" w:unhideWhenUsed="1"/>
+    <w:lsdException w:name="table of authorities" w:semiHidden="1" w:unhideWhenUsed="1"/>
+    <w:lsdException w:name="macro" w:semiHidden="1" w:unhideWhenUsed="1"/>
+    <w:lsdException w:name="toa heading" w:semiHidden="1" w:unhideWhenUsed="1"/>
+    <w:lsdException w:name="List" w:semiHidden="1" w:unhideWhenUsed="1"/>
+    <w:lsdException w:name="List Bullet" w:semiHidden="1" w:unhideWhenUsed="1"/>
+    <w:lsdException w:name="List Number" w:semiHidden="1" w:unhideWhenUsed="1"/>
+    <w:lsdException w:name="List 2" w:semiHidden="1" w:unhideWhenUsed="1"/>
+    <w:lsdException w:name="List 3" w:semiHidden="1" w:unhideWhenUsed="1"/>
+    <w:lsdException w:name="List 4" w:semiHidden="1" w:unhideWhenUsed="1"/>
+    <w:lsdException w:name="List 5" w:semiHidden="1" w:unhideWhenUsed="1"/>
+    <w:lsdException w:name="List Bullet 2" w:semiHidden="1" w:unhideWhenUsed="1"/>
+    <w:lsdException w:name="List Bullet 3" w:semiHidden="1" w:unhideWhenUsed="1"/>
+    <w:lsdException w:name="List Bullet 4" w:semiHidden="1" w:unhideWhenUsed="1"/>
+    <w:lsdException w:name="List Bullet 5" w:semiHidden="1" w:unhideWhenUsed="1"/>
+    <w:lsdException w:name="List Number 2" w:semiHidden="1" w:unhideWhenUsed="1"/>
+    <w:lsdException w:name="List Number 3" w:semiHidden="1" w:unhideWhenUsed="1"/>
+    <w:lsdException w:name="List Number 4" w:semiHidden="1" w:unhideWhenUsed="1"/>
+    <w:lsdException w:name="List Number 5" w:semiHidden="1" w:unhideWhenUsed="1"/>
+    <w:lsdException w:name="Title" w:uiPriority="10" w:qFormat="1"/>
+    <w:lsdException w:name="Closing" w:semiHidden="1" w:unhideWhenUsed="1"/>
+    <w:lsdException w:name="Signature" w:semiHidden="1" w:unhideWhenUsed="1"/>
+    <w:lsdException w:name="Default Paragraph Font" w:semiHidden="1" w:uiPriority="1" w:unhideWhenUsed="1"/>
+    <w:lsdException w:name="Body Text" w:semiHidden="1" w:unhideWhenUsed="1"/>
+    <w:lsdException w:name="Body Text Indent" w:semiHidden="1" w:unhideWhenUsed="1"/>
+    <w:lsdException w:name="List Continue" w:semiHidden="1" w:unhideWhenUsed="1"/>
+    <w:lsdException w:name="List Continue 2" w:semiHidden="1" w:unhideWhenUsed="1"/>
+    <w:lsdException w:name="List Continue 3" w:semiHidden="1" w:unhideWhenUsed="1"/>
+    <w:lsdException w:name="List Continue 4" w:semiHidden="1" w:unhideWhenUsed="1"/>
+    <w:lsdException w:name="List Continue 5" w:semiHidden="1" w:unhideWhenUsed="1"/>
+    <w:lsdException w:name="Message Header" w:semiHidden="1" w:unhideWhenUsed="1"/>
+    <w:lsdException w:name="Subtitle" w:uiPriority="11" w:qFormat="1"/>
+    <w:lsdException w:name="Salutation" w:semiHidden="1" w:unhideWhenUsed="1"/>
+    <w:lsdException w:name="Date" w:semiHidden="1" w:unhideWhenUsed="1"/>
+    <w:lsdException w:name="Body Text First Indent" w:semiHidden="1" w:unhideWhenUsed="1"/>
+    <w:lsdException w:name="Body Text First Indent 2" w:semiHidden="1" w:unhideWhenUsed="1"/>
+    <w:lsdException w:name="Note Heading" w:semiHidden="1" w:unhideWhenUsed="1"/>
+    <w:lsdException w:name="Body Text 2" w:semiHidden="1" w:unhideWhenUsed="1"/>
+    <w:lsdException w:name="Body Text 3" w:semiHidden="1" w:unhideWhenUsed="1"/>
+    <w:lsdException w:name="Body Text Indent 2" w:semiHidden="1" w:unhideWhenUsed="1"/>
+    <w:lsdException w:name="Body Text Indent 3" w:semiHidden="1" w:unhideWhenUsed="1"/>
+    <w:lsdException w:name="Block Text" w:semiHidden="1" w:unhideWhenUsed="1"/>
+    <w:lsdException w:name="Hyperlink" w:semiHidden="1" w:unhideWhenUsed="1"/>
+    <w:lsdException w:name="FollowedHyperlink" w:semiHidden="1" w:unhideWhenUsed="1"/>
+    <w:lsdException w:name="Strong" w:uiPriority="22" w:qFormat="1"/>
+    <w:lsdException w:name="Emphasis" w:uiPriority="20" w:qFormat="1"/>
+    <w:lsdException w:name="Document Map" w:semiHidden="1" w:unhideWhenUsed="1"/>
+    <w:lsdException w:name="Plain Text" w:semiHidden="1" w:unhideWhenUsed="1"/>
+    <w:lsdException w:name="E-mail Signature" w:semiHidden="1" w:unhideWhenUsed="1"/>
+    <w:lsdException w:name="HTML Top of Form" w:semiHidden="1" w:unhideWhenUsed="1"/>
+    <w:lsdException w:name="HTML Bottom of Form" w:semiHidden="1" w:unhideWhenUsed="1"/>
+    <w:lsdException w:name="Normal (Web)" w:semiHidden="1" w:unhideWhenUsed="1"/>
+    <w:lsdException w:name="HTML Acronym" w:semiHidden="1" w:unhideWhenUsed="1"/>
+    <w:lsdException w:name="HTML Address" w:semiHidden="1" w:unhideWhenUsed="1"/>
+    <w:lsdException w:name="HTML Cite" w:semiHidden="1" w:unhideWhenUsed="1"/>
+    <w:lsdException w:name="HTML Code" w:semiHidden="1" w:unhideWhenUsed="1"/>
+    <w:lsdException w:name="HTML Definition" w:semiHidden="1" w:unhideWhenUsed="1"/>
+    <w:lsdException w:name="HTML Keyboard" w:semiHidden="1" w:unhideWhenUsed="1"/>
+    <w:lsdException w:name="HTML Preformatted" w:semiHidden="1" w:unhideWhenUsed="1"/>
+    <w:lsdException w:name="HTML Sample" w:semiHidden="1" w:unhideWhenUsed="1"/>
+    <w:lsdException w:name="HTML Typewriter" w:semiHidden="1" w:unhideWhenUsed="1"/>
+    <w:lsdException w:name="HTML Variable" w:semiHidden="1" w:unhideWhenUsed="1"/>
+    <w:lsdException w:name="Normal Table" w:semiHidden="1" w:unhideWhenUsed="1"/>
+    <w:lsdException w:name="annotation subject" w:semiHidden="1" w:unhideWhenUsed="1"/>
+    <w:lsdException w:name="No List" w:semiHidden="1" w:unhideWhenUsed="1"/>
+    <w:lsdException w:name="Outline List 1" w:semiHidden="1" w:unhideWhenUsed="1"/>
+    <w:lsdException w:name="Outline List 2" w:semiHidden="1" w:unhideWhenUsed="1"/>
+    <w:lsdException w:name="Outline List 3" w:semiHidden="1" w:unhideWhenUsed="1"/>
+    <w:lsdException w:name="Table Simple 1" w:semiHidden="1" w:unhideWhenUsed="1"/>
+    <w:lsdException w:name="Table Simple 2" w:semiHidden="1" w:unhideWhenUsed="1"/>
+    <w:lsdException w:name="Table Simple 3" w:semiHidden="1" w:unhideWhenUsed="1"/>
+    <w:lsdException w:name="Table Classic 1" w:semiHidden="1" w:unhideWhenUsed="1"/>
+    <w:lsdException w:name="Table Classic 2" w:semiHidden="1" w:unhideWhenUsed="1"/>
+    <w:lsdException w:name="Table Classic 3" w:semiHidden="1" w:unhideWhenUsed="1"/>
+    <w:lsdException w:name="Table Classic 4" w:semiHidden="1" w:unhideWhenUsed="1"/>
+    <w:lsdException w:name="Table Colorful 1" w:semiHidden="1" w:unhideWhenUsed="1"/>
+    <w:lsdException w:name="Table Colorful 2" w:semiHidden="1" w:unhideWhenUsed="1"/>
+    <w:lsdException w:name="Table Colorful 3" w:semiHidden="1" w:unhideWhenUsed="1"/>
+    <w:lsdException w:name="Table Columns 1" w:semiHidden="1" w:unhideWhenUsed="1"/>
+    <w:lsdException w:name="Table Columns 2" w:semiHidden="1" w:unhideWhenUsed="1"/>
+    <w:lsdException w:name="Table Columns 3" w:semiHidden="1" w:unhideWhenUsed="1"/>
+    <w:lsdException w:name="Table Columns 4" w:semiHidden="1" w:unhideWhenUsed="1"/>
+    <w:lsdException w:name="Table Columns 5" w:semiHidden="1" w:unhideWhenUsed="1"/>
+    <w:lsdException w:name="Table Grid 1" w:semiHidden="1" w:unhideWhenUsed="1"/>
+    <w:lsdException w:name="Table Grid 2" w:semiHidden="1" w:unhideWhenUsed="1"/>
+    <w:lsdException w:name="Table Grid 3" w:semiHidden="1" w:unhideWhenUsed="1"/>
+    <w:lsdException w:name="Table Grid 4" w:semiHidden="1" w:unhideWhenUsed="1"/>
+    <w:lsdException w:name="Table Grid 5" w:semiHidden="1" w:unhideWhenUsed="1"/>
+    <w:lsdException w:name="Table Grid 6" w:semiHidden="1" w:unhideWhenUsed="1"/>
+    <w:lsdException w:name="Table Grid 7" w:semiHidden="1" w:unhideWhenUsed="1"/>
+    <w:lsdException w:name="Table Grid 8" w:semiHidden="1" w:unhideWhenUsed="1"/>
+    <w:lsdException w:name="Table List 1" w:semiHidden="1" w:unhideWhenUsed="1"/>
+    <w:lsdException w:name="Table List 2" w:semiHidden="1" w:unhideWhenUsed="1"/>
+    <w:lsdException w:name="Table List 3" w:semiHidden="1" w:unhideWhenUsed="1"/>
+    <w:lsdException w:name="Table List 4" w:semiHidden="1" w:unhideWhenUsed="1"/>
+    <w:lsdException w:name="Table List 5" w:semiHidden="1" w:unhideWhenUsed="1"/>
+    <w:lsdException w:name="Table List 6" w:semiHidden="1" w:unhideWhenUsed="1"/>
+    <w:lsdException w:name="Table List 7" w:semiHidden="1" w:unhideWhenUsed="1"/>
+    <w:lsdException w:name="Table List 8" w:semiHidden="1" w:unhideWhenUsed="1"/>
+    <w:lsdException w:name="Table 3D effects 1" w:semiHidden="1" w:unhideWhenUsed="1"/>
+    <w:lsdException w:name="Table 3D effects 2" w:semiHidden="1" w:unhideWhenUsed="1"/>
+    <w:lsdException w:name="Table 3D effects 3" w:semiHidden="1" w:unhideWhenUsed="1"/>
+    <w:lsdException w:name="Table Contemporary" w:semiHidden="1" w:unhideWhenUsed="1"/>
+    <w:lsdException w:name="Table Elegant" w:semiHidden="1" w:unhideWhenUsed="1"/>
+    <w:lsdException w:name="Table Professional" w:semiHidden="1" w:unhideWhenUsed="1"/>
+    <w:lsdException w:name="Table Subtle 1" w:semiHidden="1" w:unhideWhenUsed="1"/>
+    <w:lsdException w:name="Table Subtle 2" w:semiHidden="1" w:unhideWhenUsed="1"/>
+    <w:lsdException w:name="Table Web 1" w:semiHidden="1" w:unhideWhenUsed="1"/>
+    <w:lsdException w:name="Table Web 2" w:semiHidden="1" w:unhideWhenUsed="1"/>
+    <w:lsdException w:name="Table Web 3" w:semiHidden="1" w:unhideWhenUsed="1"/>
+    <w:lsdException w:name="Balloon Text" w:semiHidden="1" w:unhideWhenUsed="1"/>
+    <w:lsdException w:name="Table Grid" w:uiPriority="39"/>
+    <w:lsdException w:name="Table Theme" w:semiHidden="1" w:unhideWhenUsed="1"/>
+    <w:lsdException w:name="Placeholder Text" w:semiHidden="1"/>
+    <w:lsdException w:name="No Spacing" w:uiPriority="1" w:qFormat="1"/>
+    <w:lsdException w:name="Light Shading" w:uiPriority="60"/>
+    <w:lsdException w:name="Light List" w:uiPriority="61"/>
+    <w:lsdException w:name="Light Grid" w:uiPriority="62"/>
+    <w:lsdException w:name="Medium Shading 1" w:uiPriority="63"/>
+    <w:lsdException w:name="Medium Shading 2" w:uiPriority="64"/>
+    <w:lsdException w:name="Medium List 1" w:uiPriority="65"/>
+    <w:lsdException w:name="Medium List 2" w:uiPriority="66"/>
+    <w:lsdException w:name="Medium Grid 1" w:uiPriority="67"/>
+    <w:lsdException w:name="Medium Grid 2" w:uiPriority="68"/>
+    <w:lsdException w:name="Medium Grid 3" w:uiPriority="69"/>
+    <w:lsdException w:name="Dark List" w:uiPriority="70"/>
+    <w:lsdException w:name="Colorful Shading" w:uiPriority="71"/>
+    <w:lsdException w:name="Colorful List" w:uiPriority="72"/>
+    <w:lsdException w:name="Colorful Grid" w:uiPriority="73"/>
+    <w:lsdException w:name="Light Shading Accent 1" w:uiPriority="60"/>
+    <w:lsdException w:name="Light List Accent 1" w:uiPriority="61"/>
+    <w:lsdException w:name="Light Grid Accent 1" w:uiPriority="62"/>
+    <w:lsdException w:name="Medium Shading 1 Accent 1" w:uiPriority="63"/>
+    <w:lsdException w:name="Medium Shading 2 Accent 1" w:uiPriority="64"/>
+    <w:lsdException w:name="Medium List 1 Accent 1" w:uiPriority="65"/>
+    <w:lsdException w:name="Revision" w:semiHidden="1"/>
+    <w:lsdException w:name="List Paragraph" w:uiPriority="34" w:qFormat="1"/>
+    <w:lsdException w:name="Quote" w:uiPriority="29" w:qFormat="1"/>
+    <w:lsdException w:name="Intense Quote" w:uiPriority="30" w:qFormat="1"/>
+    <w:lsdException w:name="Medium List 2 Accent 1" w:uiPriority="66"/>
+    <w:lsdException w:name="Medium Grid 1 Accent 1" w:uiPriority="67"/>
+    <w:lsdException w:name="Medium Grid 2 Accent 1" w:uiPriority="68"/>
+    <w:lsdException w:name="Medium Grid 3 Accent 1" w:uiPriority="69"/>
+    <w:lsdException w:name="Dark List Accent 1" w:uiPriority="70"/>
+    <w:lsdException w:name="Colorful Shading Accent 1" w:uiPriority="71"/>
+    <w:lsdException w:name="Colorful List Accent 1" w:uiPriority="72"/>
+    <w:lsdException w:name="Colorful Grid Accent 1" w:uiPriority="73"/>
+    <w:lsdException w:name="Light Shading Accent 2" w:uiPriority="60"/>
+    <w:lsdException w:name="Light List Accent 2" w:uiPriority="61"/>
+    <w:lsdException w:name="Light Grid Accent 2" w:uiPriority="62"/>
+    <w:lsdException w:name="Medium Shading 1 Accent 2" w:uiPriority="63"/>
+    <w:lsdException w:name="Medium Shading 2 Accent 2" w:uiPriority="64"/>
+    <w:lsdException w:name="Medium List 1 Accent 2" w:uiPriority="65"/>
+    <w:lsdException w:name="Medium List 2 Accent 2" w:uiPriority="66"/>
+    <w:lsdException w:name="Medium Grid 1 Accent 2" w:uiPriority="67"/>
+    <w:lsdException w:name="Medium Grid 2 Accent 2" w:uiPriority="68"/>
+    <w:lsdException w:name="Medium Grid 3 Accent 2" w:uiPriority="69"/>
+    <w:lsdException w:name="Dark List Accent 2" w:uiPriority="70"/>
+    <w:lsdException w:name="Colorful Shading Accent 2" w:uiPriority="71"/>
+    <w:lsdException w:name="Colorful List Accent 2" w:uiPriority="72"/>
+    <w:lsdException w:name="Colorful Grid Accent 2" w:uiPriority="73"/>
+    <w:lsdException w:name="Light Shading Accent 3" w:uiPriority="60"/>
+    <w:lsdException w:name="Light List Accent 3" w:uiPriority="61"/>
+    <w:lsdException w:name="Light Grid Accent 3" w:uiPriority="62"/>
+    <w:lsdException w:name="Medium Shading 1 Accent 3" w:uiPriority="63"/>
+    <w:lsdException w:name="Medium Shading 2 Accent 3" w:uiPriority="64"/>
+    <w:lsdException w:name="Medium List 1 Accent 3" w:uiPriority="65"/>
+    <w:lsdException w:name="Medium List 2 Accent 3" w:uiPriority="66"/>
+    <w:lsdException w:name="Medium Grid 1 Accent 3" w:uiPriority="67"/>
+    <w:lsdException w:name="Medium Grid 2 Accent 3" w:uiPriority="68"/>
+    <w:lsdException w:name="Medium Grid 3 Accent 3" w:uiPriority="69"/>
+    <w:lsdException w:name="Dark List Accent 3" w:uiPriority="70"/>
+    <w:lsdException w:name="Colorful Shading Accent 3" w:uiPriority="71"/>
+    <w:lsdException w:name="Colorful List Accent 3" w:uiPriority="72"/>
+    <w:lsdException w:name="Colorful Grid Accent 3" w:uiPriority="73"/>
+    <w:lsdException w:name="Light Shading Accent 4" w:uiPriority="60"/>
+    <w:lsdException w:name="Light List Accent 4" w:uiPriority="61"/>
+    <w:lsdException w:name="Light Grid Accent 4" w:uiPriority="62"/>
+    <w:lsdException w:name="Medium Shading 1 Accent 4" w:uiPriority="63"/>
+    <w:lsdException w:name="Medium Shading 2 Accent 4" w:uiPriority="64"/>
+    <w:lsdException w:name="Medium List 1 Accent 4" w:uiPriority="65"/>
+    <w:lsdException w:name="Medium List 2 Accent 4" w:uiPriority="66"/>
+    <w:lsdException w:name="Medium Grid 1 Accent 4" w:uiPriority="67"/>
+    <w:lsdException w:name="Medium Grid 2 Accent 4" w:uiPriority="68"/>
+    <w:lsdException w:name="Medium Grid 3 Accent 4" w:uiPriority="69"/>
+    <w:lsdException w:name="Dark List Accent 4" w:uiPriority="70"/>
+    <w:lsdException w:name="Colorful Shading Accent 4" w:uiPriority="71"/>
+    <w:lsdException w:name="Colorful List Accent 4" w:uiPriority="72"/>
+    <w:lsdException w:name="Colorful Grid Accent 4" w:uiPriority="73"/>
+    <w:lsdException w:name="Light Shading Accent 5" w:uiPriority="60"/>
+    <w:lsdException w:name="Light List Accent 5" w:uiPriority="61"/>
+    <w:lsdException w:name="Light Grid Accent 5" w:uiPriority="62"/>
+    <w:lsdException w:name="Medium Shading 1 Accent 5" w:uiPriority="63"/>
+    <w:lsdException w:name="Medium Shading 2 Accent 5" w:uiPriority="64"/>
+    <w:lsdException w:name="Medium List 1 Accent 5" w:uiPriority="65"/>
+    <w:lsdException w:name="Medium List 2 Accent 5" w:uiPriority="66"/>
+    <w:lsdException w:name="Medium Grid 1 Accent 5" w:uiPriority="67"/>
+    <w:lsdException w:name="Medium Grid 2 Accent 5" w:uiPriority="68"/>
+    <w:lsdException w:name="Medium Grid 3 Accent 5" w:uiPriority="69"/>
+    <w:lsdException w:name="Dark List Accent 5" w:uiPriority="70"/>
+    <w:lsdException w:name="Colorful Shading Accent 5" w:uiPriority="71"/>
+    <w:lsdException w:name="Colorful List Accent 5" w:uiPriority="72"/>
+    <w:lsdException w:name="Colorful Grid Accent 5" w:uiPriority="73"/>
+    <w:lsdException w:name="Light Shading Accent 6" w:uiPriority="60"/>
+    <w:lsdException w:name="Light List Accent 6" w:uiPriority="61"/>
+    <w:lsdException w:name="Light Grid Accent 6" w:uiPriority="62"/>
+    <w:lsdException w:name="Medium Shading 1 Accent 6" w:uiPriority="63"/>
+    <w:lsdException w:name="Medium Shading 2 Accent 6" w:uiPriority="64"/>
+    <w:lsdException w:name="Medium List 1 Accent 6" w:uiPriority="65"/>
+    <w:lsdException w:name="Medium List 2 Accent 6" w:uiPriority="66"/>
+    <w:lsdException w:name="Medium Grid 1 Accent 6" w:uiPriority="67"/>
+    <w:lsdException w:name="Medium Grid 2 Accent 6" w:uiPriority="68"/>
+    <w:lsdException w:name="Medium Grid 3 Accent 6" w:uiPriority="69"/>
+    <w:lsdException w:name="Dark List Accent 6" w:uiPriority="70"/>
+    <w:lsdException w:name="Colorful Shading Accent 6" w:uiPriority="71"/>
+    <w:lsdException w:name="Colorful List Accent 6" w:uiPriority="72"/>
+    <w:lsdException w:name="Colorful Grid Accent 6" w:uiPriority="73"/>
+    <w:lsdException w:name="Subtle Emphasis" w:uiPriority="19" w:qFormat="1"/>
+    <w:lsdException w:name="Intense Emphasis" w:uiPriority="21" w:qFormat="1"/>
+    <w:lsdException w:name="Subtle Reference" w:uiPriority="31" w:qFormat="1"/>
+    <w:lsdException w:name="Intense Reference" w:uiPriority="32" w:qFormat="1"/>
+    <w:lsdException w:name="Book Title" w:uiPriority="33" w:qFormat="1"/>
+    <w:lsdException w:name="Bibliography" w:semiHidden="1" w:uiPriority="37" w:unhideWhenUsed="1"/>
+    <w:lsdException w:name="TOC Heading" w:semiHidden="1" w:uiPriority="39" w:unhideWhenUsed="1" w:qFormat="1"/>
+    <w:lsdException w:name="Plain Table 1" w:uiPriority="41"/>
+    <w:lsdException w:name="Plain Table 2" w:uiPriority="42"/>
+    <w:lsdException w:name="Plain Table 3" w:uiPriority="43"/>
+    <w:lsdException w:name="Plain Table 4" w:uiPriority="44"/>
+    <w:lsdException w:name="Plain Table 5" w:uiPriority="45"/>
+    <w:lsdException w:name="Grid Table Light" w:uiPriority="40"/>
+    <w:lsdException w:name="Grid Table 1 Light" w:uiPriority="46"/>
+    <w:lsdException w:name="Grid Table 2" w:uiPriority="47"/>
+    <w:lsdException w:name="Grid Table 3" w:uiPriority="48"/>
+    <w:lsdException w:name="Grid Table 4" w:uiPriority="49"/>
+    <w:lsdException w:name="Grid Table 5 Dark" w:uiPriority="50"/>
+    <w:lsdException w:name="Grid Table 6 Colorful" w:uiPriority="51"/>
+    <w:lsdException w:name="Grid Table 7 Colorful" w:uiPriority="52"/>
+    <w:lsdException w:name="Grid Table 1 Light Accent 1" w:uiPriority="46"/>
+    <w:lsdException w:name="Grid Table 2 Accent 1" w:uiPriority="47"/>
+    <w:lsdException w:name="Grid Table 3 Accent 1" w:uiPriority="48"/>
+    <w:lsdException w:name="Grid Table 4 Accent 1" w:uiPriority="49"/>
+    <w:lsdException w:name="Grid Table 5 Dark Accent 1" w:uiPriority="50"/>
+    <w:lsdException w:name="Grid Table 6 Colorful Accent 1" w:uiPriority="51"/>
+    <w:lsdException w:name="Grid Table 7 Colorful Accent 1" w:uiPriority="52"/>
+    <w:lsdException w:name="Grid Table 1 Light Accent 2" w:uiPriority="46"/>
+    <w:lsdException w:name="Grid Table 2 Accent 2" w:uiPriority="47"/>
+    <w:lsdException w:name="Grid Table 3 Accent 2" w:uiPriority="48"/>
+    <w:lsdException w:name="Grid Table 4 Accent 2" w:uiPriority="49"/>
+    <w:lsdException w:name="Grid Table 5 Dark Accent 2" w:uiPriority="50"/>
+    <w:lsdException w:name="Grid Table 6 Colorful Accent 2" w:uiPriority="51"/>
+    <w:lsdException w:name="Grid Table 7 Colorful Accent 2" w:uiPriority="52"/>
+    <w:lsdException w:name="Grid Table 1 Light Accent 3" w:uiPriority="46"/>
+    <w:lsdException w:name="Grid Table 2 Accent 3" w:uiPriority="47"/>
+    <w:lsdException w:name="Grid Table 3 Accent 3" w:uiPriority="48"/>
+    <w:lsdException w:name="Grid Table 4 Accent 3" w:uiPriority="49"/>
+    <w:lsdException w:name="Grid Table 5 Dark Accent 3" w:uiPriority="50"/>
+    <w:lsdException w:name="Grid Table 6 Colorful Accent 3" w:uiPriority="51"/>
+    <w:lsdException w:name="Grid Table 7 Colorful Accent 3" w:uiPriority="52"/>
+    <w:lsdException w:name="Grid Table 1 Light Accent 4" w:uiPriority="46"/>
+    <w:lsdException w:name="Grid Table 2 Accent 4" w:uiPriority="47"/>
+    <w:lsdException w:name="Grid Table 3 Accent 4" w:uiPriority="48"/>
+    <w:lsdException w:name="Grid Table 4 Accent 4" w:uiPriority="49"/>
+    <w:lsdException w:name="Grid Table 5 Dark Accent 4" w:uiPriority="50"/>
+    <w:lsdException w:name="Grid Table 6 Colorful Accent 4" w:uiPriority="51"/>
+    <w:lsdException w:name="Grid Table 7 Colorful Accent 4" w:uiPriority="52"/>
+    <w:lsdException w:name="Grid Table 1 Light Accent 5" w:uiPriority="46"/>
+    <w:lsdException w:name="Grid Table 2 Accent 5" w:uiPriority="47"/>
+    <w:lsdException w:name="Grid Table 3 Accent 5" w:uiPriority="48"/>
+    <w:lsdException w:name="Grid Table 4 Accent 5" w:uiPriority="49"/>
+    <w:lsdException w:name="Grid Table 5 Dark Accent 5" w:uiPriority="50"/>
+    <w:lsdException w:name="Grid Table 6 Colorful Accent 5" w:uiPriority="51"/>
+    <w:lsdException w:name="Grid Table 7 Colorful Accent 5" w:uiPriority="52"/>
+    <w:lsdException w:name="Grid Table 1 Light Accent 6" w:uiPriority="46"/>
+    <w:lsdException w:name="Grid Table 2 Accent 6" w:uiPriority="47"/>
+    <w:lsdException w:name="Grid Table 3 Accent 6" w:uiPriority="48"/>
+    <w:lsdException w:name="Grid Table 4 Accent 6" w:uiPriority="49"/>
+    <w:lsdException w:name="Grid Table 5 Dark Accent 6" w:uiPriority="50"/>
+    <w:lsdException w:name="Grid Table 6 Colorful Accent 6" w:uiPriority="51"/>
+    <w:lsdException w:name="Grid Table 7 Colorful Accent 6" w:uiPriority="52"/>
+    <w:lsdException w:name="List Table 1 Light" w:uiPriority="46"/>
+    <w:lsdException w:name="List Table 2" w:uiPriority="47"/>
+    <w:lsdException w:name="List Table 3" w:uiPriority="48"/>
+    <w:lsdException w:name="List Table 4" w:uiPriority="49"/>
+    <w:lsdException w:name="List Table 5 Dark" w:uiPriority="50"/>
+    <w:lsdException w:name="List Table 6 Colorful" w:uiPriority="51"/>
+    <w:lsdException w:name="List Table 7 Colorful" w:uiPriority="52"/>
+    <w:lsdException w:name="List Table 1 Light Accent 1" w:uiPriority="46"/>
+    <w:lsdException w:name="List Table 2 Accent 1" w:uiPriority="47"/>
+    <w:lsdException w:name="List Table 3 Accent 1" w:uiPriority="48"/>
+    <w:lsdException w:name="List Table 4 Accent 1" w:uiPriority="49"/>
+    <w:lsdException w:name="List Table 5 Dark Accent 1" w:uiPriority="50"/>
+    <w:lsdException w:name="List Table 6 Colorful Accent 1" w:uiPriority="51"/>
+    <w:lsdException w:name="List Table 7 Colorful Accent 1" w:uiPriority="52"/>
+    <w:lsdException w:name="List Table 1 Light Accent 2" w:uiPriority="46"/>
+    <w:lsdException w:name="List Table 2 Accent 2" w:uiPriority="47"/>
+    <w:lsdException w:name="List Table 3 Accent 2" w:uiPriority="48"/>
+    <w:lsdException w:name="List Table 4 Accent 2" w:uiPriority="49"/>
+    <w:lsdException w:name="List Table 5 Dark Accent 2" w:uiPriority="50"/>
+    <w:lsdException w:name="List Table 6 Colorful Accent 2" w:uiPriority="51"/>
+    <w:lsdException w:name="List Table 7 Colorful Accent 2" w:uiPriority="52"/>
+    <w:lsdException w:name="List Table 1 Light Accent 3" w:uiPriority="46"/>
+    <w:lsdException w:name="List Table 2 Accent 3" w:uiPriority="47"/>
+    <w:lsdException w:name="List Table 3 Accent 3" w:uiPriority="48"/>
+    <w:lsdException w:name="List Table 4 Accent 3" w:uiPriority="49"/>
+    <w:lsdException w:name="List Table 5 Dark Accent 3" w:uiPriority="50"/>
+    <w:lsdException w:name="List Table 6 Colorful Accent 3" w:uiPriority="51"/>
+    <w:lsdException w:name="List Table 7 Colorful Accent 3" w:uiPriority="52"/>
+    <w:lsdException w:name="List Table 1 Light Accent 4" w:uiPriority="46"/>
+    <w:lsdException w:name="List Table 2 Accent 4" w:uiPriority="47"/>
+    <w:lsdException w:name="List Table 3 Accent 4" w:uiPriority="48"/>
+    <w:lsdException w:name="List Table 4 Accent 4" w:uiPriority="49"/>
+    <w:lsdException w:name="List Table 5 Dark Accent 4" w:uiPriority="50"/>
+    <w:lsdException w:name="List Table 6 Colorful Accent 4" w:uiPriority="51"/>
+    <w:lsdException w:name="List Table 7 Colorful Accent 4" w:uiPriority="52"/>
+    <w:lsdException w:name="List Table 1 Light Accent 5" w:uiPriority="46"/>
+    <w:lsdException w:name="List Table 2 Accent 5" w:uiPriority="47"/>
+    <w:lsdException w:name="List Table 3 Accent 5" w:uiPriority="48"/>
+    <w:lsdException w:name="List Table 4 Accent 5" w:uiPriority="49"/>
+    <w:lsdException w:name="List Table 5 Dark Accent 5" w:uiPriority="50"/>
+    <w:lsdException w:name="List Table 6 Colorful Accent 5" w:uiPriority="51"/>
+    <w:lsdException w:name="List Table 7 Colorful Accent 5" w:uiPriority="52"/>
+    <w:lsdException w:name="List Table 1 Light Accent 6" w:uiPriority="46"/>
+    <w:lsdException w:name="List Table 2 Accent 6" w:uiPriority="47"/>
+    <w:lsdException w:name="List Table 3 Accent 6" w:uiPriority="48"/>
+    <w:lsdException w:name="List Table 4 Accent 6" w:uiPriority="49"/>
+    <w:lsdException w:name="List Table 5 Dark Accent 6" w:uiPriority="50"/>
+    <w:lsdException w:name="List Table 6 Colorful Accent 6" w:uiPriority="51"/>
+    <w:lsdException w:name="List Table 7 Colorful Accent 6" w:uiPriority="52"/>
+    <w:lsdException w:name="Mention" w:semiHidden="1" w:unhideWhenUsed="1"/>
+    <w:lsdException w:name="Smart Hyperlink" w:semiHidden="1" w:unhideWhenUsed="1"/>
+    <w:lsdException w:name="Hashtag" w:semiHidden="1" w:unhideWhenUsed="1"/>
+    <w:lsdException w:name="Unresolved Mention" w:semiHidden="1" w:unhideWhenUsed="1"/>
+    <w:lsdException w:name="Smart Link" w:semiHidden="1" w:unhideWhenUsed="1"/>
   </w:latentStyles>
   <w:style w:type="paragraph" w:default="1" w:styleId="Normal">
     <w:name w:val="Normal"/>
@@ -7523,7 +8223,6 @@
     <w:uiPriority w:val="99"/>
     <w:semiHidden/>
     <w:unhideWhenUsed/>
-    <w:qFormat/>
     <w:tblPr>
       <w:tblInd w:w="0" w:type="dxa"/>
       <w:tblCellMar>
@@ -7639,8 +8338,8 @@
       <w:u w:val="single"/>
     </w:rPr>
   </w:style>
-  <w:style w:type="character" w:customStyle="1" w:styleId="UnresolvedMention">
-    <w:name w:val="Unresolved Mention"/>
+  <w:style w:type="character" w:customStyle="1" w:styleId="UnresolvedMention1">
+    <w:name w:val="Unresolved Mention1"/>
     <w:basedOn w:val="DefaultParagraphFont"/>
     <w:uiPriority w:val="99"/>
     <w:semiHidden/>
@@ -7973,7 +8672,7 @@
   <a:extraClrSchemeLst/>
   <a:extLst>
     <a:ext uri="{05A4C25C-085E-4340-85A3-A5531E510DB2}">
-      <thm15:themeFamily xmlns="" xmlns:thm15="http://schemas.microsoft.com/office/thememl/2012/main" name="Office Theme" id="{62F939B6-93AF-4DB8-9C6B-D6C7DFDC589F}" vid="{4A3C46E8-61CC-4603-A589-7422A47A8E4A}"/>
+      <thm15:themeFamily xmlns:thm15="http://schemas.microsoft.com/office/thememl/2012/main" name="Office Theme" id="{62F939B6-93AF-4DB8-9C6B-D6C7DFDC589F}" vid="{4A3C46E8-61CC-4603-A589-7422A47A8E4A}"/>
     </a:ext>
   </a:extLst>
 </a:theme>

</xml_diff>